<commit_message>
Added permission to publish document
</commit_message>
<xml_diff>
--- a/word/thesis.docx
+++ b/word/thesis.docx
@@ -1,6 +1,6 @@
 
 <file path=word/document.xml><?xml version="1.0" encoding="utf-8"?>
-<w:document xmlns:wpc="http://schemas.microsoft.com/office/word/2010/wordprocessingCanvas" xmlns:mo="http://schemas.microsoft.com/office/mac/office/2008/main" xmlns:mc="http://schemas.openxmlformats.org/markup-compatibility/2006" xmlns:mv="urn:schemas-microsoft-com:mac:vml" xmlns:o="urn:schemas-microsoft-com:office:office" xmlns:r="http://schemas.openxmlformats.org/officeDocument/2006/relationships" xmlns:m="http://schemas.openxmlformats.org/officeDocument/2006/math" xmlns:v="urn:schemas-microsoft-com:vml" xmlns:wp14="http://schemas.microsoft.com/office/word/2010/wordprocessingDrawing" xmlns:wp="http://schemas.openxmlformats.org/drawingml/2006/wordprocessingDrawing" xmlns:w10="urn:schemas-microsoft-com:office:word" xmlns:w="http://schemas.openxmlformats.org/wordprocessingml/2006/main" xmlns:w14="http://schemas.microsoft.com/office/word/2010/wordml" xmlns:wpg="http://schemas.microsoft.com/office/word/2010/wordprocessingGroup" xmlns:wpi="http://schemas.microsoft.com/office/word/2010/wordprocessingInk" xmlns:wne="http://schemas.microsoft.com/office/word/2006/wordml" xmlns:wps="http://schemas.microsoft.com/office/word/2010/wordprocessingShape" mc:Ignorable="w14 wp14">
+<w:document xmlns:wpc="http://schemas.microsoft.com/office/word/2010/wordprocessingCanvas" xmlns:mo="http://schemas.microsoft.com/office/mac/office/2008/main" xmlns:mc="http://schemas.openxmlformats.org/markup-compatibility/2006" xmlns:mv="urn:schemas-microsoft-com:mac:vml" xmlns:o="urn:schemas-microsoft-com:office:office" xmlns:r="http://schemas.openxmlformats.org/officeDocument/2006/relationships" xmlns:m="http://schemas.openxmlformats.org/officeDocument/2006/math" xmlns:v="urn:schemas-microsoft-com:vml" xmlns:wp14="http://schemas.microsoft.com/office/word/2010/wordprocessingDrawing" xmlns:wp="http://schemas.openxmlformats.org/drawingml/2006/wordprocessingDrawing" xmlns:w10="urn:schemas-microsoft-com:office:word" xmlns:w="http://schemas.openxmlformats.org/wordprocessingml/2006/main" xmlns:w14="http://schemas.microsoft.com/office/word/2010/wordml" xmlns:w15="http://schemas.microsoft.com/office/word/2012/wordml" xmlns:wpg="http://schemas.microsoft.com/office/word/2010/wordprocessingGroup" xmlns:wpi="http://schemas.microsoft.com/office/word/2010/wordprocessingInk" xmlns:wne="http://schemas.microsoft.com/office/word/2006/wordml" xmlns:wps="http://schemas.microsoft.com/office/word/2010/wordprocessingShape" mc:Ignorable="w14 w15 wp14">
   <w:body>
     <w:p>
       <w:pPr>
@@ -192,7 +192,7 @@
                                 <w:noProof/>
                                 <w:szCs w:val="24"/>
                               </w:rPr>
-                              <w:t>09.07.2013</w:t>
+                              <w:t>10.11.2015</w:t>
                             </w:r>
                             <w:r>
                               <w:rPr>
@@ -305,11 +305,11 @@
           </mc:Choice>
           <mc:Fallback>
             <w:pict>
-              <v:shapetype id="_x0000_t202" coordsize="21600,21600" o:spt="202" path="m0,0l0,21600,21600,21600,21600,0xe">
+              <v:shapetype w14:anchorId="790D4CAD" id="_x0000_t202" coordsize="21600,21600" o:spt="202" path="m0,0l0,21600,21600,21600,21600,0xe">
                 <v:stroke joinstyle="miter"/>
                 <v:path gradientshapeok="t" o:connecttype="rect"/>
               </v:shapetype>
-              <v:shape id="Textfeld 2" o:spid="_x0000_s1026" type="#_x0000_t202" style="position:absolute;margin-left:0;margin-top:292.9pt;width:469.15pt;height:399.7pt;z-index:251661312;visibility:visible;mso-wrap-style:square;mso-width-percent:0;mso-height-percent:0;mso-wrap-distance-left:9pt;mso-wrap-distance-top:0;mso-wrap-distance-right:9pt;mso-wrap-distance-bottom:0;mso-position-horizontal:center;mso-position-horizontal-relative:page;mso-position-vertical:absolute;mso-position-vertical-relative:text;mso-width-percent:0;mso-height-percent:0;mso-width-relative:margin;mso-height-relative:margin;v-text-anchor:top" o:gfxdata="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" stroked="f">
+              <v:shape id="Textfeld_x0020_2" o:spid="_x0000_s1026" type="#_x0000_t202" style="position:absolute;margin-left:0;margin-top:292.9pt;width:469.15pt;height:399.7pt;z-index:251661312;visibility:visible;mso-wrap-style:square;mso-width-percent:0;mso-height-percent:0;mso-wrap-distance-left:9pt;mso-wrap-distance-top:0;mso-wrap-distance-right:9pt;mso-wrap-distance-bottom:0;mso-position-horizontal:center;mso-position-horizontal-relative:page;mso-position-vertical:absolute;mso-position-vertical-relative:text;mso-width-percent:0;mso-height-percent:0;mso-width-relative:margin;mso-height-relative:margin;v-text-anchor:top" o:gfxdata="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" stroked="f">
                 <v:textbox>
                   <w:txbxContent>
                     <w:p>
@@ -438,7 +438,7 @@
                           <w:noProof/>
                           <w:szCs w:val="24"/>
                         </w:rPr>
-                        <w:t>09.07.2013</w:t>
+                        <w:t>10.11.2015</w:t>
                       </w:r>
                       <w:r>
                         <w:rPr>
@@ -611,63 +611,7 @@
                                 <w:sz w:val="32"/>
                                 <w:szCs w:val="32"/>
                               </w:rPr>
-                              <w:t xml:space="preserve">Einsatz eines </w:t>
-                            </w:r>
-                            <w:proofErr w:type="spellStart"/>
-                            <w:r>
-                              <w:rPr>
-                                <w:rFonts w:ascii="Arial" w:hAnsi="Arial" w:cs="Arial"/>
-                                <w:b/>
-                                <w:sz w:val="32"/>
-                                <w:szCs w:val="32"/>
-                              </w:rPr>
-                              <w:t>Flux</w:t>
-                            </w:r>
-                            <w:proofErr w:type="spellEnd"/>
-                            <w:r>
-                              <w:rPr>
-                                <w:rFonts w:ascii="Arial" w:hAnsi="Arial" w:cs="Arial"/>
-                                <w:b/>
-                                <w:sz w:val="32"/>
-                                <w:szCs w:val="32"/>
-                              </w:rPr>
-                              <w:t>-Kompensators für Zeitre</w:t>
-                            </w:r>
-                            <w:r>
-                              <w:rPr>
-                                <w:rFonts w:ascii="Arial" w:hAnsi="Arial" w:cs="Arial"/>
-                                <w:b/>
-                                <w:sz w:val="32"/>
-                                <w:szCs w:val="32"/>
-                              </w:rPr>
-                              <w:t>i</w:t>
-                            </w:r>
-                            <w:r>
-                              <w:rPr>
-                                <w:rFonts w:ascii="Arial" w:hAnsi="Arial" w:cs="Arial"/>
-                                <w:b/>
-                                <w:sz w:val="32"/>
-                                <w:szCs w:val="32"/>
-                              </w:rPr>
-                              <w:t>sen mit einer maximalen Höchstgeschwi</w:t>
-                            </w:r>
-                            <w:r>
-                              <w:rPr>
-                                <w:rFonts w:ascii="Arial" w:hAnsi="Arial" w:cs="Arial"/>
-                                <w:b/>
-                                <w:sz w:val="32"/>
-                                <w:szCs w:val="32"/>
-                              </w:rPr>
-                              <w:t>n</w:t>
-                            </w:r>
-                            <w:r>
-                              <w:rPr>
-                                <w:rFonts w:ascii="Arial" w:hAnsi="Arial" w:cs="Arial"/>
-                                <w:b/>
-                                <w:sz w:val="32"/>
-                                <w:szCs w:val="32"/>
-                              </w:rPr>
-                              <w:t>digkeit von WARP 7</w:t>
+                              <w:t>Einsatz eines Flux-Kompensators für Zeitreisen mit einer maximalen Höchstgeschwindigkeit von WARP 7</w:t>
                             </w:r>
                           </w:p>
                           <w:p>
@@ -709,7 +653,7 @@
           </mc:Choice>
           <mc:Fallback>
             <w:pict>
-              <v:shape id="_x0000_s1027" type="#_x0000_t202" style="position:absolute;margin-left:127.6pt;margin-top:170.1pt;width:362.85pt;height:155.9pt;z-index:251659264;visibility:visible;mso-wrap-style:square;mso-width-percent:0;mso-height-percent:0;mso-wrap-distance-left:9pt;mso-wrap-distance-top:0;mso-wrap-distance-right:9pt;mso-wrap-distance-bottom:0;mso-position-horizontal:absolute;mso-position-horizontal-relative:page;mso-position-vertical:absolute;mso-position-vertical-relative:page;mso-width-percent:0;mso-height-percent:0;mso-width-relative:margin;mso-height-relative:margin;v-text-anchor:top" o:gfxdata="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" stroked="f">
+              <v:shape w14:anchorId="50E79E4B" id="_x0000_s1027" type="#_x0000_t202" style="position:absolute;margin-left:127.6pt;margin-top:170.1pt;width:362.85pt;height:155.9pt;z-index:251659264;visibility:visible;mso-wrap-style:square;mso-width-percent:0;mso-height-percent:0;mso-wrap-distance-left:9pt;mso-wrap-distance-top:0;mso-wrap-distance-right:9pt;mso-wrap-distance-bottom:0;mso-position-horizontal:absolute;mso-position-horizontal-relative:page;mso-position-vertical:absolute;mso-position-vertical-relative:page;mso-width-percent:0;mso-height-percent:0;mso-width-relative:margin;mso-height-relative:margin;v-text-anchor:top" o:gfxdata="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" stroked="f">
                 <v:textbox>
                   <w:txbxContent>
                     <w:p>
@@ -730,63 +674,7 @@
                           <w:sz w:val="32"/>
                           <w:szCs w:val="32"/>
                         </w:rPr>
-                        <w:t xml:space="preserve">Einsatz eines </w:t>
-                      </w:r>
-                      <w:proofErr w:type="spellStart"/>
-                      <w:r>
-                        <w:rPr>
-                          <w:rFonts w:ascii="Arial" w:hAnsi="Arial" w:cs="Arial"/>
-                          <w:b/>
-                          <w:sz w:val="32"/>
-                          <w:szCs w:val="32"/>
-                        </w:rPr>
-                        <w:t>Flux</w:t>
-                      </w:r>
-                      <w:proofErr w:type="spellEnd"/>
-                      <w:r>
-                        <w:rPr>
-                          <w:rFonts w:ascii="Arial" w:hAnsi="Arial" w:cs="Arial"/>
-                          <w:b/>
-                          <w:sz w:val="32"/>
-                          <w:szCs w:val="32"/>
-                        </w:rPr>
-                        <w:t>-Kompensators für Zeitre</w:t>
-                      </w:r>
-                      <w:r>
-                        <w:rPr>
-                          <w:rFonts w:ascii="Arial" w:hAnsi="Arial" w:cs="Arial"/>
-                          <w:b/>
-                          <w:sz w:val="32"/>
-                          <w:szCs w:val="32"/>
-                        </w:rPr>
-                        <w:t>i</w:t>
-                      </w:r>
-                      <w:r>
-                        <w:rPr>
-                          <w:rFonts w:ascii="Arial" w:hAnsi="Arial" w:cs="Arial"/>
-                          <w:b/>
-                          <w:sz w:val="32"/>
-                          <w:szCs w:val="32"/>
-                        </w:rPr>
-                        <w:t>sen mit einer maximalen Höchstgeschwi</w:t>
-                      </w:r>
-                      <w:r>
-                        <w:rPr>
-                          <w:rFonts w:ascii="Arial" w:hAnsi="Arial" w:cs="Arial"/>
-                          <w:b/>
-                          <w:sz w:val="32"/>
-                          <w:szCs w:val="32"/>
-                        </w:rPr>
-                        <w:t>n</w:t>
-                      </w:r>
-                      <w:r>
-                        <w:rPr>
-                          <w:rFonts w:ascii="Arial" w:hAnsi="Arial" w:cs="Arial"/>
-                          <w:b/>
-                          <w:sz w:val="32"/>
-                          <w:szCs w:val="32"/>
-                        </w:rPr>
-                        <w:t>digkeit von WARP 7</w:t>
+                        <w:t>Einsatz eines Flux-Kompensators für Zeitreisen mit einer maximalen Höchstgeschwindigkeit von WARP 7</w:t>
                       </w:r>
                     </w:p>
                     <w:p>
@@ -852,6 +740,18 @@
         <w:t>Hiermit erkläre ich, dass ich die vorliegende Arbeit selbstständig verfasst und keine anderen als die angegebenen Quellen und Hilfsmittel benutzt habe.</w:t>
       </w:r>
     </w:p>
+    <w:p/>
+    <w:p>
+      <w:r>
+        <w:t xml:space="preserve">Ich bin damit einverstanden, dass meine Arbeit veröffentlicht wird, d.\,h. dass die </w:t>
+      </w:r>
+      <w:bookmarkStart w:id="0" w:name="_GoBack"/>
+      <w:bookmarkEnd w:id="0"/>
+      <w:r>
+        <w:t>Arbeit elektronisch gespeichert, in andere Formate konvertiert, auf den Servern der Hochschule Mannheim öffentlich zugänglich gemacht und über das Internet verbreitet werden darf.</w:t>
+      </w:r>
+    </w:p>
+    <w:p/>
     <w:p>
       <w:pPr>
         <w:spacing w:before="600"/>
@@ -872,7 +772,7 @@
         <w:rPr>
           <w:noProof/>
         </w:rPr>
-        <w:t>09.07.2013</w:t>
+        <w:t>10.11.2015</w:t>
       </w:r>
       <w:r>
         <w:fldChar w:fldCharType="end"/>
@@ -2214,7 +2114,7 @@
       <w:pPr>
         <w:pStyle w:val="berschrift1"/>
         <w:sectPr>
-          <w:footerReference w:type="default" r:id="rId9"/>
+          <w:footerReference w:type="default" r:id="rId8"/>
           <w:pgSz w:w="11906" w:h="16838"/>
           <w:pgMar w:top="1814" w:right="1814" w:bottom="1814" w:left="1814" w:header="709" w:footer="709" w:gutter="0"/>
           <w:pgNumType w:fmt="lowerRoman"/>
@@ -2228,22 +2128,22 @@
       <w:pPr>
         <w:pStyle w:val="berschrift1"/>
       </w:pPr>
-      <w:bookmarkStart w:id="0" w:name="_Toc346228716"/>
+      <w:bookmarkStart w:id="1" w:name="_Toc346228716"/>
       <w:r>
         <w:lastRenderedPageBreak/>
         <w:t>Einleitung</w:t>
       </w:r>
-      <w:bookmarkEnd w:id="0"/>
+      <w:bookmarkEnd w:id="1"/>
     </w:p>
     <w:p>
       <w:pPr>
         <w:pStyle w:val="berschrift2"/>
       </w:pPr>
-      <w:bookmarkStart w:id="1" w:name="_Toc346228717"/>
+      <w:bookmarkStart w:id="2" w:name="_Toc346228717"/>
       <w:r>
         <w:t>Erster Abschnitt</w:t>
       </w:r>
-      <w:bookmarkEnd w:id="1"/>
+      <w:bookmarkEnd w:id="2"/>
     </w:p>
     <w:p>
       <w:r>
@@ -2259,11 +2159,11 @@
       <w:pPr>
         <w:pStyle w:val="berschrift3"/>
       </w:pPr>
-      <w:bookmarkStart w:id="2" w:name="_Toc346228718"/>
+      <w:bookmarkStart w:id="3" w:name="_Toc346228718"/>
       <w:r>
         <w:t>Textauszeichnungen</w:t>
       </w:r>
-      <w:bookmarkEnd w:id="2"/>
+      <w:bookmarkEnd w:id="3"/>
     </w:p>
     <w:p>
       <w:r>
@@ -2291,24 +2191,18 @@
         <w:t xml:space="preserve"> </w:t>
       </w:r>
       <w:r>
-        <w:t>Fette Auszeichnungen sollten (außer in Überschriften) ve</w:t>
-      </w:r>
-      <w:r>
-        <w:t>r</w:t>
-      </w:r>
-      <w:r>
-        <w:t>mieden werden.</w:t>
+        <w:t>Fette Auszeichnungen sollten (außer in Überschriften) vermieden werden.</w:t>
       </w:r>
     </w:p>
     <w:p>
       <w:pPr>
         <w:pStyle w:val="berschrift3"/>
       </w:pPr>
-      <w:bookmarkStart w:id="3" w:name="_Toc346228719"/>
+      <w:bookmarkStart w:id="4" w:name="_Toc346228719"/>
       <w:r>
         <w:t>Anführungszeichen</w:t>
       </w:r>
-      <w:bookmarkEnd w:id="3"/>
+      <w:bookmarkEnd w:id="4"/>
     </w:p>
     <w:p>
       <w:r>
@@ -2319,29 +2213,29 @@
       <w:pPr>
         <w:pStyle w:val="berschrift2"/>
       </w:pPr>
-      <w:bookmarkStart w:id="4" w:name="_Toc346228720"/>
+      <w:bookmarkStart w:id="5" w:name="_Toc346228720"/>
       <w:r>
         <w:t xml:space="preserve">Zweiter </w:t>
       </w:r>
       <w:r>
         <w:rPr>
-          <w:rStyle w:val="berschrift2Zeichen"/>
+          <w:rStyle w:val="berschrift2Zchn"/>
           <w:b/>
           <w:bCs/>
         </w:rPr>
         <w:t>Abschnitt</w:t>
       </w:r>
-      <w:bookmarkEnd w:id="4"/>
+      <w:bookmarkEnd w:id="5"/>
     </w:p>
     <w:p>
       <w:pPr>
         <w:pStyle w:val="berschrift3"/>
       </w:pPr>
-      <w:bookmarkStart w:id="5" w:name="_Toc346228721"/>
+      <w:bookmarkStart w:id="6" w:name="_Toc346228721"/>
       <w:r>
         <w:t>Abkürzungen</w:t>
       </w:r>
-      <w:bookmarkEnd w:id="5"/>
+      <w:bookmarkEnd w:id="6"/>
     </w:p>
     <w:p>
       <w:r>
@@ -2374,76 +2268,11 @@
         <w:footnoteReference w:id="2"/>
       </w:r>
       <w:r>
-        <w:t xml:space="preserve"> zum Testen von Textausgaben. Wer diesen Text liest, ist selbst schuld. Der Text gibt lediglich den </w:t>
-      </w:r>
-      <w:proofErr w:type="spellStart"/>
-      <w:r>
-        <w:t>Grauwert</w:t>
-      </w:r>
-      <w:proofErr w:type="spellEnd"/>
-      <w:r>
-        <w:t xml:space="preserve"> der Schrift an. Ist das wirklich so? Ist es gleichgültig, ob ich schreibe: „Dies ist ein Blindtext“ oder „</w:t>
-      </w:r>
-      <w:proofErr w:type="spellStart"/>
-      <w:r>
-        <w:t>Huardest</w:t>
-      </w:r>
-      <w:proofErr w:type="spellEnd"/>
-      <w:r>
-        <w:t xml:space="preserve"> </w:t>
-      </w:r>
-      <w:proofErr w:type="spellStart"/>
-      <w:r>
-        <w:t>gefburn</w:t>
-      </w:r>
-      <w:proofErr w:type="spellEnd"/>
-      <w:r>
-        <w:t xml:space="preserve">“? </w:t>
-      </w:r>
-      <w:proofErr w:type="spellStart"/>
-      <w:r>
-        <w:t>Kjift</w:t>
-      </w:r>
-      <w:proofErr w:type="spellEnd"/>
-      <w:r>
-        <w:t xml:space="preserve"> – mitnichten! Ein Blindtext bietet mir wichtige Informationen. An ihm messe ich die Lesbarkeit einer Schrift, ihre Anmutung, wie harmonisch die Figuren zue</w:t>
-      </w:r>
-      <w:r>
-        <w:t>i</w:t>
+        <w:t xml:space="preserve"> zum Testen von Textausgaben. Wer diesen Text liest, ist selbst schuld. Der Text gibt lediglich den Grauwert der Schrift an. Ist das wirklich so? Ist es gleichgültig, ob ich schreibe: „Dies ist ein Blindtext“ oder „Huardest gefburn“? Kjift – mitnichten! Ein Blindtext bietet mir wichtige Informationen. An ihm messe ich die Lesbarkeit einer Schrift, ihre Anmutung, wie harmonisch die Figuren zuei</w:t>
       </w:r>
       <w:r>
         <w:lastRenderedPageBreak/>
-        <w:t xml:space="preserve">nander stehen </w:t>
-      </w:r>
-      <w:proofErr w:type="gramStart"/>
-      <w:r>
-        <w:t>und prüfe, wie breit</w:t>
-      </w:r>
-      <w:proofErr w:type="gramEnd"/>
-      <w:r>
-        <w:t xml:space="preserve"> oder schmal sie lauft. Ein Blindtext sollte mö</w:t>
-      </w:r>
-      <w:r>
-        <w:t>g</w:t>
-      </w:r>
-      <w:r>
-        <w:t>lichst viele verschiedene Buch- staben enthalten und in der Originalsprache gesetzt sein. Er muss keinen Sinn ergeben, sollte aber lesbar sein. Fremdsprachige Texte wie „</w:t>
-      </w:r>
-      <w:proofErr w:type="spellStart"/>
-      <w:r>
-        <w:t>Lorem</w:t>
-      </w:r>
-      <w:proofErr w:type="spellEnd"/>
-      <w:r>
-        <w:t xml:space="preserve"> </w:t>
-      </w:r>
-      <w:proofErr w:type="spellStart"/>
-      <w:r>
-        <w:t>ipsum</w:t>
-      </w:r>
-      <w:proofErr w:type="spellEnd"/>
-      <w:r>
-        <w:t>“ dienen nicht dem eigentlichen Zweck, da sie eine falsche Anmutung vermitteln.</w:t>
+        <w:t>nander stehen und prüfe, wie breit oder schmal sie lauft. Ein Blindtext sollte möglichst viele verschiedene Buch- staben enthalten und in der Originalsprache gesetzt sein. Er muss keinen Sinn ergeben, sollte aber lesbar sein. Fremdsprachige Texte wie „Lorem ipsum“ dienen nicht dem eigentlichen Zweck, da sie eine falsche Anmutung vermitteln.</w:t>
       </w:r>
     </w:p>
     <w:p>
@@ -2512,38 +2341,26 @@
     </w:p>
     <w:p>
       <w:r>
-        <w:t>Dies hier ist ein Blindtext zum Testen von Textausgaben. Wer diesen Text liest, ist selbst schuld. Der Text gibt lediglich den Grauwert der Schrift an. Ist das wirklich so? Ist es gleichgültig, ob ich schreibe: „Dies ist ein Blind-text“ oder „Huardest gefburn“? Kjift – mitnichten! Ein Blindtext bietet mir wichtige Informationen. An ihm messe ich die Lesbarkeit einer Schrift, ihre Anmutung, wie harmonisch die Figuren zue</w:t>
-      </w:r>
-      <w:r>
-        <w:t>i</w:t>
-      </w:r>
-      <w:r>
-        <w:t>nander stehen und prüfe, wie breit oder schmal sie lauft. Ein Blindtext sollte mö</w:t>
-      </w:r>
-      <w:r>
-        <w:t>g</w:t>
-      </w:r>
-      <w:r>
-        <w:t>lichst viele verschiedene Buchstaben enthalten und in der Originalsprache gesetzt sein. Er muss keinen Sinn ergeben, sollte aber lesbar sein. Fremdsprachige Texte wie „Lorem ipsum“ dienen nicht dem eigentlichen Zweck, da sie eine falsche Anmutung vermitteln.</w:t>
+        <w:t>Dies hier ist ein Blindtext zum Testen von Textausgaben. Wer diesen Text liest, ist selbst schuld. Der Text gibt lediglich den Grauwert der Schrift an. Ist das wirklich so? Ist es gleichgültig, ob ich schreibe: „Dies ist ein Blind-text“ oder „Huardest gefburn“? Kjift – mitnichten! Ein Blindtext bietet mir wichtige Informationen. An ihm messe ich die Lesbarkeit einer Schrift, ihre Anmutung, wie harmonisch die Figuren zueinander stehen und prüfe, wie breit oder schmal sie lauft. Ein Blindtext sollte möglichst viele verschiedene Buchstaben enthalten und in der Originalsprache gesetzt sein. Er muss keinen Sinn ergeben, sollte aber lesbar sein. Fremdsprachige Texte wie „Lorem ipsum“ dienen nicht dem eigentlichen Zweck, da sie eine falsche Anmutung vermitteln.</w:t>
       </w:r>
     </w:p>
     <w:p>
       <w:pPr>
         <w:pStyle w:val="berschrift3"/>
       </w:pPr>
-      <w:bookmarkStart w:id="6" w:name="_Toc346228722"/>
-      <w:bookmarkStart w:id="7" w:name="_Ref346260543"/>
-      <w:bookmarkStart w:id="8" w:name="_Ref346260550"/>
-      <w:bookmarkStart w:id="9" w:name="_Ref346260556"/>
-      <w:bookmarkStart w:id="10" w:name="_Ref346260585"/>
+      <w:bookmarkStart w:id="7" w:name="_Toc346228722"/>
+      <w:bookmarkStart w:id="8" w:name="_Ref346260543"/>
+      <w:bookmarkStart w:id="9" w:name="_Ref346260550"/>
+      <w:bookmarkStart w:id="10" w:name="_Ref346260556"/>
+      <w:bookmarkStart w:id="11" w:name="_Ref346260585"/>
       <w:r>
         <w:t>Literaturarbeit</w:t>
       </w:r>
-      <w:bookmarkEnd w:id="6"/>
       <w:bookmarkEnd w:id="7"/>
       <w:bookmarkEnd w:id="8"/>
       <w:bookmarkEnd w:id="9"/>
       <w:bookmarkEnd w:id="10"/>
+      <w:bookmarkEnd w:id="11"/>
     </w:p>
     <w:p>
       <w:r>
@@ -2583,13 +2400,7 @@
         </w:sdtContent>
       </w:sdt>
       <w:r>
-        <w:t xml:space="preserve"> darg</w:t>
-      </w:r>
-      <w:r>
-        <w:t>e</w:t>
-      </w:r>
-      <w:r>
-        <w:t>legt wird. Interessant ist in diesem Zusammenhang auch der Artikel von</w:t>
+        <w:t xml:space="preserve"> dargelegt wird. Interessant ist in diesem Zusammenhang auch der Artikel von</w:t>
       </w:r>
       <w:r>
         <w:t xml:space="preserve"> Vixie </w:t>
@@ -2625,13 +2436,7 @@
         <w:t>.</w:t>
       </w:r>
       <w:r>
-        <w:t xml:space="preserve"> Auch Literaturquellen sollten über Verweise-&gt;Zitat einfügen erzeugt werden. We</w:t>
-      </w:r>
-      <w:r>
-        <w:t>l</w:t>
-      </w:r>
-      <w:r>
-        <w:t>ches Format Sie wählen hängt von den Vorgaben des Dozenten ab.</w:t>
+        <w:t xml:space="preserve"> Auch Literaturquellen sollten über Verweise-&gt;Zitat einfügen erzeugt werden. Welches Format Sie wählen hängt von den Vorgaben des Dozenten ab.</w:t>
       </w:r>
     </w:p>
     <w:p>
@@ -2644,13 +2449,7 @@
         <w:pStyle w:val="ZitatEingerckt"/>
       </w:pPr>
       <w:r>
-        <w:t>Daß die Elektrodynamik Maxwells – wie dieselbe gegenwärtig aufgefasst zu werden pflegt – in ihrer Anwendung auf bewegte Körper zu Asymmetrien führt, welche den Phänomenen nicht anzuhaften scheinen, ist bekannt. Man denke z. B. an die elektrodynamische Wechse</w:t>
-      </w:r>
-      <w:r>
-        <w:t>l</w:t>
-      </w:r>
-      <w:r>
-        <w:t>wirkung zwischen einem Magneten und einem Leiter</w:t>
+        <w:t>Daß die Elektrodynamik Maxwells – wie dieselbe gegenwärtig aufgefasst zu werden pflegt – in ihrer Anwendung auf bewegte Körper zu Asymmetrien führt, welche den Phänomenen nicht anzuhaften scheinen, ist bekannt. Man denke z. B. an die elektrodynamische Wechselwirkung zwischen einem Magneten und einem Leiter</w:t>
       </w:r>
       <w:r>
         <w:t xml:space="preserve">. </w:t>
@@ -2685,58 +2484,37 @@
     </w:p>
     <w:p>
       <w:r>
-        <w:t>Dies hier ist ein Blindtext zum Testen von Textausgaben. Wer diesen Text liest, ist selbst schuld. Der Text gibt lediglich den Grauwert der Schrift an. Ist das wirklich so? Ist es gleichgültig, ob ich schreibe: „Dies ist ein Blindtext“ oder „Huardest gefburn“? Kjift – mitnichten! Ein Blindtext bietet mir wichtige Informationen. An ihm messe ich die Lesbarkeit einer Schrift, ihre Anmutung, wie harmonisch die Figuren zue</w:t>
-      </w:r>
-      <w:r>
-        <w:t>i</w:t>
+        <w:t>Dies hier ist ein Blindtext zum Testen von Textausgaben. Wer diesen Text liest, ist selbst schuld. Der Text gibt lediglich den Grauwert der Schrift an. Ist das wirklich so? Ist es gleichgültig, ob ich schreibe: „Dies ist ein Blindtext“ oder „Huardest gefburn“? Kjift – mitnichten! Ein Blindtext bietet mir wichtige Informationen. An ihm messe ich die Lesbarkeit einer Schrift, ihre Anmutung, wie harmonisch die Figuren zuei</w:t>
       </w:r>
       <w:r>
         <w:lastRenderedPageBreak/>
-        <w:t>nander stehen und prüfe, wie breit oder schmal sie lauft. Ein Blindtext sollte mö</w:t>
-      </w:r>
-      <w:r>
-        <w:t>g</w:t>
-      </w:r>
-      <w:r>
-        <w:t>lichst viele verschiedene Buchstaben enthalten und in der Originalsprache gesetzt sein. Er muss keinen Sinn ergeben, sollte aber lesbar sein. Fremdsprachige Texte wie „Lorem ipsum“ dienen nicht dem eigentlichen Zweck, da sie eine falsche Anmutung vermitteln.</w:t>
-      </w:r>
-    </w:p>
-    <w:p>
-      <w:r>
-        <w:t>Dies hier ist ein Blindtext zum Testen von Textausgaben. Wer diesen Text liest, ist selbst schuld. Der Text gibt lediglich den Grauwert der Schrift an. Ist das wirklich so? Ist es gleichgültig, ob ich schreibe: „Dies ist ein Blindtext“ oder „Huardest gefburn“? Kjift – mitnichten! Ein Blindtext bietet mir wichtige Informationen. An ihm messe ich die Lesbarkeit einer Schrift, ihre Anmutung, wie harmonisch die Figuren zue</w:t>
-      </w:r>
-      <w:r>
-        <w:t>i</w:t>
-      </w:r>
-      <w:r>
-        <w:t>nander stehen und prüfe, wie breit oder schmal sie lauft. Ein Blindtext sollte mö</w:t>
-      </w:r>
-      <w:r>
-        <w:t>g</w:t>
-      </w:r>
-      <w:r>
-        <w:t>lichst viele verschiedene Buchstaben enthalten und in der Originalsprache gesetzt sein. Er muss keinen Sinn ergeben, sollte aber lesbar sein. Fremdsprachige Texte wie „Lorem ipsum“ dienen nicht dem eigentlichen Zweck, da sie eine falsche Anmutung vermitteln.</w:t>
+        <w:t>nander stehen und prüfe, wie breit oder schmal sie lauft. Ein Blindtext sollte möglichst viele verschiedene Buchstaben enthalten und in der Originalsprache gesetzt sein. Er muss keinen Sinn ergeben, sollte aber lesbar sein. Fremdsprachige Texte wie „Lorem ipsum“ dienen nicht dem eigentlichen Zweck, da sie eine falsche Anmutung vermitteln.</w:t>
+      </w:r>
+    </w:p>
+    <w:p>
+      <w:r>
+        <w:t>Dies hier ist ein Blindtext zum Testen von Textausgaben. Wer diesen Text liest, ist selbst schuld. Der Text gibt lediglich den Grauwert der Schrift an. Ist das wirklich so? Ist es gleichgültig, ob ich schreibe: „Dies ist ein Blindtext“ oder „Huardest gefburn“? Kjift – mitnichten! Ein Blindtext bietet mir wichtige Informationen. An ihm messe ich die Lesbarkeit einer Schrift, ihre Anmutung, wie harmonisch die Figuren zueinander stehen und prüfe, wie breit oder schmal sie lauft. Ein Blindtext sollte möglichst viele verschiedene Buchstaben enthalten und in der Originalsprache gesetzt sein. Er muss keinen Sinn ergeben, sollte aber lesbar sein. Fremdsprachige Texte wie „Lorem ipsum“ dienen nicht dem eigentlichen Zweck, da sie eine falsche Anmutung vermitteln.</w:t>
       </w:r>
     </w:p>
     <w:p>
       <w:pPr>
         <w:pStyle w:val="berschrift1"/>
       </w:pPr>
-      <w:bookmarkStart w:id="11" w:name="_Toc346228723"/>
+      <w:bookmarkStart w:id="12" w:name="_Toc346228723"/>
       <w:r>
         <w:t>Zweites Kapitel</w:t>
       </w:r>
-      <w:bookmarkEnd w:id="11"/>
+      <w:bookmarkEnd w:id="12"/>
     </w:p>
     <w:p>
       <w:pPr>
         <w:pStyle w:val="berschrift2"/>
       </w:pPr>
-      <w:bookmarkStart w:id="12" w:name="_Toc346228724"/>
+      <w:bookmarkStart w:id="13" w:name="_Toc346228724"/>
       <w:r>
         <w:t>Bilder</w:t>
       </w:r>
-      <w:bookmarkEnd w:id="12"/>
+      <w:bookmarkEnd w:id="13"/>
     </w:p>
     <w:p>
       <w:r>
@@ -2764,13 +2542,7 @@
         <w:fldChar w:fldCharType="separate"/>
       </w:r>
       <w:r>
-        <w:t>Abbi</w:t>
-      </w:r>
-      <w:r>
-        <w:t>l</w:t>
-      </w:r>
-      <w:r>
-        <w:t xml:space="preserve">dung </w:t>
+        <w:t xml:space="preserve">Abbildung </w:t>
       </w:r>
       <w:r>
         <w:rPr>
@@ -2794,13 +2566,7 @@
         <w:t>.</w:t>
       </w:r>
       <w:r>
-        <w:t xml:space="preserve"> Beschriften Sie Bilder und Tabellen mit der Funktion „Beschriftung einf</w:t>
-      </w:r>
-      <w:r>
-        <w:t>ü</w:t>
-      </w:r>
-      <w:r>
-        <w:t>gen“ zu der Sie über das Kontextmenü gelangen.</w:t>
+        <w:t xml:space="preserve"> Beschriften Sie Bilder und Tabellen mit der Funktion „Beschriftung einfügen“ zu der Sie über das Kontextmenü gelangen.</w:t>
       </w:r>
     </w:p>
     <w:p>
@@ -2831,7 +2597,7 @@
                     </pic:cNvPicPr>
                   </pic:nvPicPr>
                   <pic:blipFill>
-                    <a:blip r:embed="rId10" cstate="print">
+                    <a:blip r:embed="rId9" cstate="print">
                       <a:extLst>
                         <a:ext uri="{28A0092B-C50C-407E-A947-70E740481C1C}">
                           <a14:useLocalDpi xmlns:a14="http://schemas.microsoft.com/office/drawing/2010/main" val="0"/>
@@ -2872,8 +2638,8 @@
       <w:pPr>
         <w:pStyle w:val="Beschriftung"/>
       </w:pPr>
-      <w:bookmarkStart w:id="13" w:name="_Ref220121152"/>
-      <w:bookmarkStart w:id="14" w:name="_Toc346226275"/>
+      <w:bookmarkStart w:id="14" w:name="_Ref220121152"/>
+      <w:bookmarkStart w:id="15" w:name="_Toc346226275"/>
       <w:r>
         <w:t xml:space="preserve">Abbildung </w:t>
       </w:r>
@@ -2896,28 +2662,16 @@
           <w:t>1</w:t>
         </w:r>
       </w:fldSimple>
-      <w:bookmarkEnd w:id="13"/>
+      <w:bookmarkEnd w:id="14"/>
       <w:r>
         <w:t>: Mars Rover der NASA</w:t>
       </w:r>
-      <w:bookmarkEnd w:id="14"/>
+      <w:bookmarkEnd w:id="15"/>
     </w:p>
     <w:p>
       <w:r>
         <w:lastRenderedPageBreak/>
-        <w:t>Dies hier ist ein Blindtext zum Testen von Textausgaben. Wer diesen Text liest, ist selbst schuld. Der Text gibt lediglich den Grauwert der Schrift an. Ist das wirklich so? Ist es gleichgültig, ob ich schreibe: „Dies ist ein Blindtext“ oder „Huardest gefburn“? Kjift – mitnichten! Ein Blindtext bietet mir wichtige Informationen. An ihm messe ich die Lesbarkeit einer Schrift, ihre Anmutung, wie harmonisch die Figuren zue</w:t>
-      </w:r>
-      <w:r>
-        <w:t>i</w:t>
-      </w:r>
-      <w:r>
-        <w:t>nander stehen und prüfe, wie breit oder schmal sie lauft. Ein Blindtext sollte mö</w:t>
-      </w:r>
-      <w:r>
-        <w:t>g</w:t>
-      </w:r>
-      <w:r>
-        <w:t>lichst viele verschiedene Buchstaben enthalten und in der Originalsprache gesetzt sein. Er muss keinen Sinn ergeben, sollte aber lesbar sein. Fremdsprachige Texte wie „Lorem ipsum“ dienen nicht dem eigentlichen Zweck, da sie eine falsche Anmutung vermitteln.</w:t>
+        <w:t>Dies hier ist ein Blindtext zum Testen von Textausgaben. Wer diesen Text liest, ist selbst schuld. Der Text gibt lediglich den Grauwert der Schrift an. Ist das wirklich so? Ist es gleichgültig, ob ich schreibe: „Dies ist ein Blindtext“ oder „Huardest gefburn“? Kjift – mitnichten! Ein Blindtext bietet mir wichtige Informationen. An ihm messe ich die Lesbarkeit einer Schrift, ihre Anmutung, wie harmonisch die Figuren zueinander stehen und prüfe, wie breit oder schmal sie lauft. Ein Blindtext sollte möglichst viele verschiedene Buchstaben enthalten und in der Originalsprache gesetzt sein. Er muss keinen Sinn ergeben, sollte aber lesbar sein. Fremdsprachige Texte wie „Lorem ipsum“ dienen nicht dem eigentlichen Zweck, da sie eine falsche Anmutung vermitteln.</w:t>
       </w:r>
     </w:p>
     <w:p>
@@ -2948,7 +2702,7 @@
                     </pic:cNvPicPr>
                   </pic:nvPicPr>
                   <pic:blipFill>
-                    <a:blip r:embed="rId11">
+                    <a:blip r:embed="rId10">
                       <a:extLst>
                         <a:ext uri="{28A0092B-C50C-407E-A947-70E740481C1C}">
                           <a14:useLocalDpi xmlns:a14="http://schemas.microsoft.com/office/drawing/2010/main" val="0"/>
@@ -2984,7 +2738,7 @@
       <w:pPr>
         <w:pStyle w:val="Beschriftung"/>
       </w:pPr>
-      <w:bookmarkStart w:id="15" w:name="_Toc346226276"/>
+      <w:bookmarkStart w:id="16" w:name="_Toc346226276"/>
       <w:r>
         <w:t xml:space="preserve">Abbildung </w:t>
       </w:r>
@@ -3010,37 +2764,16 @@
       <w:r>
         <w:t>: Point-to-Point</w:t>
       </w:r>
-      <w:bookmarkEnd w:id="15"/>
-    </w:p>
-    <w:p>
-      <w:r>
-        <w:t>Dies hier ist ein Blindtext zum Testen von Textausgaben. Wer diesen Text liest, ist selbst schuld. Der Text gibt lediglich den Grauwert der Schrift an. Ist das wirklich so? Ist es gleichgültig, ob ich schreibe: „Dies ist ein Blindtext“ oder „Huardest gefburn“? Kjift – mitnichten! Ein Blindtext bietet mir wichtige Informationen. An ihm messe ich die Lesbarkeit einer Schrift, ihre Anmutung, wie harmonisch die Figuren zue</w:t>
-      </w:r>
-      <w:r>
-        <w:t>i</w:t>
-      </w:r>
-      <w:r>
-        <w:t>nander stehen und prüfe, wie breit oder schmal sie lauft. Ein Blindtext sollte mö</w:t>
-      </w:r>
-      <w:r>
-        <w:t>g</w:t>
-      </w:r>
-      <w:r>
-        <w:t>lichst viele verschiedene Buchstaben enthalten und in der Originalsprache gesetzt sein. Er muss keinen Sinn ergeben, sollte aber lesbar sein. Fremdsprachige Texte wie „Lorem ipsum“ dienen nicht dem eigentlichen Zweck, da sie eine falsche Anmutung vermitteln.</w:t>
-      </w:r>
-    </w:p>
-    <w:p>
-      <w:r>
-        <w:t>Dies hier ist ein Blindtext zum Testen von Textausgaben. Wer diesen Text liest, ist selbst schuld. Der Text gibt lediglich den Grauwert der Schrift an. Ist das wirklich so? Ist es gleichgültig, ob ich schreibe: „Dies ist ein Blindtext“ oder „Huardest gefburn“? Kjift – mitnichten! Ein Blindtext bietet mir wichtige Informationen. An ihm messe ich die Lesbarkeit einer Schrift, ihre Anmutung, wie harmonisch die Figuren zue</w:t>
-      </w:r>
-      <w:r>
-        <w:t>i</w:t>
-      </w:r>
-      <w:r>
-        <w:t>nander stehen und prüfe, wie breit oder schmal sie lauft. Ein Blindtext sollte mö</w:t>
-      </w:r>
-      <w:r>
-        <w:t>g</w:t>
+      <w:bookmarkEnd w:id="16"/>
+    </w:p>
+    <w:p>
+      <w:r>
+        <w:t>Dies hier ist ein Blindtext zum Testen von Textausgaben. Wer diesen Text liest, ist selbst schuld. Der Text gibt lediglich den Grauwert der Schrift an. Ist das wirklich so? Ist es gleichgültig, ob ich schreibe: „Dies ist ein Blindtext“ oder „Huardest gefburn“? Kjift – mitnichten! Ein Blindtext bietet mir wichtige Informationen. An ihm messe ich die Lesbarkeit einer Schrift, ihre Anmutung, wie harmonisch die Figuren zueinander stehen und prüfe, wie breit oder schmal sie lauft. Ein Blindtext sollte möglichst viele verschiedene Buchstaben enthalten und in der Originalsprache gesetzt sein. Er muss keinen Sinn ergeben, sollte aber lesbar sein. Fremdsprachige Texte wie „Lorem ipsum“ dienen nicht dem eigentlichen Zweck, da sie eine falsche Anmutung vermitteln.</w:t>
+      </w:r>
+    </w:p>
+    <w:p>
+      <w:r>
+        <w:t>Dies hier ist ein Blindtext zum Testen von Textausgaben. Wer diesen Text liest, ist selbst schuld. Der Text gibt lediglich den Grauwert der Schrift an. Ist das wirklich so? Ist es gleichgültig, ob ich schreibe: „Dies ist ein Blindtext“ oder „Huardest gefburn“? Kjift – mitnichten! Ein Blindtext bietet mir wichtige Informationen. An ihm messe ich die Lesbarkeit einer Schrift, ihre Anmutung, wie harmonisch die Figuren zueinander stehen und prüfe, wie breit oder schmal sie lauft. Ein Blindtext sollte mög</w:t>
       </w:r>
       <w:r>
         <w:lastRenderedPageBreak/>
@@ -3051,27 +2784,15 @@
       <w:pPr>
         <w:pStyle w:val="berschrift2"/>
       </w:pPr>
-      <w:bookmarkStart w:id="16" w:name="_Toc346228725"/>
+      <w:bookmarkStart w:id="17" w:name="_Toc346228725"/>
       <w:r>
         <w:t>Tabellen</w:t>
       </w:r>
-      <w:bookmarkEnd w:id="16"/>
-    </w:p>
-    <w:p>
-      <w:r>
-        <w:t>Dies hier ist ein Blindtext zum Testen von Textausgaben. Wer diesen Text liest, ist selbst schuld. Der Text gibt lediglich den Grauwert der Schrift an. Ist das wirklich so? Ist es gleichgültig, ob ich schreibe: „Dies ist ein Blindtext“ oder „Huardest gefburn“? Kjift – mitnichten! Ein Blindtext bietet mir wichtige Informationen. An ihm messe ich die Lesbarkeit einer Schrift, ihre Anmutung, wie harmonisch die Figuren zue</w:t>
-      </w:r>
-      <w:r>
-        <w:t>i</w:t>
-      </w:r>
-      <w:r>
-        <w:t>nander stehen und prüfe, wie breit oder schmal sie lauft. Ein Blindtext sollte mö</w:t>
-      </w:r>
-      <w:r>
-        <w:t>g</w:t>
-      </w:r>
-      <w:r>
-        <w:t>lichst viele verschiedene Buchstaben enthalten und in der Originalsprache gesetzt sein.</w:t>
+      <w:bookmarkEnd w:id="17"/>
+    </w:p>
+    <w:p>
+      <w:r>
+        <w:t>Dies hier ist ein Blindtext zum Testen von Textausgaben. Wer diesen Text liest, ist selbst schuld. Der Text gibt lediglich den Grauwert der Schrift an. Ist das wirklich so? Ist es gleichgültig, ob ich schreibe: „Dies ist ein Blindtext“ oder „Huardest gefburn“? Kjift – mitnichten! Ein Blindtext bietet mir wichtige Informationen. An ihm messe ich die Lesbarkeit einer Schrift, ihre Anmutung, wie harmonisch die Figuren zueinander stehen und prüfe, wie breit oder schmal sie lauft. Ein Blindtext sollte möglichst viele verschiedene Buchstaben enthalten und in der Originalsprache gesetzt sein.</w:t>
       </w:r>
     </w:p>
     <w:p>
@@ -3541,22 +3262,8 @@
     </w:tbl>
     <w:p/>
     <w:p>
-      <w:bookmarkStart w:id="17" w:name="_GoBack"/>
-      <w:bookmarkEnd w:id="17"/>
-      <w:r>
-        <w:t>Dies hier ist ein Blindtext zum Testen von Textausgaben. Wer diesen Text liest, ist selbst schuld. Der Text gibt lediglich den Grauwert der Schrift an. Ist das wirklich so? Ist es gleichgültig, ob ich schreibe: „Dies ist ein Blindtext“ oder „Huardest gefburn“? Kjift – mitnichten! Ein Blindtext bietet mir wichtige Informationen. An ihm messe ich die Lesbarkeit einer Schrift, ihre Anmutung, wie harmonisch die Figuren zue</w:t>
-      </w:r>
-      <w:r>
-        <w:t>i</w:t>
-      </w:r>
-      <w:r>
-        <w:t>nander stehen und prüfe, wie breit oder schmal sie lauft. Ein Blindtext sollte mö</w:t>
-      </w:r>
-      <w:r>
-        <w:t>g</w:t>
-      </w:r>
-      <w:r>
-        <w:t>lichst viele verschiedene Buchstaben enthalten und in der Originalsprache gesetzt sein.</w:t>
+      <w:r>
+        <w:t>Dies hier ist ein Blindtext zum Testen von Textausgaben. Wer diesen Text liest, ist selbst schuld. Der Text gibt lediglich den Grauwert der Schrift an. Ist das wirklich so? Ist es gleichgültig, ob ich schreibe: „Dies ist ein Blindtext“ oder „Huardest gefburn“? Kjift – mitnichten! Ein Blindtext bietet mir wichtige Informationen. An ihm messe ich die Lesbarkeit einer Schrift, ihre Anmutung, wie harmonisch die Figuren zueinander stehen und prüfe, wie breit oder schmal sie lauft. Ein Blindtext sollte möglichst viele verschiedene Buchstaben enthalten und in der Originalsprache gesetzt sein.</w:t>
       </w:r>
     </w:p>
     <w:p>
@@ -3700,13 +3407,7 @@
     </w:p>
     <w:p>
       <w:r>
-        <w:t>Man kann sogar mit Word Formeln setzen, wenn es auch wenig Spaß macht. Für vi</w:t>
-      </w:r>
-      <w:r>
-        <w:t>e</w:t>
-      </w:r>
-      <w:r>
-        <w:t>le Formeln ist LaTeX besser geeignet.</w:t>
+        <w:t>Man kann sogar mit Word Formeln setzen, wenn es auch wenig Spaß macht. Für viele Formeln ist LaTeX besser geeignet.</w:t>
       </w:r>
     </w:p>
     <w:p>
@@ -4824,7 +4525,7 @@
 </file>
 
 <file path=word/endnotes.xml><?xml version="1.0" encoding="utf-8"?>
-<w:endnotes xmlns:wpc="http://schemas.microsoft.com/office/word/2010/wordprocessingCanvas" xmlns:mo="http://schemas.microsoft.com/office/mac/office/2008/main" xmlns:mc="http://schemas.openxmlformats.org/markup-compatibility/2006" xmlns:mv="urn:schemas-microsoft-com:mac:vml" xmlns:o="urn:schemas-microsoft-com:office:office" xmlns:r="http://schemas.openxmlformats.org/officeDocument/2006/relationships" xmlns:m="http://schemas.openxmlformats.org/officeDocument/2006/math" xmlns:v="urn:schemas-microsoft-com:vml" xmlns:wp14="http://schemas.microsoft.com/office/word/2010/wordprocessingDrawing" xmlns:wp="http://schemas.openxmlformats.org/drawingml/2006/wordprocessingDrawing" xmlns:w10="urn:schemas-microsoft-com:office:word" xmlns:w="http://schemas.openxmlformats.org/wordprocessingml/2006/main" xmlns:w14="http://schemas.microsoft.com/office/word/2010/wordml" xmlns:wpg="http://schemas.microsoft.com/office/word/2010/wordprocessingGroup" xmlns:wpi="http://schemas.microsoft.com/office/word/2010/wordprocessingInk" xmlns:wne="http://schemas.microsoft.com/office/word/2006/wordml" xmlns:wps="http://schemas.microsoft.com/office/word/2010/wordprocessingShape" mc:Ignorable="w14 wp14">
+<w:endnotes xmlns:wpc="http://schemas.microsoft.com/office/word/2010/wordprocessingCanvas" xmlns:mo="http://schemas.microsoft.com/office/mac/office/2008/main" xmlns:mc="http://schemas.openxmlformats.org/markup-compatibility/2006" xmlns:mv="urn:schemas-microsoft-com:mac:vml" xmlns:o="urn:schemas-microsoft-com:office:office" xmlns:r="http://schemas.openxmlformats.org/officeDocument/2006/relationships" xmlns:m="http://schemas.openxmlformats.org/officeDocument/2006/math" xmlns:v="urn:schemas-microsoft-com:vml" xmlns:wp14="http://schemas.microsoft.com/office/word/2010/wordprocessingDrawing" xmlns:wp="http://schemas.openxmlformats.org/drawingml/2006/wordprocessingDrawing" xmlns:w10="urn:schemas-microsoft-com:office:word" xmlns:w="http://schemas.openxmlformats.org/wordprocessingml/2006/main" xmlns:w14="http://schemas.microsoft.com/office/word/2010/wordml" xmlns:w15="http://schemas.microsoft.com/office/word/2012/wordml" xmlns:wpg="http://schemas.microsoft.com/office/word/2010/wordprocessingGroup" xmlns:wpi="http://schemas.microsoft.com/office/word/2010/wordprocessingInk" xmlns:wne="http://schemas.microsoft.com/office/word/2006/wordml" xmlns:wps="http://schemas.microsoft.com/office/word/2010/wordprocessingShape" mc:Ignorable="w14 w15 wp14">
   <w:endnote w:type="separator" w:id="-1">
     <w:p>
       <w:pPr>
@@ -4849,7 +4550,7 @@
 </file>
 
 <file path=word/footer1.xml><?xml version="1.0" encoding="utf-8"?>
-<w:ftr xmlns:wpc="http://schemas.microsoft.com/office/word/2010/wordprocessingCanvas" xmlns:mo="http://schemas.microsoft.com/office/mac/office/2008/main" xmlns:mc="http://schemas.openxmlformats.org/markup-compatibility/2006" xmlns:mv="urn:schemas-microsoft-com:mac:vml" xmlns:o="urn:schemas-microsoft-com:office:office" xmlns:r="http://schemas.openxmlformats.org/officeDocument/2006/relationships" xmlns:m="http://schemas.openxmlformats.org/officeDocument/2006/math" xmlns:v="urn:schemas-microsoft-com:vml" xmlns:wp14="http://schemas.microsoft.com/office/word/2010/wordprocessingDrawing" xmlns:wp="http://schemas.openxmlformats.org/drawingml/2006/wordprocessingDrawing" xmlns:w10="urn:schemas-microsoft-com:office:word" xmlns:w="http://schemas.openxmlformats.org/wordprocessingml/2006/main" xmlns:w14="http://schemas.microsoft.com/office/word/2010/wordml" xmlns:wpg="http://schemas.microsoft.com/office/word/2010/wordprocessingGroup" xmlns:wpi="http://schemas.microsoft.com/office/word/2010/wordprocessingInk" xmlns:wne="http://schemas.microsoft.com/office/word/2006/wordml" xmlns:wps="http://schemas.microsoft.com/office/word/2010/wordprocessingShape" mc:Ignorable="w14 wp14">
+<w:ftr xmlns:wpc="http://schemas.microsoft.com/office/word/2010/wordprocessingCanvas" xmlns:mo="http://schemas.microsoft.com/office/mac/office/2008/main" xmlns:mc="http://schemas.openxmlformats.org/markup-compatibility/2006" xmlns:mv="urn:schemas-microsoft-com:mac:vml" xmlns:o="urn:schemas-microsoft-com:office:office" xmlns:r="http://schemas.openxmlformats.org/officeDocument/2006/relationships" xmlns:m="http://schemas.openxmlformats.org/officeDocument/2006/math" xmlns:v="urn:schemas-microsoft-com:vml" xmlns:wp14="http://schemas.microsoft.com/office/word/2010/wordprocessingDrawing" xmlns:wp="http://schemas.openxmlformats.org/drawingml/2006/wordprocessingDrawing" xmlns:w10="urn:schemas-microsoft-com:office:word" xmlns:w="http://schemas.openxmlformats.org/wordprocessingml/2006/main" xmlns:w14="http://schemas.microsoft.com/office/word/2010/wordml" xmlns:w15="http://schemas.microsoft.com/office/word/2012/wordml" xmlns:wpg="http://schemas.microsoft.com/office/word/2010/wordprocessingGroup" xmlns:wpi="http://schemas.microsoft.com/office/word/2010/wordprocessingInk" xmlns:wne="http://schemas.microsoft.com/office/word/2006/wordml" xmlns:wps="http://schemas.microsoft.com/office/word/2010/wordprocessingShape" mc:Ignorable="w14 w15 wp14">
   <w:p>
     <w:pPr>
       <w:pStyle w:val="Fuzeile"/>
@@ -4868,7 +4569,7 @@
       <w:rPr>
         <w:noProof/>
       </w:rPr>
-      <w:t>1</w:t>
+      <w:t>ii</w:t>
     </w:r>
     <w:r>
       <w:fldChar w:fldCharType="end"/>
@@ -4878,7 +4579,7 @@
 </file>
 
 <file path=word/footnotes.xml><?xml version="1.0" encoding="utf-8"?>
-<w:footnotes xmlns:wpc="http://schemas.microsoft.com/office/word/2010/wordprocessingCanvas" xmlns:mo="http://schemas.microsoft.com/office/mac/office/2008/main" xmlns:mc="http://schemas.openxmlformats.org/markup-compatibility/2006" xmlns:mv="urn:schemas-microsoft-com:mac:vml" xmlns:o="urn:schemas-microsoft-com:office:office" xmlns:r="http://schemas.openxmlformats.org/officeDocument/2006/relationships" xmlns:m="http://schemas.openxmlformats.org/officeDocument/2006/math" xmlns:v="urn:schemas-microsoft-com:vml" xmlns:wp14="http://schemas.microsoft.com/office/word/2010/wordprocessingDrawing" xmlns:wp="http://schemas.openxmlformats.org/drawingml/2006/wordprocessingDrawing" xmlns:w10="urn:schemas-microsoft-com:office:word" xmlns:w="http://schemas.openxmlformats.org/wordprocessingml/2006/main" xmlns:w14="http://schemas.microsoft.com/office/word/2010/wordml" xmlns:wpg="http://schemas.microsoft.com/office/word/2010/wordprocessingGroup" xmlns:wpi="http://schemas.microsoft.com/office/word/2010/wordprocessingInk" xmlns:wne="http://schemas.microsoft.com/office/word/2006/wordml" xmlns:wps="http://schemas.microsoft.com/office/word/2010/wordprocessingShape" mc:Ignorable="w14 wp14">
+<w:footnotes xmlns:wpc="http://schemas.microsoft.com/office/word/2010/wordprocessingCanvas" xmlns:mo="http://schemas.microsoft.com/office/mac/office/2008/main" xmlns:mc="http://schemas.openxmlformats.org/markup-compatibility/2006" xmlns:mv="urn:schemas-microsoft-com:mac:vml" xmlns:o="urn:schemas-microsoft-com:office:office" xmlns:r="http://schemas.openxmlformats.org/officeDocument/2006/relationships" xmlns:m="http://schemas.openxmlformats.org/officeDocument/2006/math" xmlns:v="urn:schemas-microsoft-com:vml" xmlns:wp14="http://schemas.microsoft.com/office/word/2010/wordprocessingDrawing" xmlns:wp="http://schemas.openxmlformats.org/drawingml/2006/wordprocessingDrawing" xmlns:w10="urn:schemas-microsoft-com:office:word" xmlns:w="http://schemas.openxmlformats.org/wordprocessingml/2006/main" xmlns:w14="http://schemas.microsoft.com/office/word/2010/wordml" xmlns:w15="http://schemas.microsoft.com/office/word/2012/wordml" xmlns:wpg="http://schemas.microsoft.com/office/word/2010/wordprocessingGroup" xmlns:wpi="http://schemas.microsoft.com/office/word/2010/wordprocessingInk" xmlns:wne="http://schemas.microsoft.com/office/word/2006/wordml" xmlns:wps="http://schemas.microsoft.com/office/word/2010/wordprocessingShape" mc:Ignorable="w14 w15 wp14">
   <w:footnote w:type="separator" w:id="-1">
     <w:p>
       <w:pPr>
@@ -4936,53 +4637,7 @@
         <w:t>Textausgaben</w:t>
       </w:r>
       <w:r>
-        <w:t xml:space="preserve">. Wer diesen Text liest, ist selbst schuld. Der Text gibt lediglich den </w:t>
-      </w:r>
-      <w:proofErr w:type="spellStart"/>
-      <w:r>
-        <w:t>Grauwert</w:t>
-      </w:r>
-      <w:proofErr w:type="spellEnd"/>
-      <w:r>
-        <w:t xml:space="preserve"> der Schrift an. Ist das wirklich so? Ist es gleichgültig, ob ich schreibe: „Dies ist ein Blin</w:t>
-      </w:r>
-      <w:r>
-        <w:t>d</w:t>
-      </w:r>
-      <w:r>
-        <w:t>text“ oder „</w:t>
-      </w:r>
-      <w:proofErr w:type="spellStart"/>
-      <w:r>
-        <w:t>Huardest</w:t>
-      </w:r>
-      <w:proofErr w:type="spellEnd"/>
-      <w:r>
-        <w:t xml:space="preserve"> </w:t>
-      </w:r>
-      <w:proofErr w:type="spellStart"/>
-      <w:r>
-        <w:t>gefburn</w:t>
-      </w:r>
-      <w:proofErr w:type="spellEnd"/>
-      <w:r>
-        <w:t xml:space="preserve">“? </w:t>
-      </w:r>
-      <w:proofErr w:type="spellStart"/>
-      <w:r>
-        <w:t>Kjift</w:t>
-      </w:r>
-      <w:proofErr w:type="spellEnd"/>
-      <w:r>
-        <w:t xml:space="preserve"> – mitnichten! Ein Blindtext bietet mir wichtige Informationen. An ihm messe ich die Lesbarkeit einer Schrift, ihre Anmutung, wie harmonisch die Figuren zueinander stehen </w:t>
-      </w:r>
-      <w:proofErr w:type="gramStart"/>
-      <w:r>
-        <w:t>und prüfe, wie breit</w:t>
-      </w:r>
-      <w:proofErr w:type="gramEnd"/>
-      <w:r>
-        <w:t xml:space="preserve"> oder schmal sie lauft. Ein Blindtext sollte möglichst viele verschiedene Buch- staben enthalten und in der Originalsprache gesetzt sein. Er muss keinen Sinn ergeben, sollte aber lesbar sein.</w:t>
+        <w:t>. Wer diesen Text liest, ist selbst schuld. Der Text gibt lediglich den Grauwert der Schrift an. Ist das wirklich so? Ist es gleichgültig, ob ich schreibe: „Dies ist ein Blindtext“ oder „Huardest gefburn“? Kjift – mitnichten! Ein Blindtext bietet mir wichtige Informationen. An ihm messe ich die Lesbarkeit einer Schrift, ihre Anmutung, wie harmonisch die Figuren zueinander stehen und prüfe, wie breit oder schmal sie lauft. Ein Blindtext sollte möglichst viele verschiedene Buch- staben enthalten und in der Originalsprache gesetzt sein. Er muss keinen Sinn ergeben, sollte aber lesbar sein.</w:t>
       </w:r>
     </w:p>
   </w:footnote>
@@ -4990,7 +4645,7 @@
 </file>
 
 <file path=word/numbering.xml><?xml version="1.0" encoding="utf-8"?>
-<w:numbering xmlns:wpc="http://schemas.microsoft.com/office/word/2010/wordprocessingCanvas" xmlns:mo="http://schemas.microsoft.com/office/mac/office/2008/main" xmlns:mc="http://schemas.openxmlformats.org/markup-compatibility/2006" xmlns:mv="urn:schemas-microsoft-com:mac:vml" xmlns:o="urn:schemas-microsoft-com:office:office" xmlns:r="http://schemas.openxmlformats.org/officeDocument/2006/relationships" xmlns:m="http://schemas.openxmlformats.org/officeDocument/2006/math" xmlns:v="urn:schemas-microsoft-com:vml" xmlns:wp14="http://schemas.microsoft.com/office/word/2010/wordprocessingDrawing" xmlns:wp="http://schemas.openxmlformats.org/drawingml/2006/wordprocessingDrawing" xmlns:w10="urn:schemas-microsoft-com:office:word" xmlns:w="http://schemas.openxmlformats.org/wordprocessingml/2006/main" xmlns:w14="http://schemas.microsoft.com/office/word/2010/wordml" xmlns:wpg="http://schemas.microsoft.com/office/word/2010/wordprocessingGroup" xmlns:wpi="http://schemas.microsoft.com/office/word/2010/wordprocessingInk" xmlns:wne="http://schemas.microsoft.com/office/word/2006/wordml" xmlns:wps="http://schemas.microsoft.com/office/word/2010/wordprocessingShape" mc:Ignorable="w14 wp14">
+<w:numbering xmlns:wpc="http://schemas.microsoft.com/office/word/2010/wordprocessingCanvas" xmlns:mo="http://schemas.microsoft.com/office/mac/office/2008/main" xmlns:mc="http://schemas.openxmlformats.org/markup-compatibility/2006" xmlns:mv="urn:schemas-microsoft-com:mac:vml" xmlns:o="urn:schemas-microsoft-com:office:office" xmlns:r="http://schemas.openxmlformats.org/officeDocument/2006/relationships" xmlns:m="http://schemas.openxmlformats.org/officeDocument/2006/math" xmlns:v="urn:schemas-microsoft-com:vml" xmlns:wp14="http://schemas.microsoft.com/office/word/2010/wordprocessingDrawing" xmlns:wp="http://schemas.openxmlformats.org/drawingml/2006/wordprocessingDrawing" xmlns:w10="urn:schemas-microsoft-com:office:word" xmlns:w="http://schemas.openxmlformats.org/wordprocessingml/2006/main" xmlns:w14="http://schemas.microsoft.com/office/word/2010/wordml" xmlns:w15="http://schemas.microsoft.com/office/word/2012/wordml" xmlns:wpg="http://schemas.microsoft.com/office/word/2010/wordprocessingGroup" xmlns:wpi="http://schemas.microsoft.com/office/word/2010/wordprocessingInk" xmlns:wne="http://schemas.microsoft.com/office/word/2006/wordml" xmlns:wps="http://schemas.microsoft.com/office/word/2010/wordprocessingShape" mc:Ignorable="w14 w15 wp14">
   <w:abstractNum w:abstractNumId="0">
     <w:nsid w:val="27C26E02"/>
     <w:multiLevelType w:val="hybridMultilevel"/>
@@ -5399,7 +5054,7 @@
 </file>
 
 <file path=word/styles.xml><?xml version="1.0" encoding="utf-8"?>
-<w:styles xmlns:mc="http://schemas.openxmlformats.org/markup-compatibility/2006" xmlns:r="http://schemas.openxmlformats.org/officeDocument/2006/relationships" xmlns:w="http://schemas.openxmlformats.org/wordprocessingml/2006/main" xmlns:w14="http://schemas.microsoft.com/office/word/2010/wordml" mc:Ignorable="w14">
+<w:styles xmlns:mc="http://schemas.openxmlformats.org/markup-compatibility/2006" xmlns:r="http://schemas.openxmlformats.org/officeDocument/2006/relationships" xmlns:w="http://schemas.openxmlformats.org/wordprocessingml/2006/main" xmlns:w14="http://schemas.microsoft.com/office/word/2010/wordml" xmlns:w15="http://schemas.microsoft.com/office/word/2012/wordml" mc:Ignorable="w14 w15">
   <w:docDefaults>
     <w:rPrDefault>
       <w:rPr>
@@ -5415,144 +5070,387 @@
       </w:pPr>
     </w:pPrDefault>
   </w:docDefaults>
-  <w:latentStyles w:defLockedState="0" w:defUIPriority="99" w:defSemiHidden="1" w:defUnhideWhenUsed="1" w:defQFormat="0" w:count="276">
-    <w:lsdException w:name="Normal" w:semiHidden="0" w:uiPriority="0" w:unhideWhenUsed="0" w:qFormat="1"/>
-    <w:lsdException w:name="heading 1" w:semiHidden="0" w:uiPriority="9" w:unhideWhenUsed="0" w:qFormat="1"/>
-    <w:lsdException w:name="heading 2" w:uiPriority="9" w:qFormat="1"/>
-    <w:lsdException w:name="heading 3" w:uiPriority="9" w:qFormat="1"/>
-    <w:lsdException w:name="heading 4" w:uiPriority="9" w:qFormat="1"/>
-    <w:lsdException w:name="heading 5" w:uiPriority="9" w:qFormat="1"/>
-    <w:lsdException w:name="heading 6" w:uiPriority="9" w:qFormat="1"/>
-    <w:lsdException w:name="heading 7" w:uiPriority="9" w:qFormat="1"/>
-    <w:lsdException w:name="heading 8" w:uiPriority="9" w:qFormat="1"/>
-    <w:lsdException w:name="heading 9" w:uiPriority="9" w:qFormat="1"/>
-    <w:lsdException w:name="toc 1" w:uiPriority="39"/>
-    <w:lsdException w:name="toc 2" w:uiPriority="39"/>
-    <w:lsdException w:name="toc 3" w:uiPriority="39"/>
-    <w:lsdException w:name="toc 4" w:uiPriority="39"/>
-    <w:lsdException w:name="toc 5" w:uiPriority="39"/>
-    <w:lsdException w:name="toc 6" w:uiPriority="39"/>
-    <w:lsdException w:name="toc 7" w:uiPriority="39"/>
-    <w:lsdException w:name="toc 8" w:uiPriority="39"/>
-    <w:lsdException w:name="toc 9" w:uiPriority="39"/>
-    <w:lsdException w:name="caption" w:uiPriority="35" w:qFormat="1"/>
-    <w:lsdException w:name="Title" w:semiHidden="0" w:uiPriority="10" w:unhideWhenUsed="0" w:qFormat="1"/>
-    <w:lsdException w:name="Default Paragraph Font" w:uiPriority="1"/>
-    <w:lsdException w:name="Subtitle" w:semiHidden="0" w:uiPriority="11" w:unhideWhenUsed="0" w:qFormat="1"/>
-    <w:lsdException w:name="Strong" w:semiHidden="0" w:uiPriority="22" w:unhideWhenUsed="0" w:qFormat="1"/>
-    <w:lsdException w:name="Emphasis" w:semiHidden="0" w:uiPriority="20" w:unhideWhenUsed="0" w:qFormat="1"/>
-    <w:lsdException w:name="Table Grid" w:semiHidden="0" w:uiPriority="59" w:unhideWhenUsed="0"/>
-    <w:lsdException w:name="Placeholder Text" w:unhideWhenUsed="0"/>
-    <w:lsdException w:name="No Spacing" w:semiHidden="0" w:uiPriority="1" w:unhideWhenUsed="0" w:qFormat="1"/>
-    <w:lsdException w:name="Light Shading" w:semiHidden="0" w:uiPriority="60" w:unhideWhenUsed="0"/>
-    <w:lsdException w:name="Light List" w:semiHidden="0" w:uiPriority="61" w:unhideWhenUsed="0"/>
-    <w:lsdException w:name="Light Grid" w:semiHidden="0" w:uiPriority="62" w:unhideWhenUsed="0"/>
-    <w:lsdException w:name="Medium Shading 1" w:semiHidden="0" w:uiPriority="63" w:unhideWhenUsed="0"/>
-    <w:lsdException w:name="Medium Shading 2" w:semiHidden="0" w:uiPriority="64" w:unhideWhenUsed="0"/>
-    <w:lsdException w:name="Medium List 1" w:semiHidden="0" w:uiPriority="65" w:unhideWhenUsed="0"/>
-    <w:lsdException w:name="Medium List 2" w:semiHidden="0" w:uiPriority="66" w:unhideWhenUsed="0"/>
-    <w:lsdException w:name="Medium Grid 1" w:semiHidden="0" w:uiPriority="67" w:unhideWhenUsed="0"/>
-    <w:lsdException w:name="Medium Grid 2" w:semiHidden="0" w:uiPriority="68" w:unhideWhenUsed="0"/>
-    <w:lsdException w:name="Medium Grid 3" w:semiHidden="0" w:uiPriority="69" w:unhideWhenUsed="0"/>
-    <w:lsdException w:name="Dark List" w:semiHidden="0" w:uiPriority="70" w:unhideWhenUsed="0"/>
-    <w:lsdException w:name="Colorful Shading" w:semiHidden="0" w:uiPriority="71" w:unhideWhenUsed="0"/>
-    <w:lsdException w:name="Colorful List" w:semiHidden="0" w:uiPriority="72" w:unhideWhenUsed="0"/>
-    <w:lsdException w:name="Colorful Grid" w:semiHidden="0" w:uiPriority="73" w:unhideWhenUsed="0"/>
-    <w:lsdException w:name="Light Shading Accent 1" w:semiHidden="0" w:uiPriority="60" w:unhideWhenUsed="0"/>
-    <w:lsdException w:name="Light List Accent 1" w:semiHidden="0" w:uiPriority="61" w:unhideWhenUsed="0"/>
-    <w:lsdException w:name="Light Grid Accent 1" w:semiHidden="0" w:uiPriority="62" w:unhideWhenUsed="0"/>
-    <w:lsdException w:name="Medium Shading 1 Accent 1" w:semiHidden="0" w:uiPriority="63" w:unhideWhenUsed="0"/>
-    <w:lsdException w:name="Medium Shading 2 Accent 1" w:semiHidden="0" w:uiPriority="64" w:unhideWhenUsed="0"/>
-    <w:lsdException w:name="Medium List 1 Accent 1" w:semiHidden="0" w:uiPriority="65" w:unhideWhenUsed="0"/>
-    <w:lsdException w:name="Revision" w:unhideWhenUsed="0"/>
-    <w:lsdException w:name="List Paragraph" w:semiHidden="0" w:uiPriority="34" w:unhideWhenUsed="0" w:qFormat="1"/>
-    <w:lsdException w:name="Quote" w:semiHidden="0" w:uiPriority="29" w:unhideWhenUsed="0" w:qFormat="1"/>
-    <w:lsdException w:name="Intense Quote" w:semiHidden="0" w:uiPriority="30" w:unhideWhenUsed="0" w:qFormat="1"/>
-    <w:lsdException w:name="Medium List 2 Accent 1" w:semiHidden="0" w:uiPriority="66" w:unhideWhenUsed="0"/>
-    <w:lsdException w:name="Medium Grid 1 Accent 1" w:semiHidden="0" w:uiPriority="67" w:unhideWhenUsed="0"/>
-    <w:lsdException w:name="Medium Grid 2 Accent 1" w:semiHidden="0" w:uiPriority="68" w:unhideWhenUsed="0"/>
-    <w:lsdException w:name="Medium Grid 3 Accent 1" w:semiHidden="0" w:uiPriority="69" w:unhideWhenUsed="0"/>
-    <w:lsdException w:name="Dark List Accent 1" w:semiHidden="0" w:uiPriority="70" w:unhideWhenUsed="0"/>
-    <w:lsdException w:name="Colorful Shading Accent 1" w:semiHidden="0" w:uiPriority="71" w:unhideWhenUsed="0"/>
-    <w:lsdException w:name="Colorful List Accent 1" w:semiHidden="0" w:uiPriority="72" w:unhideWhenUsed="0"/>
-    <w:lsdException w:name="Colorful Grid Accent 1" w:semiHidden="0" w:uiPriority="73" w:unhideWhenUsed="0"/>
-    <w:lsdException w:name="Light Shading Accent 2" w:semiHidden="0" w:uiPriority="60" w:unhideWhenUsed="0"/>
-    <w:lsdException w:name="Light List Accent 2" w:semiHidden="0" w:uiPriority="61" w:unhideWhenUsed="0"/>
-    <w:lsdException w:name="Light Grid Accent 2" w:semiHidden="0" w:uiPriority="62" w:unhideWhenUsed="0"/>
-    <w:lsdException w:name="Medium Shading 1 Accent 2" w:semiHidden="0" w:uiPriority="63" w:unhideWhenUsed="0"/>
-    <w:lsdException w:name="Medium Shading 2 Accent 2" w:semiHidden="0" w:uiPriority="64" w:unhideWhenUsed="0"/>
-    <w:lsdException w:name="Medium List 1 Accent 2" w:semiHidden="0" w:uiPriority="65" w:unhideWhenUsed="0"/>
-    <w:lsdException w:name="Medium List 2 Accent 2" w:semiHidden="0" w:uiPriority="66" w:unhideWhenUsed="0"/>
-    <w:lsdException w:name="Medium Grid 1 Accent 2" w:semiHidden="0" w:uiPriority="67" w:unhideWhenUsed="0"/>
-    <w:lsdException w:name="Medium Grid 2 Accent 2" w:semiHidden="0" w:uiPriority="68" w:unhideWhenUsed="0"/>
-    <w:lsdException w:name="Medium Grid 3 Accent 2" w:semiHidden="0" w:uiPriority="69" w:unhideWhenUsed="0"/>
-    <w:lsdException w:name="Dark List Accent 2" w:semiHidden="0" w:uiPriority="70" w:unhideWhenUsed="0"/>
-    <w:lsdException w:name="Colorful Shading Accent 2" w:semiHidden="0" w:uiPriority="71" w:unhideWhenUsed="0"/>
-    <w:lsdException w:name="Colorful List Accent 2" w:semiHidden="0" w:uiPriority="72" w:unhideWhenUsed="0"/>
-    <w:lsdException w:name="Colorful Grid Accent 2" w:semiHidden="0" w:uiPriority="73" w:unhideWhenUsed="0"/>
-    <w:lsdException w:name="Light Shading Accent 3" w:semiHidden="0" w:uiPriority="60" w:unhideWhenUsed="0"/>
-    <w:lsdException w:name="Light List Accent 3" w:semiHidden="0" w:uiPriority="61" w:unhideWhenUsed="0"/>
-    <w:lsdException w:name="Light Grid Accent 3" w:semiHidden="0" w:uiPriority="62" w:unhideWhenUsed="0"/>
-    <w:lsdException w:name="Medium Shading 1 Accent 3" w:semiHidden="0" w:uiPriority="63" w:unhideWhenUsed="0"/>
-    <w:lsdException w:name="Medium Shading 2 Accent 3" w:semiHidden="0" w:uiPriority="64" w:unhideWhenUsed="0"/>
-    <w:lsdException w:name="Medium List 1 Accent 3" w:semiHidden="0" w:uiPriority="65" w:unhideWhenUsed="0"/>
-    <w:lsdException w:name="Medium List 2 Accent 3" w:semiHidden="0" w:uiPriority="66" w:unhideWhenUsed="0"/>
-    <w:lsdException w:name="Medium Grid 1 Accent 3" w:semiHidden="0" w:uiPriority="67" w:unhideWhenUsed="0"/>
-    <w:lsdException w:name="Medium Grid 2 Accent 3" w:semiHidden="0" w:uiPriority="68" w:unhideWhenUsed="0"/>
-    <w:lsdException w:name="Medium Grid 3 Accent 3" w:semiHidden="0" w:uiPriority="69" w:unhideWhenUsed="0"/>
-    <w:lsdException w:name="Dark List Accent 3" w:semiHidden="0" w:uiPriority="70" w:unhideWhenUsed="0"/>
-    <w:lsdException w:name="Colorful Shading Accent 3" w:semiHidden="0" w:uiPriority="71" w:unhideWhenUsed="0"/>
-    <w:lsdException w:name="Colorful List Accent 3" w:semiHidden="0" w:uiPriority="72" w:unhideWhenUsed="0"/>
-    <w:lsdException w:name="Colorful Grid Accent 3" w:semiHidden="0" w:uiPriority="73" w:unhideWhenUsed="0"/>
-    <w:lsdException w:name="Light Shading Accent 4" w:semiHidden="0" w:uiPriority="60" w:unhideWhenUsed="0"/>
-    <w:lsdException w:name="Light List Accent 4" w:semiHidden="0" w:uiPriority="61" w:unhideWhenUsed="0"/>
-    <w:lsdException w:name="Light Grid Accent 4" w:semiHidden="0" w:uiPriority="62" w:unhideWhenUsed="0"/>
-    <w:lsdException w:name="Medium Shading 1 Accent 4" w:semiHidden="0" w:uiPriority="63" w:unhideWhenUsed="0"/>
-    <w:lsdException w:name="Medium Shading 2 Accent 4" w:semiHidden="0" w:uiPriority="64" w:unhideWhenUsed="0"/>
-    <w:lsdException w:name="Medium List 1 Accent 4" w:semiHidden="0" w:uiPriority="65" w:unhideWhenUsed="0"/>
-    <w:lsdException w:name="Medium List 2 Accent 4" w:semiHidden="0" w:uiPriority="66" w:unhideWhenUsed="0"/>
-    <w:lsdException w:name="Medium Grid 1 Accent 4" w:semiHidden="0" w:uiPriority="67" w:unhideWhenUsed="0"/>
-    <w:lsdException w:name="Medium Grid 2 Accent 4" w:semiHidden="0" w:uiPriority="68" w:unhideWhenUsed="0"/>
-    <w:lsdException w:name="Medium Grid 3 Accent 4" w:semiHidden="0" w:uiPriority="69" w:unhideWhenUsed="0"/>
-    <w:lsdException w:name="Dark List Accent 4" w:semiHidden="0" w:uiPriority="70" w:unhideWhenUsed="0"/>
-    <w:lsdException w:name="Colorful Shading Accent 4" w:semiHidden="0" w:uiPriority="71" w:unhideWhenUsed="0"/>
-    <w:lsdException w:name="Colorful List Accent 4" w:semiHidden="0" w:uiPriority="72" w:unhideWhenUsed="0"/>
-    <w:lsdException w:name="Colorful Grid Accent 4" w:semiHidden="0" w:uiPriority="73" w:unhideWhenUsed="0"/>
-    <w:lsdException w:name="Light Shading Accent 5" w:semiHidden="0" w:uiPriority="60" w:unhideWhenUsed="0"/>
-    <w:lsdException w:name="Light List Accent 5" w:semiHidden="0" w:uiPriority="61" w:unhideWhenUsed="0"/>
-    <w:lsdException w:name="Light Grid Accent 5" w:semiHidden="0" w:uiPriority="62" w:unhideWhenUsed="0"/>
-    <w:lsdException w:name="Medium Shading 1 Accent 5" w:semiHidden="0" w:uiPriority="63" w:unhideWhenUsed="0"/>
-    <w:lsdException w:name="Medium Shading 2 Accent 5" w:semiHidden="0" w:uiPriority="64" w:unhideWhenUsed="0"/>
-    <w:lsdException w:name="Medium List 1 Accent 5" w:semiHidden="0" w:uiPriority="65" w:unhideWhenUsed="0"/>
-    <w:lsdException w:name="Medium List 2 Accent 5" w:semiHidden="0" w:uiPriority="66" w:unhideWhenUsed="0"/>
-    <w:lsdException w:name="Medium Grid 1 Accent 5" w:semiHidden="0" w:uiPriority="67" w:unhideWhenUsed="0"/>
-    <w:lsdException w:name="Medium Grid 2 Accent 5" w:semiHidden="0" w:uiPriority="68" w:unhideWhenUsed="0"/>
-    <w:lsdException w:name="Medium Grid 3 Accent 5" w:semiHidden="0" w:uiPriority="69" w:unhideWhenUsed="0"/>
-    <w:lsdException w:name="Dark List Accent 5" w:semiHidden="0" w:uiPriority="70" w:unhideWhenUsed="0"/>
-    <w:lsdException w:name="Colorful Shading Accent 5" w:semiHidden="0" w:uiPriority="71" w:unhideWhenUsed="0"/>
-    <w:lsdException w:name="Colorful List Accent 5" w:semiHidden="0" w:uiPriority="72" w:unhideWhenUsed="0"/>
-    <w:lsdException w:name="Colorful Grid Accent 5" w:semiHidden="0" w:uiPriority="73" w:unhideWhenUsed="0"/>
-    <w:lsdException w:name="Light Shading Accent 6" w:semiHidden="0" w:uiPriority="60" w:unhideWhenUsed="0"/>
-    <w:lsdException w:name="Light List Accent 6" w:semiHidden="0" w:uiPriority="61" w:unhideWhenUsed="0"/>
-    <w:lsdException w:name="Light Grid Accent 6" w:semiHidden="0" w:uiPriority="62" w:unhideWhenUsed="0"/>
-    <w:lsdException w:name="Medium Shading 1 Accent 6" w:semiHidden="0" w:uiPriority="63" w:unhideWhenUsed="0"/>
-    <w:lsdException w:name="Medium Shading 2 Accent 6" w:semiHidden="0" w:uiPriority="64" w:unhideWhenUsed="0"/>
-    <w:lsdException w:name="Medium List 1 Accent 6" w:semiHidden="0" w:uiPriority="65" w:unhideWhenUsed="0"/>
-    <w:lsdException w:name="Medium List 2 Accent 6" w:semiHidden="0" w:uiPriority="66" w:unhideWhenUsed="0"/>
-    <w:lsdException w:name="Medium Grid 1 Accent 6" w:semiHidden="0" w:uiPriority="67" w:unhideWhenUsed="0"/>
-    <w:lsdException w:name="Medium Grid 2 Accent 6" w:semiHidden="0" w:uiPriority="68" w:unhideWhenUsed="0"/>
-    <w:lsdException w:name="Medium Grid 3 Accent 6" w:semiHidden="0" w:uiPriority="69" w:unhideWhenUsed="0"/>
-    <w:lsdException w:name="Dark List Accent 6" w:semiHidden="0" w:uiPriority="70" w:unhideWhenUsed="0"/>
-    <w:lsdException w:name="Colorful Shading Accent 6" w:semiHidden="0" w:uiPriority="71" w:unhideWhenUsed="0"/>
-    <w:lsdException w:name="Colorful List Accent 6" w:semiHidden="0" w:uiPriority="72" w:unhideWhenUsed="0"/>
-    <w:lsdException w:name="Colorful Grid Accent 6" w:semiHidden="0" w:uiPriority="73" w:unhideWhenUsed="0"/>
-    <w:lsdException w:name="Subtle Emphasis" w:semiHidden="0" w:uiPriority="19" w:unhideWhenUsed="0" w:qFormat="1"/>
-    <w:lsdException w:name="Intense Emphasis" w:semiHidden="0" w:uiPriority="21" w:unhideWhenUsed="0" w:qFormat="1"/>
-    <w:lsdException w:name="Subtle Reference" w:semiHidden="0" w:uiPriority="31" w:unhideWhenUsed="0" w:qFormat="1"/>
-    <w:lsdException w:name="Intense Reference" w:semiHidden="0" w:uiPriority="32" w:unhideWhenUsed="0" w:qFormat="1"/>
-    <w:lsdException w:name="Book Title" w:semiHidden="0" w:uiPriority="33" w:unhideWhenUsed="0" w:qFormat="1"/>
-    <w:lsdException w:name="Bibliography" w:uiPriority="37"/>
-    <w:lsdException w:name="TOC Heading" w:uiPriority="39" w:qFormat="1"/>
+  <w:latentStyles w:defLockedState="0" w:defUIPriority="99" w:defSemiHidden="0" w:defUnhideWhenUsed="0" w:defQFormat="0" w:count="380">
+    <w:lsdException w:name="Normal" w:uiPriority="0" w:qFormat="1"/>
+    <w:lsdException w:name="heading 1" w:uiPriority="9" w:qFormat="1"/>
+    <w:lsdException w:name="heading 2" w:semiHidden="1" w:uiPriority="9" w:unhideWhenUsed="1" w:qFormat="1"/>
+    <w:lsdException w:name="heading 3" w:semiHidden="1" w:uiPriority="9" w:unhideWhenUsed="1" w:qFormat="1"/>
+    <w:lsdException w:name="heading 4" w:semiHidden="1" w:uiPriority="9" w:unhideWhenUsed="1" w:qFormat="1"/>
+    <w:lsdException w:name="heading 5" w:semiHidden="1" w:uiPriority="9" w:unhideWhenUsed="1" w:qFormat="1"/>
+    <w:lsdException w:name="heading 6" w:semiHidden="1" w:uiPriority="9" w:unhideWhenUsed="1" w:qFormat="1"/>
+    <w:lsdException w:name="heading 7" w:semiHidden="1" w:uiPriority="9" w:unhideWhenUsed="1" w:qFormat="1"/>
+    <w:lsdException w:name="heading 8" w:semiHidden="1" w:uiPriority="9" w:unhideWhenUsed="1" w:qFormat="1"/>
+    <w:lsdException w:name="heading 9" w:semiHidden="1" w:uiPriority="9" w:unhideWhenUsed="1" w:qFormat="1"/>
+    <w:lsdException w:name="index 1" w:semiHidden="1" w:unhideWhenUsed="1"/>
+    <w:lsdException w:name="index 2" w:semiHidden="1" w:unhideWhenUsed="1"/>
+    <w:lsdException w:name="index 3" w:semiHidden="1" w:unhideWhenUsed="1"/>
+    <w:lsdException w:name="index 4" w:semiHidden="1" w:unhideWhenUsed="1"/>
+    <w:lsdException w:name="index 5" w:semiHidden="1" w:unhideWhenUsed="1"/>
+    <w:lsdException w:name="index 6" w:semiHidden="1" w:unhideWhenUsed="1"/>
+    <w:lsdException w:name="index 7" w:semiHidden="1" w:unhideWhenUsed="1"/>
+    <w:lsdException w:name="index 8" w:semiHidden="1" w:unhideWhenUsed="1"/>
+    <w:lsdException w:name="index 9" w:semiHidden="1" w:unhideWhenUsed="1"/>
+    <w:lsdException w:name="toc 1" w:semiHidden="1" w:uiPriority="39" w:unhideWhenUsed="1"/>
+    <w:lsdException w:name="toc 2" w:semiHidden="1" w:uiPriority="39" w:unhideWhenUsed="1"/>
+    <w:lsdException w:name="toc 3" w:semiHidden="1" w:uiPriority="39" w:unhideWhenUsed="1"/>
+    <w:lsdException w:name="toc 4" w:semiHidden="1" w:uiPriority="39" w:unhideWhenUsed="1"/>
+    <w:lsdException w:name="toc 5" w:semiHidden="1" w:uiPriority="39" w:unhideWhenUsed="1"/>
+    <w:lsdException w:name="toc 6" w:semiHidden="1" w:uiPriority="39" w:unhideWhenUsed="1"/>
+    <w:lsdException w:name="toc 7" w:semiHidden="1" w:uiPriority="39" w:unhideWhenUsed="1"/>
+    <w:lsdException w:name="toc 8" w:semiHidden="1" w:uiPriority="39" w:unhideWhenUsed="1"/>
+    <w:lsdException w:name="toc 9" w:semiHidden="1" w:uiPriority="39" w:unhideWhenUsed="1"/>
+    <w:lsdException w:name="Normal Indent" w:semiHidden="1" w:unhideWhenUsed="1"/>
+    <w:lsdException w:name="footnote text" w:semiHidden="1" w:unhideWhenUsed="1"/>
+    <w:lsdException w:name="annotation text" w:semiHidden="1" w:unhideWhenUsed="1"/>
+    <w:lsdException w:name="header" w:semiHidden="1" w:unhideWhenUsed="1"/>
+    <w:lsdException w:name="footer" w:semiHidden="1" w:unhideWhenUsed="1"/>
+    <w:lsdException w:name="index heading" w:semiHidden="1" w:unhideWhenUsed="1"/>
+    <w:lsdException w:name="caption" w:semiHidden="1" w:uiPriority="35" w:unhideWhenUsed="1" w:qFormat="1"/>
+    <w:lsdException w:name="table of figures" w:semiHidden="1" w:unhideWhenUsed="1"/>
+    <w:lsdException w:name="envelope address" w:semiHidden="1" w:unhideWhenUsed="1"/>
+    <w:lsdException w:name="envelope return" w:semiHidden="1" w:unhideWhenUsed="1"/>
+    <w:lsdException w:name="footnote reference" w:semiHidden="1" w:unhideWhenUsed="1"/>
+    <w:lsdException w:name="annotation reference" w:semiHidden="1" w:unhideWhenUsed="1"/>
+    <w:lsdException w:name="line number" w:semiHidden="1" w:unhideWhenUsed="1"/>
+    <w:lsdException w:name="page number" w:semiHidden="1" w:unhideWhenUsed="1"/>
+    <w:lsdException w:name="endnote reference" w:semiHidden="1" w:unhideWhenUsed="1"/>
+    <w:lsdException w:name="endnote text" w:semiHidden="1" w:unhideWhenUsed="1"/>
+    <w:lsdException w:name="table of authorities" w:semiHidden="1" w:unhideWhenUsed="1"/>
+    <w:lsdException w:name="macro" w:semiHidden="1" w:unhideWhenUsed="1"/>
+    <w:lsdException w:name="toa heading" w:semiHidden="1" w:unhideWhenUsed="1"/>
+    <w:lsdException w:name="List" w:semiHidden="1" w:unhideWhenUsed="1"/>
+    <w:lsdException w:name="List Bullet" w:semiHidden="1" w:unhideWhenUsed="1"/>
+    <w:lsdException w:name="List Number" w:semiHidden="1" w:unhideWhenUsed="1"/>
+    <w:lsdException w:name="List 2" w:semiHidden="1" w:unhideWhenUsed="1"/>
+    <w:lsdException w:name="List 3" w:semiHidden="1" w:unhideWhenUsed="1"/>
+    <w:lsdException w:name="List 4" w:semiHidden="1" w:unhideWhenUsed="1"/>
+    <w:lsdException w:name="List 5" w:semiHidden="1" w:unhideWhenUsed="1"/>
+    <w:lsdException w:name="List Bullet 2" w:semiHidden="1" w:unhideWhenUsed="1"/>
+    <w:lsdException w:name="List Bullet 3" w:semiHidden="1" w:unhideWhenUsed="1"/>
+    <w:lsdException w:name="List Bullet 4" w:semiHidden="1" w:unhideWhenUsed="1"/>
+    <w:lsdException w:name="List Bullet 5" w:semiHidden="1" w:unhideWhenUsed="1"/>
+    <w:lsdException w:name="List Number 2" w:semiHidden="1" w:unhideWhenUsed="1"/>
+    <w:lsdException w:name="List Number 3" w:semiHidden="1" w:unhideWhenUsed="1"/>
+    <w:lsdException w:name="List Number 4" w:semiHidden="1" w:unhideWhenUsed="1"/>
+    <w:lsdException w:name="List Number 5" w:semiHidden="1" w:unhideWhenUsed="1"/>
+    <w:lsdException w:name="Title" w:uiPriority="10" w:qFormat="1"/>
+    <w:lsdException w:name="Closing" w:semiHidden="1" w:unhideWhenUsed="1"/>
+    <w:lsdException w:name="Signature" w:semiHidden="1" w:unhideWhenUsed="1"/>
+    <w:lsdException w:name="Default Paragraph Font" w:semiHidden="1" w:uiPriority="1" w:unhideWhenUsed="1"/>
+    <w:lsdException w:name="Body Text" w:semiHidden="1" w:unhideWhenUsed="1"/>
+    <w:lsdException w:name="Body Text Indent" w:semiHidden="1" w:unhideWhenUsed="1"/>
+    <w:lsdException w:name="List Continue" w:semiHidden="1" w:unhideWhenUsed="1"/>
+    <w:lsdException w:name="List Continue 2" w:semiHidden="1" w:unhideWhenUsed="1"/>
+    <w:lsdException w:name="List Continue 3" w:semiHidden="1" w:unhideWhenUsed="1"/>
+    <w:lsdException w:name="List Continue 4" w:semiHidden="1" w:unhideWhenUsed="1"/>
+    <w:lsdException w:name="List Continue 5" w:semiHidden="1" w:unhideWhenUsed="1"/>
+    <w:lsdException w:name="Message Header" w:semiHidden="1" w:unhideWhenUsed="1"/>
+    <w:lsdException w:name="Subtitle" w:uiPriority="11" w:qFormat="1"/>
+    <w:lsdException w:name="Salutation" w:semiHidden="1" w:unhideWhenUsed="1"/>
+    <w:lsdException w:name="Date" w:semiHidden="1" w:unhideWhenUsed="1"/>
+    <w:lsdException w:name="Body Text First Indent" w:semiHidden="1" w:unhideWhenUsed="1"/>
+    <w:lsdException w:name="Body Text First Indent 2" w:semiHidden="1" w:unhideWhenUsed="1"/>
+    <w:lsdException w:name="Note Heading" w:semiHidden="1" w:unhideWhenUsed="1"/>
+    <w:lsdException w:name="Body Text 2" w:semiHidden="1" w:unhideWhenUsed="1"/>
+    <w:lsdException w:name="Body Text 3" w:semiHidden="1" w:unhideWhenUsed="1"/>
+    <w:lsdException w:name="Body Text Indent 2" w:semiHidden="1" w:unhideWhenUsed="1"/>
+    <w:lsdException w:name="Body Text Indent 3" w:semiHidden="1" w:unhideWhenUsed="1"/>
+    <w:lsdException w:name="Block Text" w:semiHidden="1" w:unhideWhenUsed="1"/>
+    <w:lsdException w:name="Hyperlink" w:semiHidden="1" w:unhideWhenUsed="1"/>
+    <w:lsdException w:name="FollowedHyperlink" w:semiHidden="1" w:unhideWhenUsed="1"/>
+    <w:lsdException w:name="Strong" w:uiPriority="22" w:qFormat="1"/>
+    <w:lsdException w:name="Emphasis" w:uiPriority="20" w:qFormat="1"/>
+    <w:lsdException w:name="Document Map" w:semiHidden="1" w:unhideWhenUsed="1"/>
+    <w:lsdException w:name="Plain Text" w:semiHidden="1" w:unhideWhenUsed="1"/>
+    <w:lsdException w:name="E-mail Signature" w:semiHidden="1" w:unhideWhenUsed="1"/>
+    <w:lsdException w:name="HTML Top of Form" w:semiHidden="1" w:unhideWhenUsed="1"/>
+    <w:lsdException w:name="HTML Bottom of Form" w:semiHidden="1" w:unhideWhenUsed="1"/>
+    <w:lsdException w:name="Normal (Web)" w:semiHidden="1" w:unhideWhenUsed="1"/>
+    <w:lsdException w:name="HTML Acronym" w:semiHidden="1" w:unhideWhenUsed="1"/>
+    <w:lsdException w:name="HTML Address" w:semiHidden="1" w:unhideWhenUsed="1"/>
+    <w:lsdException w:name="HTML Cite" w:semiHidden="1" w:unhideWhenUsed="1"/>
+    <w:lsdException w:name="HTML Code" w:semiHidden="1" w:unhideWhenUsed="1"/>
+    <w:lsdException w:name="HTML Definition" w:semiHidden="1" w:unhideWhenUsed="1"/>
+    <w:lsdException w:name="HTML Keyboard" w:semiHidden="1" w:unhideWhenUsed="1"/>
+    <w:lsdException w:name="HTML Preformatted" w:semiHidden="1" w:unhideWhenUsed="1"/>
+    <w:lsdException w:name="HTML Sample" w:semiHidden="1" w:unhideWhenUsed="1"/>
+    <w:lsdException w:name="HTML Typewriter" w:semiHidden="1" w:unhideWhenUsed="1"/>
+    <w:lsdException w:name="HTML Variable" w:semiHidden="1" w:unhideWhenUsed="1"/>
+    <w:lsdException w:name="Normal Table" w:semiHidden="1" w:unhideWhenUsed="1"/>
+    <w:lsdException w:name="annotation subject" w:semiHidden="1" w:unhideWhenUsed="1"/>
+    <w:lsdException w:name="No List" w:semiHidden="1" w:unhideWhenUsed="1"/>
+    <w:lsdException w:name="Outline List 1" w:semiHidden="1" w:unhideWhenUsed="1"/>
+    <w:lsdException w:name="Outline List 2" w:semiHidden="1" w:unhideWhenUsed="1"/>
+    <w:lsdException w:name="Outline List 3" w:semiHidden="1" w:unhideWhenUsed="1"/>
+    <w:lsdException w:name="Table Simple 1" w:semiHidden="1" w:unhideWhenUsed="1"/>
+    <w:lsdException w:name="Table Simple 2" w:semiHidden="1" w:unhideWhenUsed="1"/>
+    <w:lsdException w:name="Table Simple 3" w:semiHidden="1" w:unhideWhenUsed="1"/>
+    <w:lsdException w:name="Table Classic 1" w:semiHidden="1" w:unhideWhenUsed="1"/>
+    <w:lsdException w:name="Table Classic 2" w:semiHidden="1" w:unhideWhenUsed="1"/>
+    <w:lsdException w:name="Table Classic 3" w:semiHidden="1" w:unhideWhenUsed="1"/>
+    <w:lsdException w:name="Table Classic 4" w:semiHidden="1" w:unhideWhenUsed="1"/>
+    <w:lsdException w:name="Table Colorful 1" w:semiHidden="1" w:unhideWhenUsed="1"/>
+    <w:lsdException w:name="Table Colorful 2" w:semiHidden="1" w:unhideWhenUsed="1"/>
+    <w:lsdException w:name="Table Colorful 3" w:semiHidden="1" w:unhideWhenUsed="1"/>
+    <w:lsdException w:name="Table Columns 1" w:semiHidden="1" w:unhideWhenUsed="1"/>
+    <w:lsdException w:name="Table Columns 2" w:semiHidden="1" w:unhideWhenUsed="1"/>
+    <w:lsdException w:name="Table Columns 3" w:semiHidden="1" w:unhideWhenUsed="1"/>
+    <w:lsdException w:name="Table Columns 4" w:semiHidden="1" w:unhideWhenUsed="1"/>
+    <w:lsdException w:name="Table Columns 5" w:semiHidden="1" w:unhideWhenUsed="1"/>
+    <w:lsdException w:name="Table Grid 1" w:semiHidden="1" w:unhideWhenUsed="1"/>
+    <w:lsdException w:name="Table Grid 2" w:semiHidden="1" w:unhideWhenUsed="1"/>
+    <w:lsdException w:name="Table Grid 3" w:semiHidden="1" w:unhideWhenUsed="1"/>
+    <w:lsdException w:name="Table Grid 4" w:semiHidden="1" w:unhideWhenUsed="1"/>
+    <w:lsdException w:name="Table Grid 5" w:semiHidden="1" w:unhideWhenUsed="1"/>
+    <w:lsdException w:name="Table Grid 6" w:semiHidden="1" w:unhideWhenUsed="1"/>
+    <w:lsdException w:name="Table Grid 7" w:semiHidden="1" w:unhideWhenUsed="1"/>
+    <w:lsdException w:name="Table Grid 8" w:semiHidden="1" w:unhideWhenUsed="1"/>
+    <w:lsdException w:name="Table List 1" w:semiHidden="1" w:unhideWhenUsed="1"/>
+    <w:lsdException w:name="Table List 2" w:semiHidden="1" w:unhideWhenUsed="1"/>
+    <w:lsdException w:name="Table List 3" w:semiHidden="1" w:unhideWhenUsed="1"/>
+    <w:lsdException w:name="Table List 4" w:semiHidden="1" w:unhideWhenUsed="1"/>
+    <w:lsdException w:name="Table List 5" w:semiHidden="1" w:unhideWhenUsed="1"/>
+    <w:lsdException w:name="Table List 6" w:semiHidden="1" w:unhideWhenUsed="1"/>
+    <w:lsdException w:name="Table List 7" w:semiHidden="1" w:unhideWhenUsed="1"/>
+    <w:lsdException w:name="Table List 8" w:semiHidden="1" w:unhideWhenUsed="1"/>
+    <w:lsdException w:name="Table 3D effects 1" w:semiHidden="1" w:unhideWhenUsed="1"/>
+    <w:lsdException w:name="Table 3D effects 2" w:semiHidden="1" w:unhideWhenUsed="1"/>
+    <w:lsdException w:name="Table 3D effects 3" w:semiHidden="1" w:unhideWhenUsed="1"/>
+    <w:lsdException w:name="Table Contemporary" w:semiHidden="1" w:unhideWhenUsed="1"/>
+    <w:lsdException w:name="Table Elegant" w:semiHidden="1" w:unhideWhenUsed="1"/>
+    <w:lsdException w:name="Table Professional" w:semiHidden="1" w:unhideWhenUsed="1"/>
+    <w:lsdException w:name="Table Subtle 1" w:semiHidden="1" w:unhideWhenUsed="1"/>
+    <w:lsdException w:name="Table Subtle 2" w:semiHidden="1" w:unhideWhenUsed="1"/>
+    <w:lsdException w:name="Table Web 1" w:semiHidden="1" w:unhideWhenUsed="1"/>
+    <w:lsdException w:name="Table Web 2" w:semiHidden="1" w:unhideWhenUsed="1"/>
+    <w:lsdException w:name="Table Web 3" w:semiHidden="1" w:unhideWhenUsed="1"/>
+    <w:lsdException w:name="Balloon Text" w:semiHidden="1" w:unhideWhenUsed="1"/>
+    <w:lsdException w:name="Table Grid" w:uiPriority="59"/>
+    <w:lsdException w:name="Table Theme" w:semiHidden="1" w:unhideWhenUsed="1"/>
+    <w:lsdException w:name="Note Level 1" w:semiHidden="1" w:unhideWhenUsed="1"/>
+    <w:lsdException w:name="Note Level 2" w:semiHidden="1" w:unhideWhenUsed="1"/>
+    <w:lsdException w:name="Note Level 3" w:semiHidden="1" w:unhideWhenUsed="1"/>
+    <w:lsdException w:name="Note Level 4" w:semiHidden="1" w:unhideWhenUsed="1"/>
+    <w:lsdException w:name="Note Level 5" w:semiHidden="1" w:unhideWhenUsed="1"/>
+    <w:lsdException w:name="Note Level 6" w:semiHidden="1" w:unhideWhenUsed="1"/>
+    <w:lsdException w:name="Note Level 7" w:semiHidden="1" w:unhideWhenUsed="1"/>
+    <w:lsdException w:name="Note Level 8" w:semiHidden="1" w:unhideWhenUsed="1"/>
+    <w:lsdException w:name="Note Level 9" w:semiHidden="1" w:unhideWhenUsed="1"/>
+    <w:lsdException w:name="Placeholder Text" w:semiHidden="1"/>
+    <w:lsdException w:name="No Spacing" w:uiPriority="1" w:qFormat="1"/>
+    <w:lsdException w:name="Light Shading" w:uiPriority="60"/>
+    <w:lsdException w:name="Light List" w:uiPriority="61"/>
+    <w:lsdException w:name="Light Grid" w:uiPriority="62"/>
+    <w:lsdException w:name="Medium Shading 1" w:uiPriority="63"/>
+    <w:lsdException w:name="Medium Shading 2" w:uiPriority="64"/>
+    <w:lsdException w:name="Medium List 1" w:uiPriority="65"/>
+    <w:lsdException w:name="Medium List 2" w:uiPriority="66"/>
+    <w:lsdException w:name="Medium Grid 1" w:uiPriority="67"/>
+    <w:lsdException w:name="Medium Grid 2" w:uiPriority="68"/>
+    <w:lsdException w:name="Medium Grid 3" w:uiPriority="69"/>
+    <w:lsdException w:name="Dark List" w:uiPriority="70"/>
+    <w:lsdException w:name="Colorful Shading" w:uiPriority="71"/>
+    <w:lsdException w:name="Colorful List" w:uiPriority="72"/>
+    <w:lsdException w:name="Colorful Grid" w:uiPriority="73"/>
+    <w:lsdException w:name="Light Shading Accent 1" w:uiPriority="60"/>
+    <w:lsdException w:name="Light List Accent 1" w:uiPriority="61"/>
+    <w:lsdException w:name="Light Grid Accent 1" w:uiPriority="62"/>
+    <w:lsdException w:name="Medium Shading 1 Accent 1" w:uiPriority="63"/>
+    <w:lsdException w:name="Medium Shading 2 Accent 1" w:uiPriority="64"/>
+    <w:lsdException w:name="Medium List 1 Accent 1" w:uiPriority="65"/>
+    <w:lsdException w:name="Revision" w:semiHidden="1"/>
+    <w:lsdException w:name="List Paragraph" w:uiPriority="34" w:qFormat="1"/>
+    <w:lsdException w:name="Quote" w:uiPriority="29" w:qFormat="1"/>
+    <w:lsdException w:name="Intense Quote" w:uiPriority="30" w:qFormat="1"/>
+    <w:lsdException w:name="Medium List 2 Accent 1" w:uiPriority="66"/>
+    <w:lsdException w:name="Medium Grid 1 Accent 1" w:uiPriority="67"/>
+    <w:lsdException w:name="Medium Grid 2 Accent 1" w:uiPriority="68"/>
+    <w:lsdException w:name="Medium Grid 3 Accent 1" w:uiPriority="69"/>
+    <w:lsdException w:name="Dark List Accent 1" w:uiPriority="70"/>
+    <w:lsdException w:name="Colorful Shading Accent 1" w:uiPriority="71"/>
+    <w:lsdException w:name="Colorful List Accent 1" w:uiPriority="72"/>
+    <w:lsdException w:name="Colorful Grid Accent 1" w:uiPriority="73"/>
+    <w:lsdException w:name="Light Shading Accent 2" w:uiPriority="60"/>
+    <w:lsdException w:name="Light List Accent 2" w:uiPriority="61"/>
+    <w:lsdException w:name="Light Grid Accent 2" w:uiPriority="62"/>
+    <w:lsdException w:name="Medium Shading 1 Accent 2" w:uiPriority="63"/>
+    <w:lsdException w:name="Medium Shading 2 Accent 2" w:uiPriority="64"/>
+    <w:lsdException w:name="Medium List 1 Accent 2" w:uiPriority="65"/>
+    <w:lsdException w:name="Medium List 2 Accent 2" w:uiPriority="66"/>
+    <w:lsdException w:name="Medium Grid 1 Accent 2" w:uiPriority="67"/>
+    <w:lsdException w:name="Medium Grid 2 Accent 2" w:uiPriority="68"/>
+    <w:lsdException w:name="Medium Grid 3 Accent 2" w:uiPriority="69"/>
+    <w:lsdException w:name="Dark List Accent 2" w:uiPriority="70"/>
+    <w:lsdException w:name="Colorful Shading Accent 2" w:uiPriority="71"/>
+    <w:lsdException w:name="Colorful List Accent 2" w:uiPriority="72"/>
+    <w:lsdException w:name="Colorful Grid Accent 2" w:uiPriority="73"/>
+    <w:lsdException w:name="Light Shading Accent 3" w:uiPriority="60"/>
+    <w:lsdException w:name="Light List Accent 3" w:uiPriority="61"/>
+    <w:lsdException w:name="Light Grid Accent 3" w:uiPriority="62"/>
+    <w:lsdException w:name="Medium Shading 1 Accent 3" w:uiPriority="63"/>
+    <w:lsdException w:name="Medium Shading 2 Accent 3" w:uiPriority="64"/>
+    <w:lsdException w:name="Medium List 1 Accent 3" w:uiPriority="65"/>
+    <w:lsdException w:name="Medium List 2 Accent 3" w:uiPriority="66"/>
+    <w:lsdException w:name="Medium Grid 1 Accent 3" w:uiPriority="67"/>
+    <w:lsdException w:name="Medium Grid 2 Accent 3" w:uiPriority="68"/>
+    <w:lsdException w:name="Medium Grid 3 Accent 3" w:uiPriority="69"/>
+    <w:lsdException w:name="Dark List Accent 3" w:uiPriority="70"/>
+    <w:lsdException w:name="Colorful Shading Accent 3" w:uiPriority="71"/>
+    <w:lsdException w:name="Colorful List Accent 3" w:uiPriority="72"/>
+    <w:lsdException w:name="Colorful Grid Accent 3" w:uiPriority="73"/>
+    <w:lsdException w:name="Light Shading Accent 4" w:uiPriority="60"/>
+    <w:lsdException w:name="Light List Accent 4" w:uiPriority="61"/>
+    <w:lsdException w:name="Light Grid Accent 4" w:uiPriority="62"/>
+    <w:lsdException w:name="Medium Shading 1 Accent 4" w:uiPriority="63"/>
+    <w:lsdException w:name="Medium Shading 2 Accent 4" w:uiPriority="64"/>
+    <w:lsdException w:name="Medium List 1 Accent 4" w:uiPriority="65"/>
+    <w:lsdException w:name="Medium List 2 Accent 4" w:uiPriority="66"/>
+    <w:lsdException w:name="Medium Grid 1 Accent 4" w:uiPriority="67"/>
+    <w:lsdException w:name="Medium Grid 2 Accent 4" w:uiPriority="68"/>
+    <w:lsdException w:name="Medium Grid 3 Accent 4" w:uiPriority="69"/>
+    <w:lsdException w:name="Dark List Accent 4" w:uiPriority="70"/>
+    <w:lsdException w:name="Colorful Shading Accent 4" w:uiPriority="71"/>
+    <w:lsdException w:name="Colorful List Accent 4" w:uiPriority="72"/>
+    <w:lsdException w:name="Colorful Grid Accent 4" w:uiPriority="73"/>
+    <w:lsdException w:name="Light Shading Accent 5" w:uiPriority="60"/>
+    <w:lsdException w:name="Light List Accent 5" w:uiPriority="61"/>
+    <w:lsdException w:name="Light Grid Accent 5" w:uiPriority="62"/>
+    <w:lsdException w:name="Medium Shading 1 Accent 5" w:uiPriority="63"/>
+    <w:lsdException w:name="Medium Shading 2 Accent 5" w:uiPriority="64"/>
+    <w:lsdException w:name="Medium List 1 Accent 5" w:uiPriority="65"/>
+    <w:lsdException w:name="Medium List 2 Accent 5" w:uiPriority="66"/>
+    <w:lsdException w:name="Medium Grid 1 Accent 5" w:uiPriority="67"/>
+    <w:lsdException w:name="Medium Grid 2 Accent 5" w:uiPriority="68"/>
+    <w:lsdException w:name="Medium Grid 3 Accent 5" w:uiPriority="69"/>
+    <w:lsdException w:name="Dark List Accent 5" w:uiPriority="70"/>
+    <w:lsdException w:name="Colorful Shading Accent 5" w:uiPriority="71"/>
+    <w:lsdException w:name="Colorful List Accent 5" w:uiPriority="72"/>
+    <w:lsdException w:name="Colorful Grid Accent 5" w:uiPriority="73"/>
+    <w:lsdException w:name="Light Shading Accent 6" w:uiPriority="60"/>
+    <w:lsdException w:name="Light List Accent 6" w:uiPriority="61"/>
+    <w:lsdException w:name="Light Grid Accent 6" w:uiPriority="62"/>
+    <w:lsdException w:name="Medium Shading 1 Accent 6" w:uiPriority="63"/>
+    <w:lsdException w:name="Medium Shading 2 Accent 6" w:uiPriority="64"/>
+    <w:lsdException w:name="Medium List 1 Accent 6" w:uiPriority="65"/>
+    <w:lsdException w:name="Medium List 2 Accent 6" w:uiPriority="66"/>
+    <w:lsdException w:name="Medium Grid 1 Accent 6" w:uiPriority="67"/>
+    <w:lsdException w:name="Medium Grid 2 Accent 6" w:uiPriority="68"/>
+    <w:lsdException w:name="Medium Grid 3 Accent 6" w:uiPriority="69"/>
+    <w:lsdException w:name="Dark List Accent 6" w:uiPriority="70"/>
+    <w:lsdException w:name="Colorful Shading Accent 6" w:uiPriority="71"/>
+    <w:lsdException w:name="Colorful List Accent 6" w:uiPriority="72"/>
+    <w:lsdException w:name="Colorful Grid Accent 6" w:uiPriority="73"/>
+    <w:lsdException w:name="Subtle Emphasis" w:uiPriority="19" w:qFormat="1"/>
+    <w:lsdException w:name="Intense Emphasis" w:uiPriority="21" w:qFormat="1"/>
+    <w:lsdException w:name="Subtle Reference" w:uiPriority="31" w:qFormat="1"/>
+    <w:lsdException w:name="Intense Reference" w:uiPriority="32" w:qFormat="1"/>
+    <w:lsdException w:name="Book Title" w:uiPriority="33" w:qFormat="1"/>
+    <w:lsdException w:name="Bibliography" w:semiHidden="1" w:uiPriority="37" w:unhideWhenUsed="1"/>
+    <w:lsdException w:name="TOC Heading" w:semiHidden="1" w:uiPriority="39" w:unhideWhenUsed="1" w:qFormat="1"/>
+    <w:lsdException w:name="Plain Table 1" w:uiPriority="41"/>
+    <w:lsdException w:name="Plain Table 2" w:uiPriority="42"/>
+    <w:lsdException w:name="Plain Table 3" w:uiPriority="43"/>
+    <w:lsdException w:name="Plain Table 4" w:uiPriority="44"/>
+    <w:lsdException w:name="Plain Table 5" w:uiPriority="45"/>
+    <w:lsdException w:name="Grid Table Light" w:uiPriority="40"/>
+    <w:lsdException w:name="Grid Table 1 Light" w:uiPriority="46"/>
+    <w:lsdException w:name="Grid Table 2" w:uiPriority="47"/>
+    <w:lsdException w:name="Grid Table 3" w:uiPriority="48"/>
+    <w:lsdException w:name="Grid Table 4" w:uiPriority="49"/>
+    <w:lsdException w:name="Grid Table 5 Dark" w:uiPriority="50"/>
+    <w:lsdException w:name="Grid Table 6 Colorful" w:uiPriority="51"/>
+    <w:lsdException w:name="Grid Table 7 Colorful" w:uiPriority="52"/>
+    <w:lsdException w:name="Grid Table 1 Light Accent 1" w:uiPriority="46"/>
+    <w:lsdException w:name="Grid Table 2 Accent 1" w:uiPriority="47"/>
+    <w:lsdException w:name="Grid Table 3 Accent 1" w:uiPriority="48"/>
+    <w:lsdException w:name="Grid Table 4 Accent 1" w:uiPriority="49"/>
+    <w:lsdException w:name="Grid Table 5 Dark Accent 1" w:uiPriority="50"/>
+    <w:lsdException w:name="Grid Table 6 Colorful Accent 1" w:uiPriority="51"/>
+    <w:lsdException w:name="Grid Table 7 Colorful Accent 1" w:uiPriority="52"/>
+    <w:lsdException w:name="Grid Table 1 Light Accent 2" w:uiPriority="46"/>
+    <w:lsdException w:name="Grid Table 2 Accent 2" w:uiPriority="47"/>
+    <w:lsdException w:name="Grid Table 3 Accent 2" w:uiPriority="48"/>
+    <w:lsdException w:name="Grid Table 4 Accent 2" w:uiPriority="49"/>
+    <w:lsdException w:name="Grid Table 5 Dark Accent 2" w:uiPriority="50"/>
+    <w:lsdException w:name="Grid Table 6 Colorful Accent 2" w:uiPriority="51"/>
+    <w:lsdException w:name="Grid Table 7 Colorful Accent 2" w:uiPriority="52"/>
+    <w:lsdException w:name="Grid Table 1 Light Accent 3" w:uiPriority="46"/>
+    <w:lsdException w:name="Grid Table 2 Accent 3" w:uiPriority="47"/>
+    <w:lsdException w:name="Grid Table 3 Accent 3" w:uiPriority="48"/>
+    <w:lsdException w:name="Grid Table 4 Accent 3" w:uiPriority="49"/>
+    <w:lsdException w:name="Grid Table 5 Dark Accent 3" w:uiPriority="50"/>
+    <w:lsdException w:name="Grid Table 6 Colorful Accent 3" w:uiPriority="51"/>
+    <w:lsdException w:name="Grid Table 7 Colorful Accent 3" w:uiPriority="52"/>
+    <w:lsdException w:name="Grid Table 1 Light Accent 4" w:uiPriority="46"/>
+    <w:lsdException w:name="Grid Table 2 Accent 4" w:uiPriority="47"/>
+    <w:lsdException w:name="Grid Table 3 Accent 4" w:uiPriority="48"/>
+    <w:lsdException w:name="Grid Table 4 Accent 4" w:uiPriority="49"/>
+    <w:lsdException w:name="Grid Table 5 Dark Accent 4" w:uiPriority="50"/>
+    <w:lsdException w:name="Grid Table 6 Colorful Accent 4" w:uiPriority="51"/>
+    <w:lsdException w:name="Grid Table 7 Colorful Accent 4" w:uiPriority="52"/>
+    <w:lsdException w:name="Grid Table 1 Light Accent 5" w:uiPriority="46"/>
+    <w:lsdException w:name="Grid Table 2 Accent 5" w:uiPriority="47"/>
+    <w:lsdException w:name="Grid Table 3 Accent 5" w:uiPriority="48"/>
+    <w:lsdException w:name="Grid Table 4 Accent 5" w:uiPriority="49"/>
+    <w:lsdException w:name="Grid Table 5 Dark Accent 5" w:uiPriority="50"/>
+    <w:lsdException w:name="Grid Table 6 Colorful Accent 5" w:uiPriority="51"/>
+    <w:lsdException w:name="Grid Table 7 Colorful Accent 5" w:uiPriority="52"/>
+    <w:lsdException w:name="Grid Table 1 Light Accent 6" w:uiPriority="46"/>
+    <w:lsdException w:name="Grid Table 2 Accent 6" w:uiPriority="47"/>
+    <w:lsdException w:name="Grid Table 3 Accent 6" w:uiPriority="48"/>
+    <w:lsdException w:name="Grid Table 4 Accent 6" w:uiPriority="49"/>
+    <w:lsdException w:name="Grid Table 5 Dark Accent 6" w:uiPriority="50"/>
+    <w:lsdException w:name="Grid Table 6 Colorful Accent 6" w:uiPriority="51"/>
+    <w:lsdException w:name="Grid Table 7 Colorful Accent 6" w:uiPriority="52"/>
+    <w:lsdException w:name="List Table 1 Light" w:uiPriority="46"/>
+    <w:lsdException w:name="List Table 2" w:uiPriority="47"/>
+    <w:lsdException w:name="List Table 3" w:uiPriority="48"/>
+    <w:lsdException w:name="List Table 4" w:uiPriority="49"/>
+    <w:lsdException w:name="List Table 5 Dark" w:uiPriority="50"/>
+    <w:lsdException w:name="List Table 6 Colorful" w:uiPriority="51"/>
+    <w:lsdException w:name="List Table 7 Colorful" w:uiPriority="52"/>
+    <w:lsdException w:name="List Table 1 Light Accent 1" w:uiPriority="46"/>
+    <w:lsdException w:name="List Table 2 Accent 1" w:uiPriority="47"/>
+    <w:lsdException w:name="List Table 3 Accent 1" w:uiPriority="48"/>
+    <w:lsdException w:name="List Table 4 Accent 1" w:uiPriority="49"/>
+    <w:lsdException w:name="List Table 5 Dark Accent 1" w:uiPriority="50"/>
+    <w:lsdException w:name="List Table 6 Colorful Accent 1" w:uiPriority="51"/>
+    <w:lsdException w:name="List Table 7 Colorful Accent 1" w:uiPriority="52"/>
+    <w:lsdException w:name="List Table 1 Light Accent 2" w:uiPriority="46"/>
+    <w:lsdException w:name="List Table 2 Accent 2" w:uiPriority="47"/>
+    <w:lsdException w:name="List Table 3 Accent 2" w:uiPriority="48"/>
+    <w:lsdException w:name="List Table 4 Accent 2" w:uiPriority="49"/>
+    <w:lsdException w:name="List Table 5 Dark Accent 2" w:uiPriority="50"/>
+    <w:lsdException w:name="List Table 6 Colorful Accent 2" w:uiPriority="51"/>
+    <w:lsdException w:name="List Table 7 Colorful Accent 2" w:uiPriority="52"/>
+    <w:lsdException w:name="List Table 1 Light Accent 3" w:uiPriority="46"/>
+    <w:lsdException w:name="List Table 2 Accent 3" w:uiPriority="47"/>
+    <w:lsdException w:name="List Table 3 Accent 3" w:uiPriority="48"/>
+    <w:lsdException w:name="List Table 4 Accent 3" w:uiPriority="49"/>
+    <w:lsdException w:name="List Table 5 Dark Accent 3" w:uiPriority="50"/>
+    <w:lsdException w:name="List Table 6 Colorful Accent 3" w:uiPriority="51"/>
+    <w:lsdException w:name="List Table 7 Colorful Accent 3" w:uiPriority="52"/>
+    <w:lsdException w:name="List Table 1 Light Accent 4" w:uiPriority="46"/>
+    <w:lsdException w:name="List Table 2 Accent 4" w:uiPriority="47"/>
+    <w:lsdException w:name="List Table 3 Accent 4" w:uiPriority="48"/>
+    <w:lsdException w:name="List Table 4 Accent 4" w:uiPriority="49"/>
+    <w:lsdException w:name="List Table 5 Dark Accent 4" w:uiPriority="50"/>
+    <w:lsdException w:name="List Table 6 Colorful Accent 4" w:uiPriority="51"/>
+    <w:lsdException w:name="List Table 7 Colorful Accent 4" w:uiPriority="52"/>
+    <w:lsdException w:name="List Table 1 Light Accent 5" w:uiPriority="46"/>
+    <w:lsdException w:name="List Table 2 Accent 5" w:uiPriority="47"/>
+    <w:lsdException w:name="List Table 3 Accent 5" w:uiPriority="48"/>
+    <w:lsdException w:name="List Table 4 Accent 5" w:uiPriority="49"/>
+    <w:lsdException w:name="List Table 5 Dark Accent 5" w:uiPriority="50"/>
+    <w:lsdException w:name="List Table 6 Colorful Accent 5" w:uiPriority="51"/>
+    <w:lsdException w:name="List Table 7 Colorful Accent 5" w:uiPriority="52"/>
+    <w:lsdException w:name="List Table 1 Light Accent 6" w:uiPriority="46"/>
+    <w:lsdException w:name="List Table 2 Accent 6" w:uiPriority="47"/>
+    <w:lsdException w:name="List Table 3 Accent 6" w:uiPriority="48"/>
+    <w:lsdException w:name="List Table 4 Accent 6" w:uiPriority="49"/>
+    <w:lsdException w:name="List Table 5 Dark Accent 6" w:uiPriority="50"/>
+    <w:lsdException w:name="List Table 6 Colorful Accent 6" w:uiPriority="51"/>
+    <w:lsdException w:name="List Table 7 Colorful Accent 6" w:uiPriority="52"/>
   </w:latentStyles>
   <w:style w:type="paragraph" w:default="1" w:styleId="Standard">
     <w:name w:val="Normal"/>
@@ -5571,7 +5469,7 @@
     <w:name w:val="heading 1"/>
     <w:basedOn w:val="Standard"/>
     <w:next w:val="Standard"/>
-    <w:link w:val="berschrift1Zeichen"/>
+    <w:link w:val="berschrift1Zchn"/>
     <w:uiPriority w:val="9"/>
     <w:qFormat/>
     <w:rsid w:val="00E06232"/>
@@ -5596,7 +5494,7 @@
     <w:name w:val="heading 2"/>
     <w:basedOn w:val="Standard"/>
     <w:next w:val="Standard"/>
-    <w:link w:val="berschrift2Zeichen"/>
+    <w:link w:val="berschrift2Zchn"/>
     <w:uiPriority w:val="9"/>
     <w:unhideWhenUsed/>
     <w:qFormat/>
@@ -5623,7 +5521,7 @@
     <w:name w:val="heading 3"/>
     <w:basedOn w:val="Standard"/>
     <w:next w:val="Standard"/>
-    <w:link w:val="berschrift3Zeichen"/>
+    <w:link w:val="berschrift3Zchn"/>
     <w:uiPriority w:val="9"/>
     <w:unhideWhenUsed/>
     <w:qFormat/>
@@ -5649,7 +5547,7 @@
     <w:name w:val="heading 4"/>
     <w:basedOn w:val="Standard"/>
     <w:next w:val="Standard"/>
-    <w:link w:val="berschrift4Zeichen"/>
+    <w:link w:val="berschrift4Zchn"/>
     <w:uiPriority w:val="9"/>
     <w:unhideWhenUsed/>
     <w:qFormat/>
@@ -5673,7 +5571,7 @@
     <w:name w:val="heading 5"/>
     <w:basedOn w:val="Standard"/>
     <w:next w:val="Standard"/>
-    <w:link w:val="berschrift5Zeichen"/>
+    <w:link w:val="berschrift5Zchn"/>
     <w:uiPriority w:val="9"/>
     <w:semiHidden/>
     <w:unhideWhenUsed/>
@@ -5698,7 +5596,7 @@
     <w:name w:val="heading 6"/>
     <w:basedOn w:val="Standard"/>
     <w:next w:val="Standard"/>
-    <w:link w:val="berschrift6Zeichen"/>
+    <w:link w:val="berschrift6Zchn"/>
     <w:uiPriority w:val="9"/>
     <w:semiHidden/>
     <w:unhideWhenUsed/>
@@ -5725,7 +5623,7 @@
     <w:name w:val="heading 7"/>
     <w:basedOn w:val="Standard"/>
     <w:next w:val="Standard"/>
-    <w:link w:val="berschrift7Zeichen"/>
+    <w:link w:val="berschrift7Zchn"/>
     <w:uiPriority w:val="9"/>
     <w:semiHidden/>
     <w:unhideWhenUsed/>
@@ -5752,7 +5650,7 @@
     <w:name w:val="heading 8"/>
     <w:basedOn w:val="Standard"/>
     <w:next w:val="Standard"/>
-    <w:link w:val="berschrift8Zeichen"/>
+    <w:link w:val="berschrift8Zchn"/>
     <w:uiPriority w:val="9"/>
     <w:semiHidden/>
     <w:unhideWhenUsed/>
@@ -5779,7 +5677,7 @@
     <w:name w:val="heading 9"/>
     <w:basedOn w:val="Standard"/>
     <w:next w:val="Standard"/>
-    <w:link w:val="berschrift9Zeichen"/>
+    <w:link w:val="berschrift9Zchn"/>
     <w:uiPriority w:val="9"/>
     <w:semiHidden/>
     <w:unhideWhenUsed/>
@@ -5804,7 +5702,7 @@
       <w:szCs w:val="20"/>
     </w:rPr>
   </w:style>
-  <w:style w:type="character" w:default="1" w:styleId="Absatzstandardschriftart">
+  <w:style w:type="character" w:default="1" w:styleId="Absatz-Standardschriftart">
     <w:name w:val="Default Paragraph Font"/>
     <w:uiPriority w:val="1"/>
     <w:semiHidden/>
@@ -5831,9 +5729,9 @@
     <w:semiHidden/>
     <w:unhideWhenUsed/>
   </w:style>
-  <w:style w:type="character" w:customStyle="1" w:styleId="berschrift1Zeichen">
-    <w:name w:val="Überschrift 1 Zeichen"/>
-    <w:basedOn w:val="Absatzstandardschriftart"/>
+  <w:style w:type="character" w:customStyle="1" w:styleId="berschrift1Zchn">
+    <w:name w:val="Überschrift 1 Zchn"/>
+    <w:basedOn w:val="Absatz-Standardschriftart"/>
     <w:link w:val="berschrift1"/>
     <w:uiPriority w:val="9"/>
     <w:rsid w:val="00E06232"/>
@@ -5845,9 +5743,9 @@
       <w:szCs w:val="36"/>
     </w:rPr>
   </w:style>
-  <w:style w:type="character" w:customStyle="1" w:styleId="berschrift2Zeichen">
-    <w:name w:val="Überschrift 2 Zeichen"/>
-    <w:basedOn w:val="Absatzstandardschriftart"/>
+  <w:style w:type="character" w:customStyle="1" w:styleId="berschrift2Zchn">
+    <w:name w:val="Überschrift 2 Zchn"/>
+    <w:basedOn w:val="Absatz-Standardschriftart"/>
     <w:link w:val="berschrift2"/>
     <w:uiPriority w:val="9"/>
     <w:rsid w:val="00E06232"/>
@@ -5859,9 +5757,9 @@
       <w:szCs w:val="28"/>
     </w:rPr>
   </w:style>
-  <w:style w:type="character" w:customStyle="1" w:styleId="berschrift3Zeichen">
-    <w:name w:val="Überschrift 3 Zeichen"/>
-    <w:basedOn w:val="Absatzstandardschriftart"/>
+  <w:style w:type="character" w:customStyle="1" w:styleId="berschrift3Zchn">
+    <w:name w:val="Überschrift 3 Zchn"/>
+    <w:basedOn w:val="Absatz-Standardschriftart"/>
     <w:link w:val="berschrift3"/>
     <w:uiPriority w:val="9"/>
     <w:rsid w:val="00721358"/>
@@ -5873,9 +5771,9 @@
       <w:szCs w:val="24"/>
     </w:rPr>
   </w:style>
-  <w:style w:type="character" w:customStyle="1" w:styleId="berschrift4Zeichen">
-    <w:name w:val="Überschrift 4 Zeichen"/>
-    <w:basedOn w:val="Absatzstandardschriftart"/>
+  <w:style w:type="character" w:customStyle="1" w:styleId="berschrift4Zchn">
+    <w:name w:val="Überschrift 4 Zchn"/>
+    <w:basedOn w:val="Absatz-Standardschriftart"/>
     <w:link w:val="berschrift4"/>
     <w:uiPriority w:val="9"/>
     <w:rsid w:val="00721358"/>
@@ -5887,9 +5785,9 @@
       <w:iCs/>
     </w:rPr>
   </w:style>
-  <w:style w:type="character" w:customStyle="1" w:styleId="berschrift5Zeichen">
-    <w:name w:val="Überschrift 5 Zeichen"/>
-    <w:basedOn w:val="Absatzstandardschriftart"/>
+  <w:style w:type="character" w:customStyle="1" w:styleId="berschrift5Zchn">
+    <w:name w:val="Überschrift 5 Zchn"/>
+    <w:basedOn w:val="Absatz-Standardschriftart"/>
     <w:link w:val="berschrift5"/>
     <w:uiPriority w:val="9"/>
     <w:semiHidden/>
@@ -5900,9 +5798,9 @@
       <w:sz w:val="24"/>
     </w:rPr>
   </w:style>
-  <w:style w:type="character" w:customStyle="1" w:styleId="berschrift6Zeichen">
-    <w:name w:val="Überschrift 6 Zeichen"/>
-    <w:basedOn w:val="Absatzstandardschriftart"/>
+  <w:style w:type="character" w:customStyle="1" w:styleId="berschrift6Zchn">
+    <w:name w:val="Überschrift 6 Zchn"/>
+    <w:basedOn w:val="Absatz-Standardschriftart"/>
     <w:link w:val="berschrift6"/>
     <w:uiPriority w:val="9"/>
     <w:semiHidden/>
@@ -5915,9 +5813,9 @@
       <w:sz w:val="24"/>
     </w:rPr>
   </w:style>
-  <w:style w:type="character" w:customStyle="1" w:styleId="berschrift7Zeichen">
-    <w:name w:val="Überschrift 7 Zeichen"/>
-    <w:basedOn w:val="Absatzstandardschriftart"/>
+  <w:style w:type="character" w:customStyle="1" w:styleId="berschrift7Zchn">
+    <w:name w:val="Überschrift 7 Zchn"/>
+    <w:basedOn w:val="Absatz-Standardschriftart"/>
     <w:link w:val="berschrift7"/>
     <w:uiPriority w:val="9"/>
     <w:semiHidden/>
@@ -5930,9 +5828,9 @@
       <w:sz w:val="24"/>
     </w:rPr>
   </w:style>
-  <w:style w:type="character" w:customStyle="1" w:styleId="berschrift8Zeichen">
-    <w:name w:val="Überschrift 8 Zeichen"/>
-    <w:basedOn w:val="Absatzstandardschriftart"/>
+  <w:style w:type="character" w:customStyle="1" w:styleId="berschrift8Zchn">
+    <w:name w:val="Überschrift 8 Zchn"/>
+    <w:basedOn w:val="Absatz-Standardschriftart"/>
     <w:link w:val="berschrift8"/>
     <w:uiPriority w:val="9"/>
     <w:semiHidden/>
@@ -5944,9 +5842,9 @@
       <w:szCs w:val="20"/>
     </w:rPr>
   </w:style>
-  <w:style w:type="character" w:customStyle="1" w:styleId="berschrift9Zeichen">
-    <w:name w:val="Überschrift 9 Zeichen"/>
-    <w:basedOn w:val="Absatzstandardschriftart"/>
+  <w:style w:type="character" w:customStyle="1" w:styleId="berschrift9Zchn">
+    <w:name w:val="Überschrift 9 Zchn"/>
+    <w:basedOn w:val="Absatz-Standardschriftart"/>
     <w:link w:val="berschrift9"/>
     <w:uiPriority w:val="9"/>
     <w:semiHidden/>
@@ -5963,7 +5861,7 @@
   <w:style w:type="paragraph" w:styleId="Funotentext">
     <w:name w:val="footnote text"/>
     <w:basedOn w:val="Standard"/>
-    <w:link w:val="FunotentextZeichen"/>
+    <w:link w:val="FunotentextZchn"/>
     <w:uiPriority w:val="99"/>
     <w:unhideWhenUsed/>
     <w:rsid w:val="00AD31D5"/>
@@ -5977,9 +5875,9 @@
       <w:szCs w:val="20"/>
     </w:rPr>
   </w:style>
-  <w:style w:type="character" w:customStyle="1" w:styleId="FunotentextZeichen">
-    <w:name w:val="Fußnotentext Zeichen"/>
-    <w:basedOn w:val="Absatzstandardschriftart"/>
+  <w:style w:type="character" w:customStyle="1" w:styleId="FunotentextZchn">
+    <w:name w:val="Fußnotentext Zchn"/>
+    <w:basedOn w:val="Absatz-Standardschriftart"/>
     <w:link w:val="Funotentext"/>
     <w:uiPriority w:val="99"/>
     <w:rsid w:val="00AD31D5"/>
@@ -5991,7 +5889,7 @@
   </w:style>
   <w:style w:type="character" w:styleId="Funotenzeichen">
     <w:name w:val="footnote reference"/>
-    <w:basedOn w:val="Absatzstandardschriftart"/>
+    <w:basedOn w:val="Absatz-Standardschriftart"/>
     <w:uiPriority w:val="99"/>
     <w:semiHidden/>
     <w:unhideWhenUsed/>
@@ -6003,7 +5901,7 @@
   <w:style w:type="paragraph" w:styleId="Sprechblasentext">
     <w:name w:val="Balloon Text"/>
     <w:basedOn w:val="Standard"/>
-    <w:link w:val="SprechblasentextZeichen"/>
+    <w:link w:val="SprechblasentextZchn"/>
     <w:uiPriority w:val="99"/>
     <w:semiHidden/>
     <w:unhideWhenUsed/>
@@ -6017,9 +5915,9 @@
       <w:szCs w:val="16"/>
     </w:rPr>
   </w:style>
-  <w:style w:type="character" w:customStyle="1" w:styleId="SprechblasentextZeichen">
-    <w:name w:val="Sprechblasentext Zeichen"/>
-    <w:basedOn w:val="Absatzstandardschriftart"/>
+  <w:style w:type="character" w:customStyle="1" w:styleId="SprechblasentextZchn">
+    <w:name w:val="Sprechblasentext Zchn"/>
+    <w:basedOn w:val="Absatz-Standardschriftart"/>
     <w:link w:val="Sprechblasentext"/>
     <w:uiPriority w:val="99"/>
     <w:semiHidden/>
@@ -6142,7 +6040,7 @@
   </w:style>
   <w:style w:type="character" w:styleId="Platzhaltertext">
     <w:name w:val="Placeholder Text"/>
-    <w:basedOn w:val="Absatzstandardschriftart"/>
+    <w:basedOn w:val="Absatz-Standardschriftart"/>
     <w:uiPriority w:val="99"/>
     <w:semiHidden/>
     <w:rsid w:val="00197774"/>
@@ -6163,7 +6061,7 @@
   </w:style>
   <w:style w:type="character" w:styleId="Link">
     <w:name w:val="Hyperlink"/>
-    <w:basedOn w:val="Absatzstandardschriftart"/>
+    <w:basedOn w:val="Absatz-Standardschriftart"/>
     <w:uiPriority w:val="99"/>
     <w:unhideWhenUsed/>
     <w:rsid w:val="00161773"/>
@@ -6257,7 +6155,7 @@
   <w:style w:type="paragraph" w:styleId="Kopfzeile">
     <w:name w:val="header"/>
     <w:basedOn w:val="Standard"/>
-    <w:link w:val="KopfzeileZeichen"/>
+    <w:link w:val="KopfzeileZchn"/>
     <w:uiPriority w:val="99"/>
     <w:unhideWhenUsed/>
     <w:rsid w:val="001253EA"/>
@@ -6269,9 +6167,9 @@
       <w:spacing w:before="0" w:line="240" w:lineRule="auto"/>
     </w:pPr>
   </w:style>
-  <w:style w:type="character" w:customStyle="1" w:styleId="KopfzeileZeichen">
-    <w:name w:val="Kopfzeile Zeichen"/>
-    <w:basedOn w:val="Absatzstandardschriftart"/>
+  <w:style w:type="character" w:customStyle="1" w:styleId="KopfzeileZchn">
+    <w:name w:val="Kopfzeile Zchn"/>
+    <w:basedOn w:val="Absatz-Standardschriftart"/>
     <w:link w:val="Kopfzeile"/>
     <w:uiPriority w:val="99"/>
     <w:rsid w:val="001253EA"/>
@@ -6283,7 +6181,7 @@
   <w:style w:type="paragraph" w:styleId="Fuzeile">
     <w:name w:val="footer"/>
     <w:basedOn w:val="Standard"/>
-    <w:link w:val="FuzeileZeichen"/>
+    <w:link w:val="FuzeileZchn"/>
     <w:uiPriority w:val="99"/>
     <w:unhideWhenUsed/>
     <w:rsid w:val="001253EA"/>
@@ -6295,9 +6193,9 @@
       <w:spacing w:before="0" w:line="240" w:lineRule="auto"/>
     </w:pPr>
   </w:style>
-  <w:style w:type="character" w:customStyle="1" w:styleId="FuzeileZeichen">
-    <w:name w:val="Fußzeile Zeichen"/>
-    <w:basedOn w:val="Absatzstandardschriftart"/>
+  <w:style w:type="character" w:customStyle="1" w:styleId="FuzeileZchn">
+    <w:name w:val="Fußzeile Zchn"/>
+    <w:basedOn w:val="Absatz-Standardschriftart"/>
     <w:link w:val="Fuzeile"/>
     <w:uiPriority w:val="99"/>
     <w:rsid w:val="001253EA"/>
@@ -6320,7 +6218,7 @@
   </w:style>
   <w:style w:type="character" w:styleId="Kommentarzeichen">
     <w:name w:val="annotation reference"/>
-    <w:basedOn w:val="Absatzstandardschriftart"/>
+    <w:basedOn w:val="Absatz-Standardschriftart"/>
     <w:uiPriority w:val="99"/>
     <w:semiHidden/>
     <w:unhideWhenUsed/>
@@ -6333,7 +6231,7 @@
   <w:style w:type="paragraph" w:styleId="Kommentartext">
     <w:name w:val="annotation text"/>
     <w:basedOn w:val="Standard"/>
-    <w:link w:val="KommentartextZeichen"/>
+    <w:link w:val="KommentartextZchn"/>
     <w:uiPriority w:val="99"/>
     <w:semiHidden/>
     <w:unhideWhenUsed/>
@@ -6346,9 +6244,9 @@
       <w:szCs w:val="20"/>
     </w:rPr>
   </w:style>
-  <w:style w:type="character" w:customStyle="1" w:styleId="KommentartextZeichen">
-    <w:name w:val="Kommentartext Zeichen"/>
-    <w:basedOn w:val="Absatzstandardschriftart"/>
+  <w:style w:type="character" w:customStyle="1" w:styleId="KommentartextZchn">
+    <w:name w:val="Kommentartext Zchn"/>
+    <w:basedOn w:val="Absatz-Standardschriftart"/>
     <w:link w:val="Kommentartext"/>
     <w:uiPriority w:val="99"/>
     <w:semiHidden/>
@@ -6363,7 +6261,7 @@
     <w:name w:val="annotation subject"/>
     <w:basedOn w:val="Kommentartext"/>
     <w:next w:val="Kommentartext"/>
-    <w:link w:val="KommentarthemaZeichen"/>
+    <w:link w:val="KommentarthemaZchn"/>
     <w:uiPriority w:val="99"/>
     <w:semiHidden/>
     <w:unhideWhenUsed/>
@@ -6373,9 +6271,9 @@
       <w:bCs/>
     </w:rPr>
   </w:style>
-  <w:style w:type="character" w:customStyle="1" w:styleId="KommentarthemaZeichen">
-    <w:name w:val="Kommentarthema Zeichen"/>
-    <w:basedOn w:val="KommentartextZeichen"/>
+  <w:style w:type="character" w:customStyle="1" w:styleId="KommentarthemaZchn">
+    <w:name w:val="Kommentarthema Zchn"/>
+    <w:basedOn w:val="KommentartextZchn"/>
     <w:link w:val="Kommentarthema"/>
     <w:uiPriority w:val="99"/>
     <w:semiHidden/>
@@ -6438,7 +6336,7 @@
   <w:style w:type="paragraph" w:styleId="Dokumentstruktur">
     <w:name w:val="Document Map"/>
     <w:basedOn w:val="Standard"/>
-    <w:link w:val="DokumentstrukturZeichen"/>
+    <w:link w:val="DokumentstrukturZchn"/>
     <w:uiPriority w:val="99"/>
     <w:semiHidden/>
     <w:unhideWhenUsed/>
@@ -6451,1078 +6349,9 @@
       <w:szCs w:val="24"/>
     </w:rPr>
   </w:style>
-  <w:style w:type="character" w:customStyle="1" w:styleId="DokumentstrukturZeichen">
-    <w:name w:val="Dokumentstruktur Zeichen"/>
-    <w:basedOn w:val="Absatzstandardschriftart"/>
-    <w:link w:val="Dokumentstruktur"/>
-    <w:uiPriority w:val="99"/>
-    <w:semiHidden/>
-    <w:rsid w:val="00CC3971"/>
-    <w:rPr>
-      <w:rFonts w:ascii="Lucida Grande" w:hAnsi="Lucida Grande"/>
-      <w:sz w:val="24"/>
-      <w:szCs w:val="24"/>
-    </w:rPr>
-  </w:style>
-</w:styles>
-</file>
-
-<file path=word/stylesWithEffects.xml><?xml version="1.0" encoding="utf-8"?>
-<w:styles xmlns:wpc="http://schemas.microsoft.com/office/word/2010/wordprocessingCanvas" xmlns:mo="http://schemas.microsoft.com/office/mac/office/2008/main" xmlns:mc="http://schemas.openxmlformats.org/markup-compatibility/2006" xmlns:mv="urn:schemas-microsoft-com:mac:vml" xmlns:o="urn:schemas-microsoft-com:office:office" xmlns:r="http://schemas.openxmlformats.org/officeDocument/2006/relationships" xmlns:m="http://schemas.openxmlformats.org/officeDocument/2006/math" xmlns:v="urn:schemas-microsoft-com:vml" xmlns:wp14="http://schemas.microsoft.com/office/word/2010/wordprocessingDrawing" xmlns:wp="http://schemas.openxmlformats.org/drawingml/2006/wordprocessingDrawing" xmlns:w10="urn:schemas-microsoft-com:office:word" xmlns:w="http://schemas.openxmlformats.org/wordprocessingml/2006/main" xmlns:w14="http://schemas.microsoft.com/office/word/2010/wordml" xmlns:wpg="http://schemas.microsoft.com/office/word/2010/wordprocessingGroup" xmlns:wpi="http://schemas.microsoft.com/office/word/2010/wordprocessingInk" xmlns:wne="http://schemas.microsoft.com/office/word/2006/wordml" xmlns:wps="http://schemas.microsoft.com/office/word/2010/wordprocessingShape" mc:Ignorable="w14 wp14">
-  <w:docDefaults>
-    <w:rPrDefault>
-      <w:rPr>
-        <w:rFonts w:asciiTheme="minorHAnsi" w:eastAsiaTheme="minorHAnsi" w:hAnsiTheme="minorHAnsi" w:cstheme="minorBidi"/>
-        <w:sz w:val="22"/>
-        <w:szCs w:val="22"/>
-        <w:lang w:val="de-DE" w:eastAsia="en-US" w:bidi="ar-SA"/>
-      </w:rPr>
-    </w:rPrDefault>
-    <w:pPrDefault>
-      <w:pPr>
-        <w:spacing w:after="200" w:line="276" w:lineRule="auto"/>
-      </w:pPr>
-    </w:pPrDefault>
-  </w:docDefaults>
-  <w:latentStyles w:defLockedState="0" w:defUIPriority="99" w:defSemiHidden="1" w:defUnhideWhenUsed="1" w:defQFormat="0" w:count="276">
-    <w:lsdException w:name="Normal" w:semiHidden="0" w:uiPriority="0" w:unhideWhenUsed="0" w:qFormat="1"/>
-    <w:lsdException w:name="heading 1" w:semiHidden="0" w:uiPriority="9" w:unhideWhenUsed="0" w:qFormat="1"/>
-    <w:lsdException w:name="heading 2" w:uiPriority="9" w:qFormat="1"/>
-    <w:lsdException w:name="heading 3" w:uiPriority="9" w:qFormat="1"/>
-    <w:lsdException w:name="heading 4" w:uiPriority="9" w:qFormat="1"/>
-    <w:lsdException w:name="heading 5" w:uiPriority="9" w:qFormat="1"/>
-    <w:lsdException w:name="heading 6" w:uiPriority="9" w:qFormat="1"/>
-    <w:lsdException w:name="heading 7" w:uiPriority="9" w:qFormat="1"/>
-    <w:lsdException w:name="heading 8" w:uiPriority="9" w:qFormat="1"/>
-    <w:lsdException w:name="heading 9" w:uiPriority="9" w:qFormat="1"/>
-    <w:lsdException w:name="toc 1" w:uiPriority="39"/>
-    <w:lsdException w:name="toc 2" w:uiPriority="39"/>
-    <w:lsdException w:name="toc 3" w:uiPriority="39"/>
-    <w:lsdException w:name="toc 4" w:uiPriority="39"/>
-    <w:lsdException w:name="toc 5" w:uiPriority="39"/>
-    <w:lsdException w:name="toc 6" w:uiPriority="39"/>
-    <w:lsdException w:name="toc 7" w:uiPriority="39"/>
-    <w:lsdException w:name="toc 8" w:uiPriority="39"/>
-    <w:lsdException w:name="toc 9" w:uiPriority="39"/>
-    <w:lsdException w:name="caption" w:uiPriority="35" w:qFormat="1"/>
-    <w:lsdException w:name="Title" w:semiHidden="0" w:uiPriority="10" w:unhideWhenUsed="0" w:qFormat="1"/>
-    <w:lsdException w:name="Default Paragraph Font" w:uiPriority="1"/>
-    <w:lsdException w:name="Subtitle" w:semiHidden="0" w:uiPriority="11" w:unhideWhenUsed="0" w:qFormat="1"/>
-    <w:lsdException w:name="Strong" w:semiHidden="0" w:uiPriority="22" w:unhideWhenUsed="0" w:qFormat="1"/>
-    <w:lsdException w:name="Emphasis" w:semiHidden="0" w:uiPriority="20" w:unhideWhenUsed="0" w:qFormat="1"/>
-    <w:lsdException w:name="Table Grid" w:semiHidden="0" w:uiPriority="59" w:unhideWhenUsed="0"/>
-    <w:lsdException w:name="Placeholder Text" w:unhideWhenUsed="0"/>
-    <w:lsdException w:name="No Spacing" w:semiHidden="0" w:uiPriority="1" w:unhideWhenUsed="0" w:qFormat="1"/>
-    <w:lsdException w:name="Light Shading" w:semiHidden="0" w:uiPriority="60" w:unhideWhenUsed="0"/>
-    <w:lsdException w:name="Light List" w:semiHidden="0" w:uiPriority="61" w:unhideWhenUsed="0"/>
-    <w:lsdException w:name="Light Grid" w:semiHidden="0" w:uiPriority="62" w:unhideWhenUsed="0"/>
-    <w:lsdException w:name="Medium Shading 1" w:semiHidden="0" w:uiPriority="63" w:unhideWhenUsed="0"/>
-    <w:lsdException w:name="Medium Shading 2" w:semiHidden="0" w:uiPriority="64" w:unhideWhenUsed="0"/>
-    <w:lsdException w:name="Medium List 1" w:semiHidden="0" w:uiPriority="65" w:unhideWhenUsed="0"/>
-    <w:lsdException w:name="Medium List 2" w:semiHidden="0" w:uiPriority="66" w:unhideWhenUsed="0"/>
-    <w:lsdException w:name="Medium Grid 1" w:semiHidden="0" w:uiPriority="67" w:unhideWhenUsed="0"/>
-    <w:lsdException w:name="Medium Grid 2" w:semiHidden="0" w:uiPriority="68" w:unhideWhenUsed="0"/>
-    <w:lsdException w:name="Medium Grid 3" w:semiHidden="0" w:uiPriority="69" w:unhideWhenUsed="0"/>
-    <w:lsdException w:name="Dark List" w:semiHidden="0" w:uiPriority="70" w:unhideWhenUsed="0"/>
-    <w:lsdException w:name="Colorful Shading" w:semiHidden="0" w:uiPriority="71" w:unhideWhenUsed="0"/>
-    <w:lsdException w:name="Colorful List" w:semiHidden="0" w:uiPriority="72" w:unhideWhenUsed="0"/>
-    <w:lsdException w:name="Colorful Grid" w:semiHidden="0" w:uiPriority="73" w:unhideWhenUsed="0"/>
-    <w:lsdException w:name="Light Shading Accent 1" w:semiHidden="0" w:uiPriority="60" w:unhideWhenUsed="0"/>
-    <w:lsdException w:name="Light List Accent 1" w:semiHidden="0" w:uiPriority="61" w:unhideWhenUsed="0"/>
-    <w:lsdException w:name="Light Grid Accent 1" w:semiHidden="0" w:uiPriority="62" w:unhideWhenUsed="0"/>
-    <w:lsdException w:name="Medium Shading 1 Accent 1" w:semiHidden="0" w:uiPriority="63" w:unhideWhenUsed="0"/>
-    <w:lsdException w:name="Medium Shading 2 Accent 1" w:semiHidden="0" w:uiPriority="64" w:unhideWhenUsed="0"/>
-    <w:lsdException w:name="Medium List 1 Accent 1" w:semiHidden="0" w:uiPriority="65" w:unhideWhenUsed="0"/>
-    <w:lsdException w:name="Revision" w:unhideWhenUsed="0"/>
-    <w:lsdException w:name="List Paragraph" w:semiHidden="0" w:uiPriority="34" w:unhideWhenUsed="0" w:qFormat="1"/>
-    <w:lsdException w:name="Quote" w:semiHidden="0" w:uiPriority="29" w:unhideWhenUsed="0" w:qFormat="1"/>
-    <w:lsdException w:name="Intense Quote" w:semiHidden="0" w:uiPriority="30" w:unhideWhenUsed="0" w:qFormat="1"/>
-    <w:lsdException w:name="Medium List 2 Accent 1" w:semiHidden="0" w:uiPriority="66" w:unhideWhenUsed="0"/>
-    <w:lsdException w:name="Medium Grid 1 Accent 1" w:semiHidden="0" w:uiPriority="67" w:unhideWhenUsed="0"/>
-    <w:lsdException w:name="Medium Grid 2 Accent 1" w:semiHidden="0" w:uiPriority="68" w:unhideWhenUsed="0"/>
-    <w:lsdException w:name="Medium Grid 3 Accent 1" w:semiHidden="0" w:uiPriority="69" w:unhideWhenUsed="0"/>
-    <w:lsdException w:name="Dark List Accent 1" w:semiHidden="0" w:uiPriority="70" w:unhideWhenUsed="0"/>
-    <w:lsdException w:name="Colorful Shading Accent 1" w:semiHidden="0" w:uiPriority="71" w:unhideWhenUsed="0"/>
-    <w:lsdException w:name="Colorful List Accent 1" w:semiHidden="0" w:uiPriority="72" w:unhideWhenUsed="0"/>
-    <w:lsdException w:name="Colorful Grid Accent 1" w:semiHidden="0" w:uiPriority="73" w:unhideWhenUsed="0"/>
-    <w:lsdException w:name="Light Shading Accent 2" w:semiHidden="0" w:uiPriority="60" w:unhideWhenUsed="0"/>
-    <w:lsdException w:name="Light List Accent 2" w:semiHidden="0" w:uiPriority="61" w:unhideWhenUsed="0"/>
-    <w:lsdException w:name="Light Grid Accent 2" w:semiHidden="0" w:uiPriority="62" w:unhideWhenUsed="0"/>
-    <w:lsdException w:name="Medium Shading 1 Accent 2" w:semiHidden="0" w:uiPriority="63" w:unhideWhenUsed="0"/>
-    <w:lsdException w:name="Medium Shading 2 Accent 2" w:semiHidden="0" w:uiPriority="64" w:unhideWhenUsed="0"/>
-    <w:lsdException w:name="Medium List 1 Accent 2" w:semiHidden="0" w:uiPriority="65" w:unhideWhenUsed="0"/>
-    <w:lsdException w:name="Medium List 2 Accent 2" w:semiHidden="0" w:uiPriority="66" w:unhideWhenUsed="0"/>
-    <w:lsdException w:name="Medium Grid 1 Accent 2" w:semiHidden="0" w:uiPriority="67" w:unhideWhenUsed="0"/>
-    <w:lsdException w:name="Medium Grid 2 Accent 2" w:semiHidden="0" w:uiPriority="68" w:unhideWhenUsed="0"/>
-    <w:lsdException w:name="Medium Grid 3 Accent 2" w:semiHidden="0" w:uiPriority="69" w:unhideWhenUsed="0"/>
-    <w:lsdException w:name="Dark List Accent 2" w:semiHidden="0" w:uiPriority="70" w:unhideWhenUsed="0"/>
-    <w:lsdException w:name="Colorful Shading Accent 2" w:semiHidden="0" w:uiPriority="71" w:unhideWhenUsed="0"/>
-    <w:lsdException w:name="Colorful List Accent 2" w:semiHidden="0" w:uiPriority="72" w:unhideWhenUsed="0"/>
-    <w:lsdException w:name="Colorful Grid Accent 2" w:semiHidden="0" w:uiPriority="73" w:unhideWhenUsed="0"/>
-    <w:lsdException w:name="Light Shading Accent 3" w:semiHidden="0" w:uiPriority="60" w:unhideWhenUsed="0"/>
-    <w:lsdException w:name="Light List Accent 3" w:semiHidden="0" w:uiPriority="61" w:unhideWhenUsed="0"/>
-    <w:lsdException w:name="Light Grid Accent 3" w:semiHidden="0" w:uiPriority="62" w:unhideWhenUsed="0"/>
-    <w:lsdException w:name="Medium Shading 1 Accent 3" w:semiHidden="0" w:uiPriority="63" w:unhideWhenUsed="0"/>
-    <w:lsdException w:name="Medium Shading 2 Accent 3" w:semiHidden="0" w:uiPriority="64" w:unhideWhenUsed="0"/>
-    <w:lsdException w:name="Medium List 1 Accent 3" w:semiHidden="0" w:uiPriority="65" w:unhideWhenUsed="0"/>
-    <w:lsdException w:name="Medium List 2 Accent 3" w:semiHidden="0" w:uiPriority="66" w:unhideWhenUsed="0"/>
-    <w:lsdException w:name="Medium Grid 1 Accent 3" w:semiHidden="0" w:uiPriority="67" w:unhideWhenUsed="0"/>
-    <w:lsdException w:name="Medium Grid 2 Accent 3" w:semiHidden="0" w:uiPriority="68" w:unhideWhenUsed="0"/>
-    <w:lsdException w:name="Medium Grid 3 Accent 3" w:semiHidden="0" w:uiPriority="69" w:unhideWhenUsed="0"/>
-    <w:lsdException w:name="Dark List Accent 3" w:semiHidden="0" w:uiPriority="70" w:unhideWhenUsed="0"/>
-    <w:lsdException w:name="Colorful Shading Accent 3" w:semiHidden="0" w:uiPriority="71" w:unhideWhenUsed="0"/>
-    <w:lsdException w:name="Colorful List Accent 3" w:semiHidden="0" w:uiPriority="72" w:unhideWhenUsed="0"/>
-    <w:lsdException w:name="Colorful Grid Accent 3" w:semiHidden="0" w:uiPriority="73" w:unhideWhenUsed="0"/>
-    <w:lsdException w:name="Light Shading Accent 4" w:semiHidden="0" w:uiPriority="60" w:unhideWhenUsed="0"/>
-    <w:lsdException w:name="Light List Accent 4" w:semiHidden="0" w:uiPriority="61" w:unhideWhenUsed="0"/>
-    <w:lsdException w:name="Light Grid Accent 4" w:semiHidden="0" w:uiPriority="62" w:unhideWhenUsed="0"/>
-    <w:lsdException w:name="Medium Shading 1 Accent 4" w:semiHidden="0" w:uiPriority="63" w:unhideWhenUsed="0"/>
-    <w:lsdException w:name="Medium Shading 2 Accent 4" w:semiHidden="0" w:uiPriority="64" w:unhideWhenUsed="0"/>
-    <w:lsdException w:name="Medium List 1 Accent 4" w:semiHidden="0" w:uiPriority="65" w:unhideWhenUsed="0"/>
-    <w:lsdException w:name="Medium List 2 Accent 4" w:semiHidden="0" w:uiPriority="66" w:unhideWhenUsed="0"/>
-    <w:lsdException w:name="Medium Grid 1 Accent 4" w:semiHidden="0" w:uiPriority="67" w:unhideWhenUsed="0"/>
-    <w:lsdException w:name="Medium Grid 2 Accent 4" w:semiHidden="0" w:uiPriority="68" w:unhideWhenUsed="0"/>
-    <w:lsdException w:name="Medium Grid 3 Accent 4" w:semiHidden="0" w:uiPriority="69" w:unhideWhenUsed="0"/>
-    <w:lsdException w:name="Dark List Accent 4" w:semiHidden="0" w:uiPriority="70" w:unhideWhenUsed="0"/>
-    <w:lsdException w:name="Colorful Shading Accent 4" w:semiHidden="0" w:uiPriority="71" w:unhideWhenUsed="0"/>
-    <w:lsdException w:name="Colorful List Accent 4" w:semiHidden="0" w:uiPriority="72" w:unhideWhenUsed="0"/>
-    <w:lsdException w:name="Colorful Grid Accent 4" w:semiHidden="0" w:uiPriority="73" w:unhideWhenUsed="0"/>
-    <w:lsdException w:name="Light Shading Accent 5" w:semiHidden="0" w:uiPriority="60" w:unhideWhenUsed="0"/>
-    <w:lsdException w:name="Light List Accent 5" w:semiHidden="0" w:uiPriority="61" w:unhideWhenUsed="0"/>
-    <w:lsdException w:name="Light Grid Accent 5" w:semiHidden="0" w:uiPriority="62" w:unhideWhenUsed="0"/>
-    <w:lsdException w:name="Medium Shading 1 Accent 5" w:semiHidden="0" w:uiPriority="63" w:unhideWhenUsed="0"/>
-    <w:lsdException w:name="Medium Shading 2 Accent 5" w:semiHidden="0" w:uiPriority="64" w:unhideWhenUsed="0"/>
-    <w:lsdException w:name="Medium List 1 Accent 5" w:semiHidden="0" w:uiPriority="65" w:unhideWhenUsed="0"/>
-    <w:lsdException w:name="Medium List 2 Accent 5" w:semiHidden="0" w:uiPriority="66" w:unhideWhenUsed="0"/>
-    <w:lsdException w:name="Medium Grid 1 Accent 5" w:semiHidden="0" w:uiPriority="67" w:unhideWhenUsed="0"/>
-    <w:lsdException w:name="Medium Grid 2 Accent 5" w:semiHidden="0" w:uiPriority="68" w:unhideWhenUsed="0"/>
-    <w:lsdException w:name="Medium Grid 3 Accent 5" w:semiHidden="0" w:uiPriority="69" w:unhideWhenUsed="0"/>
-    <w:lsdException w:name="Dark List Accent 5" w:semiHidden="0" w:uiPriority="70" w:unhideWhenUsed="0"/>
-    <w:lsdException w:name="Colorful Shading Accent 5" w:semiHidden="0" w:uiPriority="71" w:unhideWhenUsed="0"/>
-    <w:lsdException w:name="Colorful List Accent 5" w:semiHidden="0" w:uiPriority="72" w:unhideWhenUsed="0"/>
-    <w:lsdException w:name="Colorful Grid Accent 5" w:semiHidden="0" w:uiPriority="73" w:unhideWhenUsed="0"/>
-    <w:lsdException w:name="Light Shading Accent 6" w:semiHidden="0" w:uiPriority="60" w:unhideWhenUsed="0"/>
-    <w:lsdException w:name="Light List Accent 6" w:semiHidden="0" w:uiPriority="61" w:unhideWhenUsed="0"/>
-    <w:lsdException w:name="Light Grid Accent 6" w:semiHidden="0" w:uiPriority="62" w:unhideWhenUsed="0"/>
-    <w:lsdException w:name="Medium Shading 1 Accent 6" w:semiHidden="0" w:uiPriority="63" w:unhideWhenUsed="0"/>
-    <w:lsdException w:name="Medium Shading 2 Accent 6" w:semiHidden="0" w:uiPriority="64" w:unhideWhenUsed="0"/>
-    <w:lsdException w:name="Medium List 1 Accent 6" w:semiHidden="0" w:uiPriority="65" w:unhideWhenUsed="0"/>
-    <w:lsdException w:name="Medium List 2 Accent 6" w:semiHidden="0" w:uiPriority="66" w:unhideWhenUsed="0"/>
-    <w:lsdException w:name="Medium Grid 1 Accent 6" w:semiHidden="0" w:uiPriority="67" w:unhideWhenUsed="0"/>
-    <w:lsdException w:name="Medium Grid 2 Accent 6" w:semiHidden="0" w:uiPriority="68" w:unhideWhenUsed="0"/>
-    <w:lsdException w:name="Medium Grid 3 Accent 6" w:semiHidden="0" w:uiPriority="69" w:unhideWhenUsed="0"/>
-    <w:lsdException w:name="Dark List Accent 6" w:semiHidden="0" w:uiPriority="70" w:unhideWhenUsed="0"/>
-    <w:lsdException w:name="Colorful Shading Accent 6" w:semiHidden="0" w:uiPriority="71" w:unhideWhenUsed="0"/>
-    <w:lsdException w:name="Colorful List Accent 6" w:semiHidden="0" w:uiPriority="72" w:unhideWhenUsed="0"/>
-    <w:lsdException w:name="Colorful Grid Accent 6" w:semiHidden="0" w:uiPriority="73" w:unhideWhenUsed="0"/>
-    <w:lsdException w:name="Subtle Emphasis" w:semiHidden="0" w:uiPriority="19" w:unhideWhenUsed="0" w:qFormat="1"/>
-    <w:lsdException w:name="Intense Emphasis" w:semiHidden="0" w:uiPriority="21" w:unhideWhenUsed="0" w:qFormat="1"/>
-    <w:lsdException w:name="Subtle Reference" w:semiHidden="0" w:uiPriority="31" w:unhideWhenUsed="0" w:qFormat="1"/>
-    <w:lsdException w:name="Intense Reference" w:semiHidden="0" w:uiPriority="32" w:unhideWhenUsed="0" w:qFormat="1"/>
-    <w:lsdException w:name="Book Title" w:semiHidden="0" w:uiPriority="33" w:unhideWhenUsed="0" w:qFormat="1"/>
-    <w:lsdException w:name="Bibliography" w:uiPriority="37"/>
-    <w:lsdException w:name="TOC Heading" w:uiPriority="39" w:qFormat="1"/>
-  </w:latentStyles>
-  <w:style w:type="paragraph" w:default="1" w:styleId="Standard">
-    <w:name w:val="Normal"/>
-    <w:qFormat/>
-    <w:rsid w:val="00E06232"/>
-    <w:pPr>
-      <w:spacing w:before="120" w:after="0" w:line="312" w:lineRule="auto"/>
-      <w:jc w:val="both"/>
-    </w:pPr>
-    <w:rPr>
-      <w:rFonts w:ascii="Times New Roman" w:hAnsi="Times New Roman"/>
-      <w:sz w:val="24"/>
-    </w:rPr>
-  </w:style>
-  <w:style w:type="paragraph" w:styleId="berschrift1">
-    <w:name w:val="heading 1"/>
-    <w:basedOn w:val="Standard"/>
-    <w:next w:val="Standard"/>
-    <w:link w:val="berschrift1Zeichen"/>
-    <w:uiPriority w:val="9"/>
-    <w:qFormat/>
-    <w:rsid w:val="00E06232"/>
-    <w:pPr>
-      <w:keepNext/>
-      <w:keepLines/>
-      <w:numPr>
-        <w:numId w:val="1"/>
-      </w:numPr>
-      <w:spacing w:before="480"/>
-      <w:outlineLvl w:val="0"/>
-    </w:pPr>
-    <w:rPr>
-      <w:rFonts w:ascii="Arial" w:eastAsiaTheme="majorEastAsia" w:hAnsi="Arial" w:cs="Arial"/>
-      <w:b/>
-      <w:bCs/>
-      <w:sz w:val="36"/>
-      <w:szCs w:val="36"/>
-    </w:rPr>
-  </w:style>
-  <w:style w:type="paragraph" w:styleId="berschrift2">
-    <w:name w:val="heading 2"/>
-    <w:basedOn w:val="Standard"/>
-    <w:next w:val="Standard"/>
-    <w:link w:val="berschrift2Zeichen"/>
-    <w:uiPriority w:val="9"/>
-    <w:unhideWhenUsed/>
-    <w:qFormat/>
-    <w:rsid w:val="00E06232"/>
-    <w:pPr>
-      <w:keepNext/>
-      <w:keepLines/>
-      <w:numPr>
-        <w:ilvl w:val="1"/>
-        <w:numId w:val="1"/>
-      </w:numPr>
-      <w:spacing w:before="620" w:after="240" w:line="240" w:lineRule="auto"/>
-      <w:outlineLvl w:val="1"/>
-    </w:pPr>
-    <w:rPr>
-      <w:rFonts w:ascii="Arial" w:eastAsiaTheme="majorEastAsia" w:hAnsi="Arial" w:cs="Arial"/>
-      <w:b/>
-      <w:bCs/>
-      <w:sz w:val="28"/>
-      <w:szCs w:val="28"/>
-    </w:rPr>
-  </w:style>
-  <w:style w:type="paragraph" w:styleId="berschrift3">
-    <w:name w:val="heading 3"/>
-    <w:basedOn w:val="Standard"/>
-    <w:next w:val="Standard"/>
-    <w:link w:val="berschrift3Zeichen"/>
-    <w:uiPriority w:val="9"/>
-    <w:unhideWhenUsed/>
-    <w:qFormat/>
-    <w:rsid w:val="00721358"/>
-    <w:pPr>
-      <w:keepNext/>
-      <w:keepLines/>
-      <w:numPr>
-        <w:ilvl w:val="2"/>
-        <w:numId w:val="1"/>
-      </w:numPr>
-      <w:spacing w:before="480" w:after="240" w:line="240" w:lineRule="auto"/>
-      <w:outlineLvl w:val="2"/>
-    </w:pPr>
-    <w:rPr>
-      <w:rFonts w:ascii="Arial" w:eastAsiaTheme="majorEastAsia" w:hAnsi="Arial" w:cs="Arial"/>
-      <w:b/>
-      <w:bCs/>
-      <w:szCs w:val="24"/>
-    </w:rPr>
-  </w:style>
-  <w:style w:type="paragraph" w:styleId="berschrift4">
-    <w:name w:val="heading 4"/>
-    <w:basedOn w:val="Standard"/>
-    <w:next w:val="Standard"/>
-    <w:link w:val="berschrift4Zeichen"/>
-    <w:uiPriority w:val="9"/>
-    <w:unhideWhenUsed/>
-    <w:qFormat/>
-    <w:rsid w:val="00721358"/>
-    <w:pPr>
-      <w:keepNext/>
-      <w:keepLines/>
-      <w:spacing w:before="480"/>
-      <w:outlineLvl w:val="3"/>
-    </w:pPr>
-    <w:rPr>
-      <w:rFonts w:ascii="Arial" w:eastAsiaTheme="majorEastAsia" w:hAnsi="Arial" w:cs="Arial"/>
-      <w:b/>
-      <w:bCs/>
-      <w:i/>
-      <w:iCs/>
-      <w:sz w:val="22"/>
-    </w:rPr>
-  </w:style>
-  <w:style w:type="paragraph" w:styleId="berschrift5">
-    <w:name w:val="heading 5"/>
-    <w:basedOn w:val="Standard"/>
-    <w:next w:val="Standard"/>
-    <w:link w:val="berschrift5Zeichen"/>
-    <w:uiPriority w:val="9"/>
-    <w:semiHidden/>
-    <w:unhideWhenUsed/>
-    <w:qFormat/>
-    <w:rsid w:val="00E06232"/>
-    <w:pPr>
-      <w:keepNext/>
-      <w:keepLines/>
-      <w:numPr>
-        <w:ilvl w:val="4"/>
-        <w:numId w:val="1"/>
-      </w:numPr>
-      <w:spacing w:before="200"/>
-      <w:outlineLvl w:val="4"/>
-    </w:pPr>
-    <w:rPr>
-      <w:rFonts w:asciiTheme="majorHAnsi" w:eastAsiaTheme="majorEastAsia" w:hAnsiTheme="majorHAnsi" w:cstheme="majorBidi"/>
-      <w:color w:val="243F60" w:themeColor="accent1" w:themeShade="7F"/>
-    </w:rPr>
-  </w:style>
-  <w:style w:type="paragraph" w:styleId="berschrift6">
-    <w:name w:val="heading 6"/>
-    <w:basedOn w:val="Standard"/>
-    <w:next w:val="Standard"/>
-    <w:link w:val="berschrift6Zeichen"/>
-    <w:uiPriority w:val="9"/>
-    <w:semiHidden/>
-    <w:unhideWhenUsed/>
-    <w:qFormat/>
-    <w:rsid w:val="00E06232"/>
-    <w:pPr>
-      <w:keepNext/>
-      <w:keepLines/>
-      <w:numPr>
-        <w:ilvl w:val="5"/>
-        <w:numId w:val="1"/>
-      </w:numPr>
-      <w:spacing w:before="200"/>
-      <w:outlineLvl w:val="5"/>
-    </w:pPr>
-    <w:rPr>
-      <w:rFonts w:asciiTheme="majorHAnsi" w:eastAsiaTheme="majorEastAsia" w:hAnsiTheme="majorHAnsi" w:cstheme="majorBidi"/>
-      <w:i/>
-      <w:iCs/>
-      <w:color w:val="243F60" w:themeColor="accent1" w:themeShade="7F"/>
-    </w:rPr>
-  </w:style>
-  <w:style w:type="paragraph" w:styleId="berschrift7">
-    <w:name w:val="heading 7"/>
-    <w:basedOn w:val="Standard"/>
-    <w:next w:val="Standard"/>
-    <w:link w:val="berschrift7Zeichen"/>
-    <w:uiPriority w:val="9"/>
-    <w:semiHidden/>
-    <w:unhideWhenUsed/>
-    <w:qFormat/>
-    <w:rsid w:val="00E06232"/>
-    <w:pPr>
-      <w:keepNext/>
-      <w:keepLines/>
-      <w:numPr>
-        <w:ilvl w:val="6"/>
-        <w:numId w:val="1"/>
-      </w:numPr>
-      <w:spacing w:before="200"/>
-      <w:outlineLvl w:val="6"/>
-    </w:pPr>
-    <w:rPr>
-      <w:rFonts w:asciiTheme="majorHAnsi" w:eastAsiaTheme="majorEastAsia" w:hAnsiTheme="majorHAnsi" w:cstheme="majorBidi"/>
-      <w:i/>
-      <w:iCs/>
-      <w:color w:val="404040" w:themeColor="text1" w:themeTint="BF"/>
-    </w:rPr>
-  </w:style>
-  <w:style w:type="paragraph" w:styleId="berschrift8">
-    <w:name w:val="heading 8"/>
-    <w:basedOn w:val="Standard"/>
-    <w:next w:val="Standard"/>
-    <w:link w:val="berschrift8Zeichen"/>
-    <w:uiPriority w:val="9"/>
-    <w:semiHidden/>
-    <w:unhideWhenUsed/>
-    <w:qFormat/>
-    <w:rsid w:val="00E06232"/>
-    <w:pPr>
-      <w:keepNext/>
-      <w:keepLines/>
-      <w:numPr>
-        <w:ilvl w:val="7"/>
-        <w:numId w:val="1"/>
-      </w:numPr>
-      <w:spacing w:before="200"/>
-      <w:outlineLvl w:val="7"/>
-    </w:pPr>
-    <w:rPr>
-      <w:rFonts w:asciiTheme="majorHAnsi" w:eastAsiaTheme="majorEastAsia" w:hAnsiTheme="majorHAnsi" w:cstheme="majorBidi"/>
-      <w:color w:val="404040" w:themeColor="text1" w:themeTint="BF"/>
-      <w:sz w:val="20"/>
-      <w:szCs w:val="20"/>
-    </w:rPr>
-  </w:style>
-  <w:style w:type="paragraph" w:styleId="berschrift9">
-    <w:name w:val="heading 9"/>
-    <w:basedOn w:val="Standard"/>
-    <w:next w:val="Standard"/>
-    <w:link w:val="berschrift9Zeichen"/>
-    <w:uiPriority w:val="9"/>
-    <w:semiHidden/>
-    <w:unhideWhenUsed/>
-    <w:qFormat/>
-    <w:rsid w:val="00E06232"/>
-    <w:pPr>
-      <w:keepNext/>
-      <w:keepLines/>
-      <w:numPr>
-        <w:ilvl w:val="8"/>
-        <w:numId w:val="1"/>
-      </w:numPr>
-      <w:spacing w:before="200"/>
-      <w:outlineLvl w:val="8"/>
-    </w:pPr>
-    <w:rPr>
-      <w:rFonts w:asciiTheme="majorHAnsi" w:eastAsiaTheme="majorEastAsia" w:hAnsiTheme="majorHAnsi" w:cstheme="majorBidi"/>
-      <w:i/>
-      <w:iCs/>
-      <w:color w:val="404040" w:themeColor="text1" w:themeTint="BF"/>
-      <w:sz w:val="20"/>
-      <w:szCs w:val="20"/>
-    </w:rPr>
-  </w:style>
-  <w:style w:type="character" w:default="1" w:styleId="Absatzstandardschriftart">
-    <w:name w:val="Default Paragraph Font"/>
-    <w:uiPriority w:val="1"/>
-    <w:semiHidden/>
-    <w:unhideWhenUsed/>
-  </w:style>
-  <w:style w:type="table" w:default="1" w:styleId="NormaleTabelle">
-    <w:name w:val="Normal Table"/>
-    <w:uiPriority w:val="99"/>
-    <w:semiHidden/>
-    <w:unhideWhenUsed/>
-    <w:tblPr>
-      <w:tblInd w:w="0" w:type="dxa"/>
-      <w:tblCellMar>
-        <w:top w:w="0" w:type="dxa"/>
-        <w:left w:w="108" w:type="dxa"/>
-        <w:bottom w:w="0" w:type="dxa"/>
-        <w:right w:w="108" w:type="dxa"/>
-      </w:tblCellMar>
-    </w:tblPr>
-  </w:style>
-  <w:style w:type="numbering" w:default="1" w:styleId="KeineListe">
-    <w:name w:val="No List"/>
-    <w:uiPriority w:val="99"/>
-    <w:semiHidden/>
-    <w:unhideWhenUsed/>
-  </w:style>
-  <w:style w:type="character" w:customStyle="1" w:styleId="berschrift1Zeichen">
-    <w:name w:val="Überschrift 1 Zeichen"/>
-    <w:basedOn w:val="Absatzstandardschriftart"/>
-    <w:link w:val="berschrift1"/>
-    <w:uiPriority w:val="9"/>
-    <w:rsid w:val="00E06232"/>
-    <w:rPr>
-      <w:rFonts w:ascii="Arial" w:eastAsiaTheme="majorEastAsia" w:hAnsi="Arial" w:cs="Arial"/>
-      <w:b/>
-      <w:bCs/>
-      <w:sz w:val="36"/>
-      <w:szCs w:val="36"/>
-    </w:rPr>
-  </w:style>
-  <w:style w:type="character" w:customStyle="1" w:styleId="berschrift2Zeichen">
-    <w:name w:val="Überschrift 2 Zeichen"/>
-    <w:basedOn w:val="Absatzstandardschriftart"/>
-    <w:link w:val="berschrift2"/>
-    <w:uiPriority w:val="9"/>
-    <w:rsid w:val="00E06232"/>
-    <w:rPr>
-      <w:rFonts w:ascii="Arial" w:eastAsiaTheme="majorEastAsia" w:hAnsi="Arial" w:cs="Arial"/>
-      <w:b/>
-      <w:bCs/>
-      <w:sz w:val="28"/>
-      <w:szCs w:val="28"/>
-    </w:rPr>
-  </w:style>
-  <w:style w:type="character" w:customStyle="1" w:styleId="berschrift3Zeichen">
-    <w:name w:val="Überschrift 3 Zeichen"/>
-    <w:basedOn w:val="Absatzstandardschriftart"/>
-    <w:link w:val="berschrift3"/>
-    <w:uiPriority w:val="9"/>
-    <w:rsid w:val="00721358"/>
-    <w:rPr>
-      <w:rFonts w:ascii="Arial" w:eastAsiaTheme="majorEastAsia" w:hAnsi="Arial" w:cs="Arial"/>
-      <w:b/>
-      <w:bCs/>
-      <w:sz w:val="24"/>
-      <w:szCs w:val="24"/>
-    </w:rPr>
-  </w:style>
-  <w:style w:type="character" w:customStyle="1" w:styleId="berschrift4Zeichen">
-    <w:name w:val="Überschrift 4 Zeichen"/>
-    <w:basedOn w:val="Absatzstandardschriftart"/>
-    <w:link w:val="berschrift4"/>
-    <w:uiPriority w:val="9"/>
-    <w:rsid w:val="00721358"/>
-    <w:rPr>
-      <w:rFonts w:ascii="Arial" w:eastAsiaTheme="majorEastAsia" w:hAnsi="Arial" w:cs="Arial"/>
-      <w:b/>
-      <w:bCs/>
-      <w:i/>
-      <w:iCs/>
-    </w:rPr>
-  </w:style>
-  <w:style w:type="character" w:customStyle="1" w:styleId="berschrift5Zeichen">
-    <w:name w:val="Überschrift 5 Zeichen"/>
-    <w:basedOn w:val="Absatzstandardschriftart"/>
-    <w:link w:val="berschrift5"/>
-    <w:uiPriority w:val="9"/>
-    <w:semiHidden/>
-    <w:rsid w:val="00E06232"/>
-    <w:rPr>
-      <w:rFonts w:asciiTheme="majorHAnsi" w:eastAsiaTheme="majorEastAsia" w:hAnsiTheme="majorHAnsi" w:cstheme="majorBidi"/>
-      <w:color w:val="243F60" w:themeColor="accent1" w:themeShade="7F"/>
-      <w:sz w:val="24"/>
-    </w:rPr>
-  </w:style>
-  <w:style w:type="character" w:customStyle="1" w:styleId="berschrift6Zeichen">
-    <w:name w:val="Überschrift 6 Zeichen"/>
-    <w:basedOn w:val="Absatzstandardschriftart"/>
-    <w:link w:val="berschrift6"/>
-    <w:uiPriority w:val="9"/>
-    <w:semiHidden/>
-    <w:rsid w:val="00E06232"/>
-    <w:rPr>
-      <w:rFonts w:asciiTheme="majorHAnsi" w:eastAsiaTheme="majorEastAsia" w:hAnsiTheme="majorHAnsi" w:cstheme="majorBidi"/>
-      <w:i/>
-      <w:iCs/>
-      <w:color w:val="243F60" w:themeColor="accent1" w:themeShade="7F"/>
-      <w:sz w:val="24"/>
-    </w:rPr>
-  </w:style>
-  <w:style w:type="character" w:customStyle="1" w:styleId="berschrift7Zeichen">
-    <w:name w:val="Überschrift 7 Zeichen"/>
-    <w:basedOn w:val="Absatzstandardschriftart"/>
-    <w:link w:val="berschrift7"/>
-    <w:uiPriority w:val="9"/>
-    <w:semiHidden/>
-    <w:rsid w:val="00E06232"/>
-    <w:rPr>
-      <w:rFonts w:asciiTheme="majorHAnsi" w:eastAsiaTheme="majorEastAsia" w:hAnsiTheme="majorHAnsi" w:cstheme="majorBidi"/>
-      <w:i/>
-      <w:iCs/>
-      <w:color w:val="404040" w:themeColor="text1" w:themeTint="BF"/>
-      <w:sz w:val="24"/>
-    </w:rPr>
-  </w:style>
-  <w:style w:type="character" w:customStyle="1" w:styleId="berschrift8Zeichen">
-    <w:name w:val="Überschrift 8 Zeichen"/>
-    <w:basedOn w:val="Absatzstandardschriftart"/>
-    <w:link w:val="berschrift8"/>
-    <w:uiPriority w:val="9"/>
-    <w:semiHidden/>
-    <w:rsid w:val="00E06232"/>
-    <w:rPr>
-      <w:rFonts w:asciiTheme="majorHAnsi" w:eastAsiaTheme="majorEastAsia" w:hAnsiTheme="majorHAnsi" w:cstheme="majorBidi"/>
-      <w:color w:val="404040" w:themeColor="text1" w:themeTint="BF"/>
-      <w:sz w:val="20"/>
-      <w:szCs w:val="20"/>
-    </w:rPr>
-  </w:style>
-  <w:style w:type="character" w:customStyle="1" w:styleId="berschrift9Zeichen">
-    <w:name w:val="Überschrift 9 Zeichen"/>
-    <w:basedOn w:val="Absatzstandardschriftart"/>
-    <w:link w:val="berschrift9"/>
-    <w:uiPriority w:val="9"/>
-    <w:semiHidden/>
-    <w:rsid w:val="00E06232"/>
-    <w:rPr>
-      <w:rFonts w:asciiTheme="majorHAnsi" w:eastAsiaTheme="majorEastAsia" w:hAnsiTheme="majorHAnsi" w:cstheme="majorBidi"/>
-      <w:i/>
-      <w:iCs/>
-      <w:color w:val="404040" w:themeColor="text1" w:themeTint="BF"/>
-      <w:sz w:val="20"/>
-      <w:szCs w:val="20"/>
-    </w:rPr>
-  </w:style>
-  <w:style w:type="paragraph" w:styleId="Funotentext">
-    <w:name w:val="footnote text"/>
-    <w:basedOn w:val="Standard"/>
-    <w:link w:val="FunotentextZeichen"/>
-    <w:uiPriority w:val="99"/>
-    <w:unhideWhenUsed/>
-    <w:rsid w:val="00AD31D5"/>
-    <w:pPr>
-      <w:spacing w:before="80" w:line="240" w:lineRule="auto"/>
-      <w:ind w:left="113" w:hanging="113"/>
-      <w:jc w:val="left"/>
-    </w:pPr>
-    <w:rPr>
-      <w:sz w:val="18"/>
-      <w:szCs w:val="20"/>
-    </w:rPr>
-  </w:style>
-  <w:style w:type="character" w:customStyle="1" w:styleId="FunotentextZeichen">
-    <w:name w:val="Fußnotentext Zeichen"/>
-    <w:basedOn w:val="Absatzstandardschriftart"/>
-    <w:link w:val="Funotentext"/>
-    <w:uiPriority w:val="99"/>
-    <w:rsid w:val="00AD31D5"/>
-    <w:rPr>
-      <w:rFonts w:ascii="Times New Roman" w:hAnsi="Times New Roman"/>
-      <w:sz w:val="18"/>
-      <w:szCs w:val="20"/>
-    </w:rPr>
-  </w:style>
-  <w:style w:type="character" w:styleId="Funotenzeichen">
-    <w:name w:val="footnote reference"/>
-    <w:basedOn w:val="Absatzstandardschriftart"/>
-    <w:uiPriority w:val="99"/>
-    <w:semiHidden/>
-    <w:unhideWhenUsed/>
-    <w:rsid w:val="00E06232"/>
-    <w:rPr>
-      <w:vertAlign w:val="superscript"/>
-    </w:rPr>
-  </w:style>
-  <w:style w:type="paragraph" w:styleId="Sprechblasentext">
-    <w:name w:val="Balloon Text"/>
-    <w:basedOn w:val="Standard"/>
-    <w:link w:val="SprechblasentextZeichen"/>
-    <w:uiPriority w:val="99"/>
-    <w:semiHidden/>
-    <w:unhideWhenUsed/>
-    <w:rsid w:val="00721358"/>
-    <w:pPr>
-      <w:spacing w:before="0" w:line="240" w:lineRule="auto"/>
-    </w:pPr>
-    <w:rPr>
-      <w:rFonts w:ascii="Tahoma" w:hAnsi="Tahoma" w:cs="Tahoma"/>
-      <w:sz w:val="16"/>
-      <w:szCs w:val="16"/>
-    </w:rPr>
-  </w:style>
-  <w:style w:type="character" w:customStyle="1" w:styleId="SprechblasentextZeichen">
-    <w:name w:val="Sprechblasentext Zeichen"/>
-    <w:basedOn w:val="Absatzstandardschriftart"/>
-    <w:link w:val="Sprechblasentext"/>
-    <w:uiPriority w:val="99"/>
-    <w:semiHidden/>
-    <w:rsid w:val="00721358"/>
-    <w:rPr>
-      <w:rFonts w:ascii="Tahoma" w:hAnsi="Tahoma" w:cs="Tahoma"/>
-      <w:sz w:val="16"/>
-      <w:szCs w:val="16"/>
-    </w:rPr>
-  </w:style>
-  <w:style w:type="paragraph" w:styleId="Beschriftung">
-    <w:name w:val="caption"/>
-    <w:basedOn w:val="Standard"/>
-    <w:next w:val="Standard"/>
-    <w:uiPriority w:val="35"/>
-    <w:unhideWhenUsed/>
-    <w:qFormat/>
-    <w:rsid w:val="00CC3971"/>
-    <w:pPr>
-      <w:spacing w:before="240" w:after="240" w:line="240" w:lineRule="auto"/>
-      <w:jc w:val="center"/>
-    </w:pPr>
-    <w:rPr>
-      <w:rFonts w:ascii="Arial" w:hAnsi="Arial" w:cs="Arial"/>
-      <w:bCs/>
-      <w:sz w:val="20"/>
-      <w:szCs w:val="20"/>
-    </w:rPr>
-  </w:style>
-  <w:style w:type="table" w:styleId="Tabellenraster">
-    <w:name w:val="Table Grid"/>
-    <w:basedOn w:val="NormaleTabelle"/>
-    <w:uiPriority w:val="59"/>
-    <w:rsid w:val="00721358"/>
-    <w:pPr>
-      <w:spacing w:after="0" w:line="240" w:lineRule="auto"/>
-    </w:pPr>
-    <w:tblPr>
-      <w:tblInd w:w="0" w:type="dxa"/>
-      <w:tblBorders>
-        <w:top w:val="single" w:sz="4" w:space="0" w:color="auto"/>
-        <w:left w:val="single" w:sz="4" w:space="0" w:color="auto"/>
-        <w:bottom w:val="single" w:sz="4" w:space="0" w:color="auto"/>
-        <w:right w:val="single" w:sz="4" w:space="0" w:color="auto"/>
-        <w:insideH w:val="single" w:sz="4" w:space="0" w:color="auto"/>
-        <w:insideV w:val="single" w:sz="4" w:space="0" w:color="auto"/>
-      </w:tblBorders>
-      <w:tblCellMar>
-        <w:top w:w="0" w:type="dxa"/>
-        <w:left w:w="108" w:type="dxa"/>
-        <w:bottom w:w="0" w:type="dxa"/>
-        <w:right w:w="108" w:type="dxa"/>
-      </w:tblCellMar>
-    </w:tblPr>
-  </w:style>
-  <w:style w:type="paragraph" w:styleId="Listenabsatz">
-    <w:name w:val="List Paragraph"/>
-    <w:basedOn w:val="Standard"/>
-    <w:uiPriority w:val="34"/>
-    <w:qFormat/>
-    <w:rsid w:val="00824982"/>
-    <w:pPr>
-      <w:numPr>
-        <w:numId w:val="2"/>
-      </w:numPr>
-      <w:ind w:left="568" w:hanging="284"/>
-      <w:contextualSpacing/>
-    </w:pPr>
-  </w:style>
-  <w:style w:type="paragraph" w:customStyle="1" w:styleId="Listenabsatz2">
-    <w:name w:val="Listenabsatz2"/>
-    <w:basedOn w:val="Listenabsatz"/>
-    <w:qFormat/>
-    <w:rsid w:val="00197774"/>
-    <w:pPr>
-      <w:numPr>
-        <w:ilvl w:val="1"/>
-      </w:numPr>
-      <w:spacing w:before="60" w:after="60"/>
-      <w:ind w:left="1020" w:hanging="340"/>
-    </w:pPr>
-  </w:style>
-  <w:style w:type="paragraph" w:customStyle="1" w:styleId="Nummeriert1">
-    <w:name w:val="Nummeriert1"/>
-    <w:basedOn w:val="Listenabsatz"/>
-    <w:qFormat/>
-    <w:rsid w:val="00197774"/>
-    <w:pPr>
-      <w:numPr>
-        <w:numId w:val="4"/>
-      </w:numPr>
-      <w:spacing w:before="60" w:after="60"/>
-      <w:ind w:left="714" w:hanging="357"/>
-      <w:contextualSpacing w:val="0"/>
-    </w:pPr>
-  </w:style>
-  <w:style w:type="paragraph" w:customStyle="1" w:styleId="Nummeriert2">
-    <w:name w:val="Nummeriert2"/>
-    <w:basedOn w:val="Listenabsatz"/>
-    <w:qFormat/>
-    <w:rsid w:val="00197774"/>
-    <w:pPr>
-      <w:numPr>
-        <w:ilvl w:val="1"/>
-        <w:numId w:val="4"/>
-      </w:numPr>
-      <w:spacing w:before="60" w:after="60"/>
-      <w:ind w:left="1276" w:hanging="425"/>
-    </w:pPr>
-  </w:style>
-  <w:style w:type="paragraph" w:customStyle="1" w:styleId="Listenabsatz1">
-    <w:name w:val="Listenabsatz1"/>
-    <w:basedOn w:val="Listenabsatz"/>
-    <w:qFormat/>
-    <w:rsid w:val="00197774"/>
-    <w:pPr>
-      <w:spacing w:before="60" w:after="60"/>
-      <w:contextualSpacing w:val="0"/>
-    </w:pPr>
-  </w:style>
-  <w:style w:type="character" w:styleId="Platzhaltertext">
-    <w:name w:val="Placeholder Text"/>
-    <w:basedOn w:val="Absatzstandardschriftart"/>
-    <w:uiPriority w:val="99"/>
-    <w:semiHidden/>
-    <w:rsid w:val="00197774"/>
-    <w:rPr>
-      <w:color w:val="808080"/>
-    </w:rPr>
-  </w:style>
-  <w:style w:type="paragraph" w:styleId="Abbildungsverzeichnis">
-    <w:name w:val="table of figures"/>
-    <w:basedOn w:val="Standard"/>
-    <w:next w:val="Standard"/>
-    <w:uiPriority w:val="99"/>
-    <w:unhideWhenUsed/>
-    <w:rsid w:val="009F1ABF"/>
-    <w:pPr>
-      <w:spacing w:line="240" w:lineRule="auto"/>
-    </w:pPr>
-  </w:style>
-  <w:style w:type="character" w:styleId="Link">
-    <w:name w:val="Hyperlink"/>
-    <w:basedOn w:val="Absatzstandardschriftart"/>
-    <w:uiPriority w:val="99"/>
-    <w:unhideWhenUsed/>
-    <w:rsid w:val="00161773"/>
-    <w:rPr>
-      <w:color w:val="0000FF" w:themeColor="hyperlink"/>
-      <w:u w:val="single"/>
-    </w:rPr>
-  </w:style>
-  <w:style w:type="paragraph" w:styleId="Literaturverzeichnis">
-    <w:name w:val="Bibliography"/>
-    <w:basedOn w:val="Standard"/>
-    <w:next w:val="Standard"/>
-    <w:uiPriority w:val="37"/>
-    <w:unhideWhenUsed/>
-    <w:rsid w:val="00AD31D5"/>
-    <w:pPr>
-      <w:spacing w:before="160" w:line="264" w:lineRule="auto"/>
-      <w:jc w:val="left"/>
-    </w:pPr>
-    <w:rPr>
-      <w:sz w:val="22"/>
-    </w:rPr>
-  </w:style>
-  <w:style w:type="paragraph" w:styleId="Inhaltsverzeichnisberschrift">
-    <w:name w:val="TOC Heading"/>
-    <w:basedOn w:val="berschrift1"/>
-    <w:next w:val="Standard"/>
-    <w:uiPriority w:val="39"/>
-    <w:semiHidden/>
-    <w:unhideWhenUsed/>
-    <w:qFormat/>
-    <w:rsid w:val="00161773"/>
-    <w:pPr>
-      <w:numPr>
-        <w:numId w:val="0"/>
-      </w:numPr>
-      <w:spacing w:line="276" w:lineRule="auto"/>
-      <w:jc w:val="left"/>
-      <w:outlineLvl w:val="9"/>
-    </w:pPr>
-    <w:rPr>
-      <w:rFonts w:asciiTheme="majorHAnsi" w:hAnsiTheme="majorHAnsi" w:cstheme="majorBidi"/>
-      <w:color w:val="365F91" w:themeColor="accent1" w:themeShade="BF"/>
-      <w:sz w:val="28"/>
-      <w:szCs w:val="28"/>
-      <w:lang w:eastAsia="de-DE"/>
-    </w:rPr>
-  </w:style>
-  <w:style w:type="paragraph" w:styleId="Verzeichnis1">
-    <w:name w:val="toc 1"/>
-    <w:basedOn w:val="Standard"/>
-    <w:next w:val="Standard"/>
-    <w:autoRedefine/>
-    <w:uiPriority w:val="39"/>
-    <w:unhideWhenUsed/>
-    <w:rsid w:val="00467E03"/>
-    <w:pPr>
-      <w:tabs>
-        <w:tab w:val="left" w:pos="440"/>
-        <w:tab w:val="right" w:leader="dot" w:pos="8268"/>
-      </w:tabs>
-      <w:spacing w:after="100"/>
-    </w:pPr>
-  </w:style>
-  <w:style w:type="paragraph" w:styleId="Verzeichnis2">
-    <w:name w:val="toc 2"/>
-    <w:basedOn w:val="Standard"/>
-    <w:next w:val="Standard"/>
-    <w:autoRedefine/>
-    <w:uiPriority w:val="39"/>
-    <w:unhideWhenUsed/>
-    <w:rsid w:val="00161773"/>
-    <w:pPr>
-      <w:spacing w:after="100"/>
-      <w:ind w:left="240"/>
-    </w:pPr>
-  </w:style>
-  <w:style w:type="paragraph" w:styleId="Verzeichnis3">
-    <w:name w:val="toc 3"/>
-    <w:basedOn w:val="Standard"/>
-    <w:next w:val="Standard"/>
-    <w:autoRedefine/>
-    <w:uiPriority w:val="39"/>
-    <w:unhideWhenUsed/>
-    <w:rsid w:val="00161773"/>
-    <w:pPr>
-      <w:spacing w:after="100"/>
-      <w:ind w:left="480"/>
-    </w:pPr>
-  </w:style>
-  <w:style w:type="paragraph" w:styleId="Kopfzeile">
-    <w:name w:val="header"/>
-    <w:basedOn w:val="Standard"/>
-    <w:link w:val="KopfzeileZeichen"/>
-    <w:uiPriority w:val="99"/>
-    <w:unhideWhenUsed/>
-    <w:rsid w:val="001253EA"/>
-    <w:pPr>
-      <w:tabs>
-        <w:tab w:val="center" w:pos="4536"/>
-        <w:tab w:val="right" w:pos="9072"/>
-      </w:tabs>
-      <w:spacing w:before="0" w:line="240" w:lineRule="auto"/>
-    </w:pPr>
-  </w:style>
-  <w:style w:type="character" w:customStyle="1" w:styleId="KopfzeileZeichen">
-    <w:name w:val="Kopfzeile Zeichen"/>
-    <w:basedOn w:val="Absatzstandardschriftart"/>
-    <w:link w:val="Kopfzeile"/>
-    <w:uiPriority w:val="99"/>
-    <w:rsid w:val="001253EA"/>
-    <w:rPr>
-      <w:rFonts w:ascii="Times New Roman" w:hAnsi="Times New Roman"/>
-      <w:sz w:val="24"/>
-    </w:rPr>
-  </w:style>
-  <w:style w:type="paragraph" w:styleId="Fuzeile">
-    <w:name w:val="footer"/>
-    <w:basedOn w:val="Standard"/>
-    <w:link w:val="FuzeileZeichen"/>
-    <w:uiPriority w:val="99"/>
-    <w:unhideWhenUsed/>
-    <w:rsid w:val="001253EA"/>
-    <w:pPr>
-      <w:tabs>
-        <w:tab w:val="center" w:pos="4536"/>
-        <w:tab w:val="right" w:pos="9072"/>
-      </w:tabs>
-      <w:spacing w:before="0" w:line="240" w:lineRule="auto"/>
-    </w:pPr>
-  </w:style>
-  <w:style w:type="character" w:customStyle="1" w:styleId="FuzeileZeichen">
-    <w:name w:val="Fußzeile Zeichen"/>
-    <w:basedOn w:val="Absatzstandardschriftart"/>
-    <w:link w:val="Fuzeile"/>
-    <w:uiPriority w:val="99"/>
-    <w:rsid w:val="001253EA"/>
-    <w:rPr>
-      <w:rFonts w:ascii="Times New Roman" w:hAnsi="Times New Roman"/>
-      <w:sz w:val="24"/>
-    </w:rPr>
-  </w:style>
-  <w:style w:type="paragraph" w:customStyle="1" w:styleId="berschrift1-Ohne">
-    <w:name w:val="Überschrift 1-Ohne"/>
-    <w:basedOn w:val="berschrift1"/>
-    <w:qFormat/>
-    <w:rsid w:val="009F1ABF"/>
-    <w:pPr>
-      <w:numPr>
-        <w:numId w:val="0"/>
-      </w:numPr>
-      <w:spacing w:before="0" w:after="480" w:line="240" w:lineRule="auto"/>
-    </w:pPr>
-  </w:style>
-  <w:style w:type="character" w:styleId="Kommentarzeichen">
-    <w:name w:val="annotation reference"/>
-    <w:basedOn w:val="Absatzstandardschriftart"/>
-    <w:uiPriority w:val="99"/>
-    <w:semiHidden/>
-    <w:unhideWhenUsed/>
-    <w:rsid w:val="00D40185"/>
-    <w:rPr>
-      <w:sz w:val="16"/>
-      <w:szCs w:val="16"/>
-    </w:rPr>
-  </w:style>
-  <w:style w:type="paragraph" w:styleId="Kommentartext">
-    <w:name w:val="annotation text"/>
-    <w:basedOn w:val="Standard"/>
-    <w:link w:val="KommentartextZeichen"/>
-    <w:uiPriority w:val="99"/>
-    <w:semiHidden/>
-    <w:unhideWhenUsed/>
-    <w:rsid w:val="00D40185"/>
-    <w:pPr>
-      <w:spacing w:line="240" w:lineRule="auto"/>
-    </w:pPr>
-    <w:rPr>
-      <w:sz w:val="20"/>
-      <w:szCs w:val="20"/>
-    </w:rPr>
-  </w:style>
-  <w:style w:type="character" w:customStyle="1" w:styleId="KommentartextZeichen">
-    <w:name w:val="Kommentartext Zeichen"/>
-    <w:basedOn w:val="Absatzstandardschriftart"/>
-    <w:link w:val="Kommentartext"/>
-    <w:uiPriority w:val="99"/>
-    <w:semiHidden/>
-    <w:rsid w:val="00D40185"/>
-    <w:rPr>
-      <w:rFonts w:ascii="Times New Roman" w:hAnsi="Times New Roman"/>
-      <w:sz w:val="20"/>
-      <w:szCs w:val="20"/>
-    </w:rPr>
-  </w:style>
-  <w:style w:type="paragraph" w:styleId="Kommentarthema">
-    <w:name w:val="annotation subject"/>
-    <w:basedOn w:val="Kommentartext"/>
-    <w:next w:val="Kommentartext"/>
-    <w:link w:val="KommentarthemaZeichen"/>
-    <w:uiPriority w:val="99"/>
-    <w:semiHidden/>
-    <w:unhideWhenUsed/>
-    <w:rsid w:val="00D40185"/>
-    <w:rPr>
-      <w:b/>
-      <w:bCs/>
-    </w:rPr>
-  </w:style>
-  <w:style w:type="character" w:customStyle="1" w:styleId="KommentarthemaZeichen">
-    <w:name w:val="Kommentarthema Zeichen"/>
-    <w:basedOn w:val="KommentartextZeichen"/>
-    <w:link w:val="Kommentarthema"/>
-    <w:uiPriority w:val="99"/>
-    <w:semiHidden/>
-    <w:rsid w:val="00D40185"/>
-    <w:rPr>
-      <w:rFonts w:ascii="Times New Roman" w:hAnsi="Times New Roman"/>
-      <w:b/>
-      <w:bCs/>
-      <w:sz w:val="20"/>
-      <w:szCs w:val="20"/>
-    </w:rPr>
-  </w:style>
-  <w:style w:type="paragraph" w:customStyle="1" w:styleId="ZitatEingerckt">
-    <w:name w:val="ZitatEingerückt"/>
-    <w:basedOn w:val="Standard"/>
-    <w:qFormat/>
-    <w:rsid w:val="003571EC"/>
-    <w:pPr>
-      <w:ind w:left="397" w:right="397"/>
-    </w:pPr>
-    <w:rPr>
-      <w:color w:val="000000"/>
-      <w:sz w:val="20"/>
-    </w:rPr>
-  </w:style>
-  <w:style w:type="paragraph" w:customStyle="1" w:styleId="Abkrzungsverzeichnis">
-    <w:name w:val="Abkürzungsverzeichnis"/>
-    <w:basedOn w:val="Standard"/>
-    <w:qFormat/>
-    <w:rsid w:val="009F1ABF"/>
-    <w:pPr>
-      <w:tabs>
-        <w:tab w:val="left" w:pos="851"/>
-      </w:tabs>
-      <w:spacing w:line="264" w:lineRule="auto"/>
-      <w:ind w:left="851" w:hanging="851"/>
-    </w:pPr>
-  </w:style>
-  <w:style w:type="paragraph" w:customStyle="1" w:styleId="SourceCode">
-    <w:name w:val="SourceCode"/>
-    <w:basedOn w:val="Standard"/>
-    <w:qFormat/>
-    <w:rsid w:val="00B86D79"/>
-    <w:pPr>
-      <w:autoSpaceDE w:val="0"/>
-      <w:autoSpaceDN w:val="0"/>
-      <w:adjustRightInd w:val="0"/>
-      <w:spacing w:before="240" w:after="240" w:line="264" w:lineRule="auto"/>
-      <w:ind w:left="340" w:right="284"/>
-      <w:contextualSpacing/>
-      <w:jc w:val="left"/>
-    </w:pPr>
-    <w:rPr>
-      <w:rFonts w:ascii="Consolas" w:hAnsi="Consolas" w:cs="Consolas"/>
-      <w:color w:val="3F5FBF"/>
-      <w:sz w:val="18"/>
-      <w:szCs w:val="18"/>
-    </w:rPr>
-  </w:style>
-  <w:style w:type="paragraph" w:styleId="Dokumentstruktur">
-    <w:name w:val="Document Map"/>
-    <w:basedOn w:val="Standard"/>
-    <w:link w:val="DokumentstrukturZeichen"/>
-    <w:uiPriority w:val="99"/>
-    <w:semiHidden/>
-    <w:unhideWhenUsed/>
-    <w:rsid w:val="00CC3971"/>
-    <w:pPr>
-      <w:spacing w:before="0" w:line="240" w:lineRule="auto"/>
-    </w:pPr>
-    <w:rPr>
-      <w:rFonts w:ascii="Lucida Grande" w:hAnsi="Lucida Grande"/>
-      <w:szCs w:val="24"/>
-    </w:rPr>
-  </w:style>
-  <w:style w:type="character" w:customStyle="1" w:styleId="DokumentstrukturZeichen">
-    <w:name w:val="Dokumentstruktur Zeichen"/>
-    <w:basedOn w:val="Absatzstandardschriftart"/>
+  <w:style w:type="character" w:customStyle="1" w:styleId="DokumentstrukturZchn">
+    <w:name w:val="Dokumentstruktur Zchn"/>
+    <w:basedOn w:val="Absatz-Standardschriftart"/>
     <w:link w:val="Dokumentstruktur"/>
     <w:uiPriority w:val="99"/>
     <w:semiHidden/>
@@ -7890,7 +6719,7 @@
 </file>
 
 <file path=customXml/itemProps1.xml><?xml version="1.0" encoding="utf-8"?>
-<ds:datastoreItem xmlns:ds="http://schemas.openxmlformats.org/officeDocument/2006/customXml" ds:itemID="{2A154F5B-7DA5-4749-878A-99082BEC2CD9}">
+<ds:datastoreItem xmlns:ds="http://schemas.openxmlformats.org/officeDocument/2006/customXml" ds:itemID="{4A1B8222-7636-FE4A-A7A2-31FF5D90D25B}">
   <ds:schemaRefs>
     <ds:schemaRef ds:uri="http://schemas.openxmlformats.org/officeDocument/2006/bibliography"/>
   </ds:schemaRefs>

</xml_diff>